<commit_message>
add json file firebase database
</commit_message>
<xml_diff>
--- a/Documentatie/Documentatie Proiect.docx
+++ b/Documentatie/Documentatie Proiect.docx
@@ -658,48 +658,48 @@
           <w:cols w:space="720"/>
         </w:sectPr>
       </w:pPr>
-      <w:bookmarkStart w:id="0" w:name="_Toc517662793"/>
-      <w:bookmarkStart w:id="1" w:name="_Toc517666539"/>
-      <w:bookmarkStart w:id="2" w:name="_Toc517598559"/>
-      <w:bookmarkStart w:id="3" w:name="_Toc517598558"/>
-      <w:bookmarkStart w:id="4" w:name="_Toc517603640"/>
-      <w:bookmarkStart w:id="5" w:name="_Toc517604125"/>
-      <w:bookmarkStart w:id="6" w:name="_Toc517608053"/>
-      <w:bookmarkStart w:id="7" w:name="_Toc517609242"/>
-      <w:bookmarkStart w:id="8" w:name="_Toc517609788"/>
-      <w:bookmarkStart w:id="9" w:name="_Toc517611151"/>
-      <w:bookmarkStart w:id="10" w:name="_Toc517611888"/>
-      <w:bookmarkStart w:id="11" w:name="_Toc517661423"/>
-      <w:bookmarkStart w:id="12" w:name="_Toc517667254"/>
-      <w:bookmarkStart w:id="13" w:name="_Toc516540283"/>
-      <w:bookmarkStart w:id="14" w:name="_Toc516540826"/>
-      <w:bookmarkStart w:id="15" w:name="_Toc516541777"/>
-      <w:bookmarkStart w:id="16" w:name="_Toc516542069"/>
-      <w:bookmarkStart w:id="17" w:name="_Toc516619016"/>
-      <w:bookmarkStart w:id="18" w:name="_Toc516800615"/>
-      <w:bookmarkStart w:id="19" w:name="_Toc516825075"/>
-      <w:bookmarkStart w:id="20" w:name="_Toc517052602"/>
-      <w:bookmarkStart w:id="21" w:name="_Toc517053771"/>
-      <w:bookmarkStart w:id="22" w:name="_Toc517063296"/>
-      <w:bookmarkStart w:id="23" w:name="_Toc517063952"/>
-      <w:bookmarkStart w:id="24" w:name="_Toc517065736"/>
-      <w:bookmarkStart w:id="25" w:name="_Toc517068685"/>
-      <w:bookmarkStart w:id="26" w:name="_Toc517091452"/>
-      <w:bookmarkStart w:id="27" w:name="_Toc517095862"/>
-      <w:bookmarkStart w:id="28" w:name="_Toc517168173"/>
-      <w:bookmarkStart w:id="29" w:name="_Toc517231483"/>
-      <w:bookmarkStart w:id="30" w:name="_Toc517232042"/>
-      <w:bookmarkStart w:id="31" w:name="_Toc517233831"/>
-      <w:bookmarkStart w:id="32" w:name="_Toc517233882"/>
-      <w:bookmarkStart w:id="33" w:name="_Toc517234069"/>
-      <w:bookmarkStart w:id="34" w:name="_Toc517252540"/>
-      <w:bookmarkStart w:id="35" w:name="_Toc517257883"/>
-      <w:bookmarkStart w:id="36" w:name="_Toc517330217"/>
-      <w:bookmarkStart w:id="37" w:name="_Toc517333473"/>
-      <w:bookmarkStart w:id="38" w:name="_Toc517586270"/>
-      <w:bookmarkStart w:id="39" w:name="_Toc517594800"/>
-      <w:bookmarkStart w:id="40" w:name="_Toc517595936"/>
-      <w:bookmarkStart w:id="41" w:name="_Toc517596572"/>
+      <w:bookmarkStart w:id="0" w:name="_Toc517596572"/>
+      <w:bookmarkStart w:id="1" w:name="_Toc517595936"/>
+      <w:bookmarkStart w:id="2" w:name="_Toc517594800"/>
+      <w:bookmarkStart w:id="3" w:name="_Toc517586270"/>
+      <w:bookmarkStart w:id="4" w:name="_Toc517333473"/>
+      <w:bookmarkStart w:id="5" w:name="_Toc517330217"/>
+      <w:bookmarkStart w:id="6" w:name="_Toc517257883"/>
+      <w:bookmarkStart w:id="7" w:name="_Toc517252540"/>
+      <w:bookmarkStart w:id="8" w:name="_Toc517234069"/>
+      <w:bookmarkStart w:id="9" w:name="_Toc517233882"/>
+      <w:bookmarkStart w:id="10" w:name="_Toc517233831"/>
+      <w:bookmarkStart w:id="11" w:name="_Toc517232042"/>
+      <w:bookmarkStart w:id="12" w:name="_Toc517231483"/>
+      <w:bookmarkStart w:id="13" w:name="_Toc517168173"/>
+      <w:bookmarkStart w:id="14" w:name="_Toc517095862"/>
+      <w:bookmarkStart w:id="15" w:name="_Toc517091452"/>
+      <w:bookmarkStart w:id="16" w:name="_Toc517068685"/>
+      <w:bookmarkStart w:id="17" w:name="_Toc517065736"/>
+      <w:bookmarkStart w:id="18" w:name="_Toc517063952"/>
+      <w:bookmarkStart w:id="19" w:name="_Toc517063296"/>
+      <w:bookmarkStart w:id="20" w:name="_Toc517053771"/>
+      <w:bookmarkStart w:id="21" w:name="_Toc517052602"/>
+      <w:bookmarkStart w:id="22" w:name="_Toc516825075"/>
+      <w:bookmarkStart w:id="23" w:name="_Toc516800615"/>
+      <w:bookmarkStart w:id="24" w:name="_Toc516619016"/>
+      <w:bookmarkStart w:id="25" w:name="_Toc516542069"/>
+      <w:bookmarkStart w:id="26" w:name="_Toc516541777"/>
+      <w:bookmarkStart w:id="27" w:name="_Toc516540826"/>
+      <w:bookmarkStart w:id="28" w:name="_Toc516540283"/>
+      <w:bookmarkStart w:id="29" w:name="_Toc517667254"/>
+      <w:bookmarkStart w:id="30" w:name="_Toc517661423"/>
+      <w:bookmarkStart w:id="31" w:name="_Toc517611888"/>
+      <w:bookmarkStart w:id="32" w:name="_Toc517611151"/>
+      <w:bookmarkStart w:id="33" w:name="_Toc517609788"/>
+      <w:bookmarkStart w:id="34" w:name="_Toc517609242"/>
+      <w:bookmarkStart w:id="35" w:name="_Toc517608053"/>
+      <w:bookmarkStart w:id="36" w:name="_Toc517604125"/>
+      <w:bookmarkStart w:id="37" w:name="_Toc517603640"/>
+      <w:bookmarkStart w:id="38" w:name="_Toc517598558"/>
+      <w:bookmarkStart w:id="39" w:name="_Toc517598559"/>
+      <w:bookmarkStart w:id="40" w:name="_Toc517666539"/>
+      <w:bookmarkStart w:id="41" w:name="_Toc517662793"/>
     </w:p>
     <w:bookmarkEnd w:id="41" w:displacedByCustomXml="next"/>
     <w:bookmarkEnd w:id="40" w:displacedByCustomXml="next"/>
@@ -743,19 +743,20 @@
     <w:bookmarkEnd w:id="2" w:displacedByCustomXml="next"/>
     <w:bookmarkEnd w:id="1" w:displacedByCustomXml="next"/>
     <w:bookmarkEnd w:id="0" w:displacedByCustomXml="next"/>
-    <w:bookmarkStart w:id="42" w:name="_Toc517611889" w:displacedByCustomXml="next"/>
-    <w:bookmarkStart w:id="43" w:name="_Toc517611152" w:displacedByCustomXml="next"/>
-    <w:bookmarkStart w:id="44" w:name="_Toc517609789" w:displacedByCustomXml="next"/>
+    <w:bookmarkStart w:id="42" w:name="_Toc11013435" w:displacedByCustomXml="next"/>
+    <w:bookmarkStart w:id="43" w:name="_Toc517604126" w:displacedByCustomXml="next"/>
+    <w:bookmarkStart w:id="44" w:name="_Toc517608054" w:displacedByCustomXml="next"/>
     <w:bookmarkStart w:id="45" w:name="_Toc517609243" w:displacedByCustomXml="next"/>
-    <w:bookmarkStart w:id="46" w:name="_Toc517608054" w:displacedByCustomXml="next"/>
-    <w:bookmarkStart w:id="47" w:name="_Toc517604126" w:displacedByCustomXml="next"/>
-    <w:bookmarkStart w:id="48" w:name="_Toc517672394" w:displacedByCustomXml="next"/>
-    <w:bookmarkStart w:id="49" w:name="_Toc517667255" w:displacedByCustomXml="next"/>
+    <w:bookmarkStart w:id="46" w:name="_Toc517609789" w:displacedByCustomXml="next"/>
+    <w:bookmarkStart w:id="47" w:name="_Toc517611152" w:displacedByCustomXml="next"/>
+    <w:bookmarkStart w:id="48" w:name="_Toc517611889" w:displacedByCustomXml="next"/>
+    <w:bookmarkStart w:id="49" w:name="_Toc517661424" w:displacedByCustomXml="next"/>
     <w:bookmarkStart w:id="50" w:name="_Toc517666540" w:displacedByCustomXml="next"/>
-    <w:bookmarkStart w:id="51" w:name="_Toc517661424" w:displacedByCustomXml="next"/>
-    <w:bookmarkStart w:id="52" w:name="_Toc517596573" w:displacedByCustomXml="next"/>
+    <w:bookmarkStart w:id="51" w:name="_Toc517667255" w:displacedByCustomXml="next"/>
+    <w:bookmarkStart w:id="52" w:name="_Toc517672394" w:displacedByCustomXml="next"/>
     <w:bookmarkStart w:id="53" w:name="_Toc517595937" w:displacedByCustomXml="next"/>
-    <w:bookmarkStart w:id="54" w:name="_Toc517594801" w:displacedByCustomXml="next"/>
+    <w:bookmarkStart w:id="54" w:name="_Toc517596573" w:displacedByCustomXml="next"/>
+    <w:bookmarkStart w:id="55" w:name="_Toc517594801" w:displacedByCustomXml="next"/>
     <w:sdt>
       <w:sdtPr>
         <w:rPr>
@@ -776,22 +777,21 @@
         </w:rPr>
       </w:sdtEndPr>
       <w:sdtContent>
-        <w:bookmarkStart w:id="55" w:name="_Toc10501392" w:displacedByCustomXml="prev"/>
         <w:bookmarkStart w:id="56" w:name="_Toc517672393" w:displacedByCustomXml="prev"/>
         <w:p>
           <w:pPr>
-            <w:pStyle w:val="Heading1"/>
+            <w:pStyle w:val="1"/>
             <w:spacing w:before="0" w:after="40" w:line="276" w:lineRule="auto"/>
           </w:pPr>
           <w:r>
             <w:t>Cuprins</w:t>
           </w:r>
+          <w:bookmarkEnd w:id="42"/>
           <w:bookmarkEnd w:id="56"/>
-          <w:bookmarkEnd w:id="55"/>
         </w:p>
         <w:p>
           <w:pPr>
-            <w:pStyle w:val="TOC1"/>
+            <w:pStyle w:val="11"/>
             <w:rPr>
               <w:rFonts w:asciiTheme="minorHAnsi" w:eastAsiaTheme="minorEastAsia" w:hAnsiTheme="minorHAnsi" w:cstheme="minorBidi"/>
               <w:noProof/>
@@ -809,10 +809,10 @@
           <w:r>
             <w:fldChar w:fldCharType="separate"/>
           </w:r>
-          <w:hyperlink w:anchor="_Toc10501392" w:history="1">
-            <w:r>
-              <w:rPr>
-                <w:rStyle w:val="Hyperlink"/>
+          <w:hyperlink w:anchor="_Toc11013435" w:history="1">
+            <w:r>
+              <w:rPr>
+                <w:rStyle w:val="a5"/>
                 <w:noProof/>
               </w:rPr>
               <w:t>Cuprins</w:t>
@@ -836,7 +836,7 @@
                 <w:noProof/>
                 <w:webHidden/>
               </w:rPr>
-              <w:instrText xml:space="preserve"> PAGEREF _Toc10501392 \h </w:instrText>
+              <w:instrText xml:space="preserve"> PAGEREF _Toc11013435 \h </w:instrText>
             </w:r>
             <w:r>
               <w:rPr>
@@ -869,7 +869,7 @@
         </w:p>
         <w:p>
           <w:pPr>
-            <w:pStyle w:val="TOC1"/>
+            <w:pStyle w:val="11"/>
             <w:rPr>
               <w:rFonts w:asciiTheme="minorHAnsi" w:eastAsiaTheme="minorEastAsia" w:hAnsiTheme="minorHAnsi" w:cstheme="minorBidi"/>
               <w:noProof/>
@@ -878,10 +878,10 @@
               <w:lang w:val="en-US"/>
             </w:rPr>
           </w:pPr>
-          <w:hyperlink w:anchor="_Toc10501393" w:history="1">
-            <w:r>
-              <w:rPr>
-                <w:rStyle w:val="Hyperlink"/>
+          <w:hyperlink w:anchor="_Toc11013436" w:history="1">
+            <w:r>
+              <w:rPr>
+                <w:rStyle w:val="a5"/>
                 <w:noProof/>
               </w:rPr>
               <w:t>Lista de figuri</w:t>
@@ -905,7 +905,7 @@
                 <w:noProof/>
                 <w:webHidden/>
               </w:rPr>
-              <w:instrText xml:space="preserve"> PAGEREF _Toc10501393 \h </w:instrText>
+              <w:instrText xml:space="preserve"> PAGEREF _Toc11013436 \h </w:instrText>
             </w:r>
             <w:r>
               <w:rPr>
@@ -938,7 +938,7 @@
         </w:p>
         <w:p>
           <w:pPr>
-            <w:pStyle w:val="TOC1"/>
+            <w:pStyle w:val="11"/>
             <w:rPr>
               <w:rFonts w:asciiTheme="minorHAnsi" w:eastAsiaTheme="minorEastAsia" w:hAnsiTheme="minorHAnsi" w:cstheme="minorBidi"/>
               <w:noProof/>
@@ -947,10 +947,10 @@
               <w:lang w:val="en-US"/>
             </w:rPr>
           </w:pPr>
-          <w:hyperlink w:anchor="_Toc10501394" w:history="1">
-            <w:r>
-              <w:rPr>
-                <w:rStyle w:val="Hyperlink"/>
+          <w:hyperlink w:anchor="_Toc11013437" w:history="1">
+            <w:r>
+              <w:rPr>
+                <w:rStyle w:val="a5"/>
                 <w:noProof/>
               </w:rPr>
               <w:t>CAPITOLUL I INTRODUCERE</w:t>
@@ -974,7 +974,7 @@
                 <w:noProof/>
                 <w:webHidden/>
               </w:rPr>
-              <w:instrText xml:space="preserve"> PAGEREF _Toc10501394 \h </w:instrText>
+              <w:instrText xml:space="preserve"> PAGEREF _Toc11013437 \h </w:instrText>
             </w:r>
             <w:r>
               <w:rPr>
@@ -1007,7 +1007,7 @@
         </w:p>
         <w:p>
           <w:pPr>
-            <w:pStyle w:val="TOC1"/>
+            <w:pStyle w:val="11"/>
             <w:rPr>
               <w:rFonts w:asciiTheme="minorHAnsi" w:eastAsiaTheme="minorEastAsia" w:hAnsiTheme="minorHAnsi" w:cstheme="minorBidi"/>
               <w:noProof/>
@@ -1016,10 +1016,10 @@
               <w:lang w:val="en-US"/>
             </w:rPr>
           </w:pPr>
-          <w:hyperlink w:anchor="_Toc10501395" w:history="1">
-            <w:r>
-              <w:rPr>
-                <w:rStyle w:val="Hyperlink"/>
+          <w:hyperlink w:anchor="_Toc11013438" w:history="1">
+            <w:r>
+              <w:rPr>
+                <w:rStyle w:val="a5"/>
                 <w:noProof/>
               </w:rPr>
               <w:t>CAPITOLUL II TEHNOLOGII UTILIZATE</w:t>
@@ -1043,7 +1043,7 @@
                 <w:noProof/>
                 <w:webHidden/>
               </w:rPr>
-              <w:instrText xml:space="preserve"> PAGEREF _Toc10501395 \h </w:instrText>
+              <w:instrText xml:space="preserve"> PAGEREF _Toc11013438 \h </w:instrText>
             </w:r>
             <w:r>
               <w:rPr>
@@ -1076,7 +1076,7 @@
         </w:p>
         <w:p>
           <w:pPr>
-            <w:pStyle w:val="TOC2"/>
+            <w:pStyle w:val="21"/>
             <w:rPr>
               <w:rFonts w:asciiTheme="minorHAnsi" w:eastAsiaTheme="minorEastAsia" w:hAnsiTheme="minorHAnsi" w:cstheme="minorBidi"/>
               <w:noProof/>
@@ -1085,10 +1085,10 @@
               <w:lang w:val="en-US"/>
             </w:rPr>
           </w:pPr>
-          <w:hyperlink w:anchor="_Toc10501396" w:history="1">
-            <w:r>
-              <w:rPr>
-                <w:rStyle w:val="Hyperlink"/>
+          <w:hyperlink w:anchor="_Toc11013439" w:history="1">
+            <w:r>
+              <w:rPr>
+                <w:rStyle w:val="a5"/>
                 <w:noProof/>
               </w:rPr>
               <w:t>2.1. HTML</w:t>
@@ -1112,7 +1112,7 @@
                 <w:noProof/>
                 <w:webHidden/>
               </w:rPr>
-              <w:instrText xml:space="preserve"> PAGEREF _Toc10501396 \h </w:instrText>
+              <w:instrText xml:space="preserve"> PAGEREF _Toc11013439 \h </w:instrText>
             </w:r>
             <w:r>
               <w:rPr>
@@ -1145,7 +1145,7 @@
         </w:p>
         <w:p>
           <w:pPr>
-            <w:pStyle w:val="TOC3"/>
+            <w:pStyle w:val="31"/>
             <w:rPr>
               <w:rFonts w:asciiTheme="minorHAnsi" w:eastAsiaTheme="minorEastAsia" w:hAnsiTheme="minorHAnsi" w:cstheme="minorBidi"/>
               <w:bCs w:val="0"/>
@@ -1156,10 +1156,10 @@
               <w:lang w:val="en-US"/>
             </w:rPr>
           </w:pPr>
-          <w:hyperlink w:anchor="_Toc10501397" w:history="1">
-            <w:r>
-              <w:rPr>
-                <w:rStyle w:val="Hyperlink"/>
+          <w:hyperlink w:anchor="_Toc11013440" w:history="1">
+            <w:r>
+              <w:rPr>
+                <w:rStyle w:val="a5"/>
                 <w:noProof/>
               </w:rPr>
               <w:t>2.1.1. Elemente și etichete HTML</w:t>
@@ -1183,7 +1183,7 @@
                 <w:noProof/>
                 <w:webHidden/>
               </w:rPr>
-              <w:instrText xml:space="preserve"> PAGEREF _Toc10501397 \h </w:instrText>
+              <w:instrText xml:space="preserve"> PAGEREF _Toc11013440 \h </w:instrText>
             </w:r>
             <w:r>
               <w:rPr>
@@ -1216,7 +1216,7 @@
         </w:p>
         <w:p>
           <w:pPr>
-            <w:pStyle w:val="TOC3"/>
+            <w:pStyle w:val="31"/>
             <w:rPr>
               <w:rFonts w:asciiTheme="minorHAnsi" w:eastAsiaTheme="minorEastAsia" w:hAnsiTheme="minorHAnsi" w:cstheme="minorBidi"/>
               <w:bCs w:val="0"/>
@@ -1227,10 +1227,10 @@
               <w:lang w:val="en-US"/>
             </w:rPr>
           </w:pPr>
-          <w:hyperlink w:anchor="_Toc10501398" w:history="1">
-            <w:r>
-              <w:rPr>
-                <w:rStyle w:val="Hyperlink"/>
+          <w:hyperlink w:anchor="_Toc11013441" w:history="1">
+            <w:r>
+              <w:rPr>
+                <w:rStyle w:val="a5"/>
                 <w:noProof/>
               </w:rPr>
               <w:t>2.1.2. Atribute</w:t>
@@ -1254,7 +1254,7 @@
                 <w:noProof/>
                 <w:webHidden/>
               </w:rPr>
-              <w:instrText xml:space="preserve"> PAGEREF _Toc10501398 \h </w:instrText>
+              <w:instrText xml:space="preserve"> PAGEREF _Toc11013441 \h </w:instrText>
             </w:r>
             <w:r>
               <w:rPr>
@@ -1287,7 +1287,7 @@
         </w:p>
         <w:p>
           <w:pPr>
-            <w:pStyle w:val="TOC3"/>
+            <w:pStyle w:val="31"/>
             <w:rPr>
               <w:rFonts w:asciiTheme="minorHAnsi" w:eastAsiaTheme="minorEastAsia" w:hAnsiTheme="minorHAnsi" w:cstheme="minorBidi"/>
               <w:bCs w:val="0"/>
@@ -1298,10 +1298,10 @@
               <w:lang w:val="en-US"/>
             </w:rPr>
           </w:pPr>
-          <w:hyperlink w:anchor="_Toc10501399" w:history="1">
-            <w:r>
-              <w:rPr>
-                <w:rStyle w:val="Hyperlink"/>
+          <w:hyperlink w:anchor="_Toc11013442" w:history="1">
+            <w:r>
+              <w:rPr>
+                <w:rStyle w:val="a5"/>
                 <w:noProof/>
               </w:rPr>
               <w:t>2.1.3. Formulare HTML</w:t>
@@ -1325,7 +1325,7 @@
                 <w:noProof/>
                 <w:webHidden/>
               </w:rPr>
-              <w:instrText xml:space="preserve"> PAGEREF _Toc10501399 \h </w:instrText>
+              <w:instrText xml:space="preserve"> PAGEREF _Toc11013442 \h </w:instrText>
             </w:r>
             <w:r>
               <w:rPr>
@@ -1358,7 +1358,7 @@
         </w:p>
         <w:p>
           <w:pPr>
-            <w:pStyle w:val="TOC3"/>
+            <w:pStyle w:val="31"/>
             <w:rPr>
               <w:rFonts w:asciiTheme="minorHAnsi" w:eastAsiaTheme="minorEastAsia" w:hAnsiTheme="minorHAnsi" w:cstheme="minorBidi"/>
               <w:bCs w:val="0"/>
@@ -1369,10 +1369,10 @@
               <w:lang w:val="en-US"/>
             </w:rPr>
           </w:pPr>
-          <w:hyperlink w:anchor="_Toc10501400" w:history="1">
-            <w:r>
-              <w:rPr>
-                <w:rStyle w:val="Hyperlink"/>
+          <w:hyperlink w:anchor="_Toc11013443" w:history="1">
+            <w:r>
+              <w:rPr>
+                <w:rStyle w:val="a5"/>
                 <w:noProof/>
               </w:rPr>
               <w:t>2.1.4. Setarea ferestrei de vizualizare</w:t>
@@ -1396,7 +1396,7 @@
                 <w:noProof/>
                 <w:webHidden/>
               </w:rPr>
-              <w:instrText xml:space="preserve"> PAGEREF _Toc10501400 \h </w:instrText>
+              <w:instrText xml:space="preserve"> PAGEREF _Toc11013443 \h </w:instrText>
             </w:r>
             <w:r>
               <w:rPr>
@@ -1429,7 +1429,7 @@
         </w:p>
         <w:p>
           <w:pPr>
-            <w:pStyle w:val="TOC2"/>
+            <w:pStyle w:val="21"/>
             <w:rPr>
               <w:rFonts w:asciiTheme="minorHAnsi" w:eastAsiaTheme="minorEastAsia" w:hAnsiTheme="minorHAnsi" w:cstheme="minorBidi"/>
               <w:noProof/>
@@ -1438,10 +1438,10 @@
               <w:lang w:val="en-US"/>
             </w:rPr>
           </w:pPr>
-          <w:hyperlink w:anchor="_Toc10501401" w:history="1">
-            <w:r>
-              <w:rPr>
-                <w:rStyle w:val="Hyperlink"/>
+          <w:hyperlink w:anchor="_Toc11013444" w:history="1">
+            <w:r>
+              <w:rPr>
+                <w:rStyle w:val="a5"/>
                 <w:noProof/>
               </w:rPr>
               <w:t>2.2. CSS</w:t>
@@ -1465,7 +1465,7 @@
                 <w:noProof/>
                 <w:webHidden/>
               </w:rPr>
-              <w:instrText xml:space="preserve"> PAGEREF _Toc10501401 \h </w:instrText>
+              <w:instrText xml:space="preserve"> PAGEREF _Toc11013444 \h </w:instrText>
             </w:r>
             <w:r>
               <w:rPr>
@@ -1498,7 +1498,7 @@
         </w:p>
         <w:p>
           <w:pPr>
-            <w:pStyle w:val="TOC2"/>
+            <w:pStyle w:val="21"/>
             <w:rPr>
               <w:rFonts w:asciiTheme="minorHAnsi" w:eastAsiaTheme="minorEastAsia" w:hAnsiTheme="minorHAnsi" w:cstheme="minorBidi"/>
               <w:noProof/>
@@ -1507,10 +1507,10 @@
               <w:lang w:val="en-US"/>
             </w:rPr>
           </w:pPr>
-          <w:hyperlink w:anchor="_Toc10501402" w:history="1">
-            <w:r>
-              <w:rPr>
-                <w:rStyle w:val="Hyperlink"/>
+          <w:hyperlink w:anchor="_Toc11013445" w:history="1">
+            <w:r>
+              <w:rPr>
+                <w:rStyle w:val="a5"/>
                 <w:noProof/>
               </w:rPr>
               <w:t>2.3. JavaScript</w:t>
@@ -1534,7 +1534,7 @@
                 <w:noProof/>
                 <w:webHidden/>
               </w:rPr>
-              <w:instrText xml:space="preserve"> PAGEREF _Toc10501402 \h </w:instrText>
+              <w:instrText xml:space="preserve"> PAGEREF _Toc11013445 \h </w:instrText>
             </w:r>
             <w:r>
               <w:rPr>
@@ -1567,7 +1567,7 @@
         </w:p>
         <w:p>
           <w:pPr>
-            <w:pStyle w:val="TOC1"/>
+            <w:pStyle w:val="11"/>
             <w:rPr>
               <w:rFonts w:asciiTheme="minorHAnsi" w:eastAsiaTheme="minorEastAsia" w:hAnsiTheme="minorHAnsi" w:cstheme="minorBidi"/>
               <w:noProof/>
@@ -1576,10 +1576,10 @@
               <w:lang w:val="en-US"/>
             </w:rPr>
           </w:pPr>
-          <w:hyperlink w:anchor="_Toc10501403" w:history="1">
-            <w:r>
-              <w:rPr>
-                <w:rStyle w:val="Hyperlink"/>
+          <w:hyperlink w:anchor="_Toc11013446" w:history="1">
+            <w:r>
+              <w:rPr>
+                <w:rStyle w:val="a5"/>
                 <w:noProof/>
               </w:rPr>
               <w:t>CAPITOLUL III SPECIFICAŢIILE APLICAŢIEI</w:t>
@@ -1603,7 +1603,7 @@
                 <w:noProof/>
                 <w:webHidden/>
               </w:rPr>
-              <w:instrText xml:space="preserve"> PAGEREF _Toc10501403 \h </w:instrText>
+              <w:instrText xml:space="preserve"> PAGEREF _Toc11013446 \h </w:instrText>
             </w:r>
             <w:r>
               <w:rPr>
@@ -1636,7 +1636,7 @@
         </w:p>
         <w:p>
           <w:pPr>
-            <w:pStyle w:val="TOC2"/>
+            <w:pStyle w:val="21"/>
             <w:rPr>
               <w:rFonts w:asciiTheme="minorHAnsi" w:eastAsiaTheme="minorEastAsia" w:hAnsiTheme="minorHAnsi" w:cstheme="minorBidi"/>
               <w:noProof/>
@@ -1645,10 +1645,10 @@
               <w:lang w:val="en-US"/>
             </w:rPr>
           </w:pPr>
-          <w:hyperlink w:anchor="_Toc10501404" w:history="1">
-            <w:r>
-              <w:rPr>
-                <w:rStyle w:val="Hyperlink"/>
+          <w:hyperlink w:anchor="_Toc11013447" w:history="1">
+            <w:r>
+              <w:rPr>
+                <w:rStyle w:val="a5"/>
                 <w:noProof/>
               </w:rPr>
               <w:t>3.1. Prezentare generală</w:t>
@@ -1672,7 +1672,7 @@
                 <w:noProof/>
                 <w:webHidden/>
               </w:rPr>
-              <w:instrText xml:space="preserve"> PAGEREF _Toc10501404 \h </w:instrText>
+              <w:instrText xml:space="preserve"> PAGEREF _Toc11013447 \h </w:instrText>
             </w:r>
             <w:r>
               <w:rPr>
@@ -1705,7 +1705,7 @@
         </w:p>
         <w:p>
           <w:pPr>
-            <w:pStyle w:val="TOC1"/>
+            <w:pStyle w:val="11"/>
             <w:rPr>
               <w:rFonts w:asciiTheme="minorHAnsi" w:eastAsiaTheme="minorEastAsia" w:hAnsiTheme="minorHAnsi" w:cstheme="minorBidi"/>
               <w:noProof/>
@@ -1714,10 +1714,10 @@
               <w:lang w:val="en-US"/>
             </w:rPr>
           </w:pPr>
-          <w:hyperlink w:anchor="_Toc10501405" w:history="1">
-            <w:r>
-              <w:rPr>
-                <w:rStyle w:val="Hyperlink"/>
+          <w:hyperlink w:anchor="_Toc11013448" w:history="1">
+            <w:r>
+              <w:rPr>
+                <w:rStyle w:val="a5"/>
                 <w:noProof/>
               </w:rPr>
               <w:t>CAPITOLUL IV SITE-UL PE MOBIL</w:t>
@@ -1741,7 +1741,7 @@
                 <w:noProof/>
                 <w:webHidden/>
               </w:rPr>
-              <w:instrText xml:space="preserve"> PAGEREF _Toc10501405 \h </w:instrText>
+              <w:instrText xml:space="preserve"> PAGEREF _Toc11013448 \h </w:instrText>
             </w:r>
             <w:r>
               <w:rPr>
@@ -1774,7 +1774,7 @@
         </w:p>
         <w:p>
           <w:pPr>
-            <w:pStyle w:val="TOC2"/>
+            <w:pStyle w:val="11"/>
             <w:rPr>
               <w:rFonts w:asciiTheme="minorHAnsi" w:eastAsiaTheme="minorEastAsia" w:hAnsiTheme="minorHAnsi" w:cstheme="minorBidi"/>
               <w:noProof/>
@@ -1783,13 +1783,13 @@
               <w:lang w:val="en-US"/>
             </w:rPr>
           </w:pPr>
-          <w:hyperlink w:anchor="_Toc10501406" w:history="1">
-            <w:r>
-              <w:rPr>
-                <w:rStyle w:val="Hyperlink"/>
-                <w:noProof/>
-              </w:rPr>
-              <w:t>CONCLUZIE</w:t>
+          <w:hyperlink w:anchor="_Toc11013449" w:history="1">
+            <w:r>
+              <w:rPr>
+                <w:rStyle w:val="a5"/>
+                <w:noProof/>
+              </w:rPr>
+              <w:t>CAPITOLUL V DEZVOLTARI ULTERIOARE</w:t>
             </w:r>
             <w:r>
               <w:rPr>
@@ -1810,7 +1810,7 @@
                 <w:noProof/>
                 <w:webHidden/>
               </w:rPr>
-              <w:instrText xml:space="preserve"> PAGEREF _Toc10501406 \h </w:instrText>
+              <w:instrText xml:space="preserve"> PAGEREF _Toc11013449 \h </w:instrText>
             </w:r>
             <w:r>
               <w:rPr>
@@ -1843,7 +1843,7 @@
         </w:p>
         <w:p>
           <w:pPr>
-            <w:pStyle w:val="TOC2"/>
+            <w:pStyle w:val="21"/>
             <w:rPr>
               <w:rFonts w:asciiTheme="minorHAnsi" w:eastAsiaTheme="minorEastAsia" w:hAnsiTheme="minorHAnsi" w:cstheme="minorBidi"/>
               <w:noProof/>
@@ -1852,10 +1852,148 @@
               <w:lang w:val="en-US"/>
             </w:rPr>
           </w:pPr>
-          <w:hyperlink w:anchor="_Toc10501407" w:history="1">
-            <w:r>
-              <w:rPr>
-                <w:rStyle w:val="Hyperlink"/>
+          <w:hyperlink w:anchor="_Toc11013450" w:history="1">
+            <w:r>
+              <w:rPr>
+                <w:rStyle w:val="a5"/>
+                <w:noProof/>
+              </w:rPr>
+              <w:t>2.4. Firebase Realtime Database</w:t>
+            </w:r>
+            <w:r>
+              <w:rPr>
+                <w:noProof/>
+                <w:webHidden/>
+              </w:rPr>
+              <w:tab/>
+            </w:r>
+            <w:r>
+              <w:rPr>
+                <w:noProof/>
+                <w:webHidden/>
+              </w:rPr>
+              <w:fldChar w:fldCharType="begin"/>
+            </w:r>
+            <w:r>
+              <w:rPr>
+                <w:noProof/>
+                <w:webHidden/>
+              </w:rPr>
+              <w:instrText xml:space="preserve"> PAGEREF _Toc11013450 \h </w:instrText>
+            </w:r>
+            <w:r>
+              <w:rPr>
+                <w:noProof/>
+                <w:webHidden/>
+              </w:rPr>
+            </w:r>
+            <w:r>
+              <w:rPr>
+                <w:noProof/>
+                <w:webHidden/>
+              </w:rPr>
+              <w:fldChar w:fldCharType="separate"/>
+            </w:r>
+            <w:r>
+              <w:rPr>
+                <w:noProof/>
+                <w:webHidden/>
+              </w:rPr>
+              <w:t>10</w:t>
+            </w:r>
+            <w:r>
+              <w:rPr>
+                <w:noProof/>
+                <w:webHidden/>
+              </w:rPr>
+              <w:fldChar w:fldCharType="end"/>
+            </w:r>
+          </w:hyperlink>
+        </w:p>
+        <w:p>
+          <w:pPr>
+            <w:pStyle w:val="21"/>
+            <w:rPr>
+              <w:rFonts w:asciiTheme="minorHAnsi" w:eastAsiaTheme="minorEastAsia" w:hAnsiTheme="minorHAnsi" w:cstheme="minorBidi"/>
+              <w:noProof/>
+              <w:sz w:val="22"/>
+              <w:szCs w:val="22"/>
+              <w:lang w:val="en-US"/>
+            </w:rPr>
+          </w:pPr>
+          <w:hyperlink w:anchor="_Toc11013451" w:history="1">
+            <w:r>
+              <w:rPr>
+                <w:rStyle w:val="a5"/>
+                <w:noProof/>
+              </w:rPr>
+              <w:t>CONCLUZIE</w:t>
+            </w:r>
+            <w:r>
+              <w:rPr>
+                <w:noProof/>
+                <w:webHidden/>
+              </w:rPr>
+              <w:tab/>
+            </w:r>
+            <w:r>
+              <w:rPr>
+                <w:noProof/>
+                <w:webHidden/>
+              </w:rPr>
+              <w:fldChar w:fldCharType="begin"/>
+            </w:r>
+            <w:r>
+              <w:rPr>
+                <w:noProof/>
+                <w:webHidden/>
+              </w:rPr>
+              <w:instrText xml:space="preserve"> PAGEREF _Toc11013451 \h </w:instrText>
+            </w:r>
+            <w:r>
+              <w:rPr>
+                <w:noProof/>
+                <w:webHidden/>
+              </w:rPr>
+            </w:r>
+            <w:r>
+              <w:rPr>
+                <w:noProof/>
+                <w:webHidden/>
+              </w:rPr>
+              <w:fldChar w:fldCharType="separate"/>
+            </w:r>
+            <w:r>
+              <w:rPr>
+                <w:noProof/>
+                <w:webHidden/>
+              </w:rPr>
+              <w:t>11</w:t>
+            </w:r>
+            <w:r>
+              <w:rPr>
+                <w:noProof/>
+                <w:webHidden/>
+              </w:rPr>
+              <w:fldChar w:fldCharType="end"/>
+            </w:r>
+          </w:hyperlink>
+        </w:p>
+        <w:p>
+          <w:pPr>
+            <w:pStyle w:val="21"/>
+            <w:rPr>
+              <w:rFonts w:asciiTheme="minorHAnsi" w:eastAsiaTheme="minorEastAsia" w:hAnsiTheme="minorHAnsi" w:cstheme="minorBidi"/>
+              <w:noProof/>
+              <w:sz w:val="22"/>
+              <w:szCs w:val="22"/>
+              <w:lang w:val="en-US"/>
+            </w:rPr>
+          </w:pPr>
+          <w:hyperlink w:anchor="_Toc11013452" w:history="1">
+            <w:r>
+              <w:rPr>
+                <w:rStyle w:val="a5"/>
                 <w:noProof/>
               </w:rPr>
               <w:t>BIBLIOGRAFIE</w:t>
@@ -1879,7 +2017,7 @@
                 <w:noProof/>
                 <w:webHidden/>
               </w:rPr>
-              <w:instrText xml:space="preserve"> PAGEREF _Toc10501407 \h </w:instrText>
+              <w:instrText xml:space="preserve"> PAGEREF _Toc11013452 \h </w:instrText>
             </w:r>
             <w:r>
               <w:rPr>
@@ -1899,7 +2037,7 @@
                 <w:noProof/>
                 <w:webHidden/>
               </w:rPr>
-              <w:t>11</w:t>
+              <w:t>13</w:t>
             </w:r>
             <w:r>
               <w:rPr>
@@ -2030,13 +2168,13 @@
     </w:p>
     <w:p>
       <w:pPr>
-        <w:pStyle w:val="Heading1"/>
+        <w:pStyle w:val="1"/>
         <w:spacing w:before="0" w:after="40" w:line="276" w:lineRule="auto"/>
         <w:rPr>
           <w:noProof/>
         </w:rPr>
       </w:pPr>
-      <w:bookmarkStart w:id="57" w:name="_Toc10501393"/>
+      <w:bookmarkStart w:id="57" w:name="_Toc11013436"/>
       <w:r>
         <w:lastRenderedPageBreak/>
         <w:t>Lista de figur</w:t>
@@ -2044,12 +2182,12 @@
       <w:bookmarkStart w:id="58" w:name="_Toc517598223"/>
       <w:bookmarkStart w:id="59" w:name="_Toc517598561"/>
       <w:bookmarkStart w:id="60" w:name="_Toc517603642"/>
+      <w:bookmarkEnd w:id="48"/>
       <w:bookmarkEnd w:id="47"/>
       <w:bookmarkEnd w:id="46"/>
       <w:bookmarkEnd w:id="45"/>
       <w:bookmarkEnd w:id="44"/>
       <w:bookmarkEnd w:id="43"/>
-      <w:bookmarkEnd w:id="42"/>
       <w:r>
         <w:t>i</w:t>
       </w:r>
@@ -2063,11 +2201,11 @@
       <w:bookmarkStart w:id="68" w:name="_Toc517666541"/>
       <w:bookmarkStart w:id="69" w:name="_Toc517667256"/>
       <w:bookmarkStart w:id="70" w:name="_Toc517672395"/>
-      <w:bookmarkEnd w:id="57"/>
+      <w:bookmarkEnd w:id="52"/>
       <w:bookmarkEnd w:id="51"/>
       <w:bookmarkEnd w:id="50"/>
       <w:bookmarkEnd w:id="49"/>
-      <w:bookmarkEnd w:id="48"/>
+      <w:bookmarkEnd w:id="57"/>
       <w:r>
         <w:fldChar w:fldCharType="begin"/>
       </w:r>
@@ -2080,7 +2218,7 @@
     </w:p>
     <w:p>
       <w:pPr>
-        <w:pStyle w:val="TableofFigures"/>
+        <w:pStyle w:val="af6"/>
         <w:rPr>
           <w:rFonts w:asciiTheme="minorHAnsi" w:eastAsiaTheme="minorEastAsia" w:hAnsiTheme="minorHAnsi" w:cstheme="minorBidi"/>
           <w:noProof/>
@@ -2092,7 +2230,7 @@
       <w:hyperlink w:anchor="_Toc10501366" w:history="1">
         <w:r>
           <w:rPr>
-            <w:rStyle w:val="Hyperlink"/>
+            <w:rStyle w:val="a5"/>
             <w:noProof/>
           </w:rPr>
           <w:t>Figure 1 Definirea titlului în pagina browserului</w:t>
@@ -2149,7 +2287,7 @@
     </w:p>
     <w:p>
       <w:pPr>
-        <w:pStyle w:val="TableofFigures"/>
+        <w:pStyle w:val="af6"/>
         <w:rPr>
           <w:rFonts w:asciiTheme="minorHAnsi" w:eastAsiaTheme="minorEastAsia" w:hAnsiTheme="minorHAnsi" w:cstheme="minorBidi"/>
           <w:noProof/>
@@ -2161,7 +2299,7 @@
       <w:hyperlink w:anchor="_Toc10501367" w:history="1">
         <w:r>
           <w:rPr>
-            <w:rStyle w:val="Hyperlink"/>
+            <w:rStyle w:val="a5"/>
             <w:noProof/>
           </w:rPr>
           <w:t>Figure 2 Formularul HTML</w:t>
@@ -2218,7 +2356,7 @@
     </w:p>
     <w:p>
       <w:pPr>
-        <w:pStyle w:val="TableofFigures"/>
+        <w:pStyle w:val="af6"/>
         <w:rPr>
           <w:rFonts w:asciiTheme="minorHAnsi" w:eastAsiaTheme="minorEastAsia" w:hAnsiTheme="minorHAnsi" w:cstheme="minorBidi"/>
           <w:noProof/>
@@ -2230,7 +2368,7 @@
       <w:hyperlink w:anchor="_Toc10501368" w:history="1">
         <w:r>
           <w:rPr>
-            <w:rStyle w:val="Hyperlink"/>
+            <w:rStyle w:val="a5"/>
             <w:noProof/>
           </w:rPr>
           <w:t>Figure 3 Pagina principală</w:t>
@@ -2287,7 +2425,7 @@
     </w:p>
     <w:p>
       <w:pPr>
-        <w:pStyle w:val="TableofFigures"/>
+        <w:pStyle w:val="af6"/>
         <w:rPr>
           <w:rFonts w:asciiTheme="minorHAnsi" w:eastAsiaTheme="minorEastAsia" w:hAnsiTheme="minorHAnsi" w:cstheme="minorBidi"/>
           <w:noProof/>
@@ -2299,7 +2437,7 @@
       <w:hyperlink w:anchor="_Toc10501369" w:history="1">
         <w:r>
           <w:rPr>
-            <w:rStyle w:val="Hyperlink"/>
+            <w:rStyle w:val="a5"/>
             <w:noProof/>
           </w:rPr>
           <w:t>Figure 4 Contact</w:t>
@@ -2356,7 +2494,7 @@
     </w:p>
     <w:p>
       <w:pPr>
-        <w:pStyle w:val="TableofFigures"/>
+        <w:pStyle w:val="af6"/>
         <w:rPr>
           <w:rFonts w:asciiTheme="minorHAnsi" w:eastAsiaTheme="minorEastAsia" w:hAnsiTheme="minorHAnsi" w:cstheme="minorBidi"/>
           <w:noProof/>
@@ -2368,7 +2506,7 @@
       <w:hyperlink w:anchor="_Toc10501370" w:history="1">
         <w:r>
           <w:rPr>
-            <w:rStyle w:val="Hyperlink"/>
+            <w:rStyle w:val="a5"/>
             <w:noProof/>
           </w:rPr>
           <w:t>Figure 5 Mesajele de avertizare</w:t>
@@ -2425,7 +2563,7 @@
     </w:p>
     <w:p>
       <w:pPr>
-        <w:pStyle w:val="TableofFigures"/>
+        <w:pStyle w:val="af6"/>
         <w:rPr>
           <w:rFonts w:asciiTheme="minorHAnsi" w:eastAsiaTheme="minorEastAsia" w:hAnsiTheme="minorHAnsi" w:cstheme="minorBidi"/>
           <w:noProof/>
@@ -2437,7 +2575,7 @@
       <w:hyperlink w:anchor="_Toc10501371" w:history="1">
         <w:r>
           <w:rPr>
-            <w:rStyle w:val="Hyperlink"/>
+            <w:rStyle w:val="a5"/>
             <w:noProof/>
           </w:rPr>
           <w:t>Figura 4. Trimiterea mesajului</w:t>
@@ -2494,7 +2632,7 @@
     </w:p>
     <w:p>
       <w:pPr>
-        <w:pStyle w:val="TableofFigures"/>
+        <w:pStyle w:val="af6"/>
         <w:rPr>
           <w:rFonts w:asciiTheme="minorHAnsi" w:eastAsiaTheme="minorEastAsia" w:hAnsiTheme="minorHAnsi" w:cstheme="minorBidi"/>
           <w:noProof/>
@@ -2506,7 +2644,7 @@
       <w:hyperlink w:anchor="_Toc10501372" w:history="1">
         <w:r>
           <w:rPr>
-            <w:rStyle w:val="Hyperlink"/>
+            <w:rStyle w:val="a5"/>
             <w:noProof/>
           </w:rPr>
           <w:t>Figure 6 Secțiunea DESPRE</w:t>
@@ -2563,7 +2701,7 @@
     </w:p>
     <w:p>
       <w:pPr>
-        <w:pStyle w:val="TableofFigures"/>
+        <w:pStyle w:val="af6"/>
         <w:rPr>
           <w:rFonts w:asciiTheme="minorHAnsi" w:eastAsiaTheme="minorEastAsia" w:hAnsiTheme="minorHAnsi" w:cstheme="minorBidi"/>
           <w:noProof/>
@@ -2575,7 +2713,7 @@
       <w:hyperlink w:anchor="_Toc10501373" w:history="1">
         <w:r>
           <w:rPr>
-            <w:rStyle w:val="Hyperlink"/>
+            <w:rStyle w:val="a5"/>
             <w:rFonts w:eastAsia="Times New Roman"/>
             <w:noProof/>
           </w:rPr>
@@ -2583,7 +2721,7 @@
         </w:r>
         <w:r>
           <w:rPr>
-            <w:rStyle w:val="Hyperlink"/>
+            <w:rStyle w:val="a5"/>
             <w:noProof/>
             <w:kern w:val="36"/>
           </w:rPr>
@@ -2641,7 +2779,7 @@
     </w:p>
     <w:p>
       <w:pPr>
-        <w:pStyle w:val="TableofFigures"/>
+        <w:pStyle w:val="af6"/>
         <w:rPr>
           <w:rFonts w:asciiTheme="minorHAnsi" w:eastAsiaTheme="minorEastAsia" w:hAnsiTheme="minorHAnsi" w:cstheme="minorBidi"/>
           <w:noProof/>
@@ -2653,7 +2791,7 @@
       <w:hyperlink w:anchor="_Toc10501374" w:history="1">
         <w:r>
           <w:rPr>
-            <w:rStyle w:val="Hyperlink"/>
+            <w:rStyle w:val="a5"/>
             <w:noProof/>
           </w:rPr>
           <w:t>Figure 7 Secțiunea Despre și Contact vizualizare de pe telefon</w:t>
@@ -2710,7 +2848,7 @@
     </w:p>
     <w:p>
       <w:pPr>
-        <w:pStyle w:val="Heading1"/>
+        <w:pStyle w:val="1"/>
         <w:spacing w:before="0" w:after="40" w:line="276" w:lineRule="auto"/>
       </w:pPr>
       <w:r>
@@ -2719,7 +2857,7 @@
     </w:p>
     <w:p>
       <w:pPr>
-        <w:pStyle w:val="Heading1"/>
+        <w:pStyle w:val="1"/>
         <w:spacing w:before="0" w:after="40" w:line="276" w:lineRule="auto"/>
         <w:sectPr>
           <w:footerReference w:type="first" r:id="rId13"/>
@@ -2734,19 +2872,19 @@
     </w:p>
     <w:p>
       <w:pPr>
-        <w:pStyle w:val="Heading1"/>
+        <w:pStyle w:val="1"/>
         <w:spacing w:before="0" w:after="40" w:line="276" w:lineRule="auto"/>
       </w:pPr>
-      <w:bookmarkStart w:id="71" w:name="_Toc10501394"/>
+      <w:bookmarkStart w:id="71" w:name="_Toc11013437"/>
       <w:r>
         <w:lastRenderedPageBreak/>
         <w:t>CAPITOLUL I</w:t>
       </w:r>
+      <w:bookmarkEnd w:id="54"/>
+      <w:bookmarkEnd w:id="53"/>
       <w:bookmarkEnd w:id="58"/>
       <w:bookmarkEnd w:id="59"/>
       <w:bookmarkEnd w:id="60"/>
-      <w:bookmarkEnd w:id="53"/>
-      <w:bookmarkEnd w:id="52"/>
       <w:r>
         <w:t xml:space="preserve"> INTRODUCERE</w:t>
       </w:r>
@@ -2762,7 +2900,7 @@
       <w:bookmarkEnd w:id="70"/>
       <w:bookmarkEnd w:id="71"/>
     </w:p>
-    <w:bookmarkEnd w:id="54"/>
+    <w:bookmarkEnd w:id="55"/>
     <w:p>
       <w:pPr>
         <w:spacing w:before="0" w:line="276" w:lineRule="auto"/>
@@ -3164,17 +3302,17 @@
     </w:p>
     <w:p>
       <w:pPr>
-        <w:pStyle w:val="Heading1"/>
-        <w:rPr>
-          <w:rStyle w:val="Strong"/>
+        <w:pStyle w:val="1"/>
+        <w:rPr>
+          <w:rStyle w:val="a6"/>
           <w:b/>
           <w:bCs w:val="0"/>
         </w:rPr>
       </w:pPr>
-      <w:bookmarkStart w:id="124" w:name="_Toc10501395"/>
-      <w:r>
-        <w:rPr>
-          <w:rStyle w:val="Strong"/>
+      <w:bookmarkStart w:id="124" w:name="_Toc11013438"/>
+      <w:r>
+        <w:rPr>
+          <w:rStyle w:val="a6"/>
           <w:b/>
           <w:bCs w:val="0"/>
         </w:rPr>
@@ -3186,7 +3324,7 @@
     </w:p>
     <w:p>
       <w:pPr>
-        <w:pStyle w:val="Heading2"/>
+        <w:pStyle w:val="2"/>
         <w:spacing w:after="40" w:line="276" w:lineRule="auto"/>
         <w:rPr>
           <w:szCs w:val="24"/>
@@ -3219,42 +3357,42 @@
       <w:bookmarkStart w:id="149" w:name="_Toc517666543"/>
       <w:bookmarkStart w:id="150" w:name="_Toc517667258"/>
       <w:bookmarkStart w:id="151" w:name="_Toc517672397"/>
-      <w:bookmarkStart w:id="152" w:name="_Toc10501396"/>
-      <w:bookmarkStart w:id="153" w:name="_Toc516463815"/>
-      <w:bookmarkStart w:id="154" w:name="_Toc516540318"/>
-      <w:bookmarkStart w:id="155" w:name="_Toc516540860"/>
-      <w:bookmarkStart w:id="156" w:name="_Toc516541811"/>
-      <w:bookmarkStart w:id="157" w:name="_Toc516542103"/>
-      <w:bookmarkStart w:id="158" w:name="_Toc516619049"/>
-      <w:bookmarkStart w:id="159" w:name="_Toc516800648"/>
-      <w:bookmarkStart w:id="160" w:name="_Toc516825108"/>
-      <w:bookmarkStart w:id="161" w:name="_Toc517052634"/>
-      <w:bookmarkStart w:id="162" w:name="_Toc517053803"/>
-      <w:bookmarkStart w:id="163" w:name="_Toc517063328"/>
-      <w:bookmarkStart w:id="164" w:name="_Toc517063984"/>
-      <w:bookmarkStart w:id="165" w:name="_Toc517065768"/>
-      <w:bookmarkStart w:id="166" w:name="_Toc517068717"/>
-      <w:bookmarkStart w:id="167" w:name="_Toc517091484"/>
-      <w:bookmarkStart w:id="168" w:name="_Toc517095893"/>
-      <w:bookmarkStart w:id="169" w:name="_Toc517168204"/>
-      <w:bookmarkStart w:id="170" w:name="_Toc517231489"/>
-      <w:bookmarkStart w:id="171" w:name="_Toc517232072"/>
-      <w:bookmarkStart w:id="172" w:name="_Toc517233861"/>
-      <w:bookmarkStart w:id="173" w:name="_Toc517233914"/>
-      <w:bookmarkStart w:id="174" w:name="_Toc517234099"/>
-      <w:bookmarkStart w:id="175" w:name="_Toc517252567"/>
-      <w:bookmarkStart w:id="176" w:name="_Toc517257911"/>
-      <w:bookmarkStart w:id="177" w:name="_Toc517330245"/>
-      <w:bookmarkStart w:id="178" w:name="_Toc517333501"/>
-      <w:bookmarkStart w:id="179" w:name="_Toc517586296"/>
-      <w:bookmarkStart w:id="180" w:name="_Toc517594826"/>
-      <w:bookmarkStart w:id="181" w:name="_Toc517595962"/>
-      <w:bookmarkStart w:id="182" w:name="_Toc517596600"/>
-      <w:bookmarkStart w:id="183" w:name="_Toc517598249"/>
-      <w:bookmarkStart w:id="184" w:name="_Toc517598588"/>
-      <w:bookmarkStart w:id="185" w:name="_Toc517603669"/>
-      <w:bookmarkStart w:id="186" w:name="_Toc517604154"/>
-      <w:bookmarkStart w:id="187" w:name="_Toc517608082"/>
+      <w:bookmarkStart w:id="152" w:name="_Toc516463815"/>
+      <w:bookmarkStart w:id="153" w:name="_Toc516540318"/>
+      <w:bookmarkStart w:id="154" w:name="_Toc516540860"/>
+      <w:bookmarkStart w:id="155" w:name="_Toc516541811"/>
+      <w:bookmarkStart w:id="156" w:name="_Toc516542103"/>
+      <w:bookmarkStart w:id="157" w:name="_Toc516619049"/>
+      <w:bookmarkStart w:id="158" w:name="_Toc516800648"/>
+      <w:bookmarkStart w:id="159" w:name="_Toc516825108"/>
+      <w:bookmarkStart w:id="160" w:name="_Toc517052634"/>
+      <w:bookmarkStart w:id="161" w:name="_Toc517053803"/>
+      <w:bookmarkStart w:id="162" w:name="_Toc517063328"/>
+      <w:bookmarkStart w:id="163" w:name="_Toc517063984"/>
+      <w:bookmarkStart w:id="164" w:name="_Toc517065768"/>
+      <w:bookmarkStart w:id="165" w:name="_Toc517068717"/>
+      <w:bookmarkStart w:id="166" w:name="_Toc517091484"/>
+      <w:bookmarkStart w:id="167" w:name="_Toc517095893"/>
+      <w:bookmarkStart w:id="168" w:name="_Toc517168204"/>
+      <w:bookmarkStart w:id="169" w:name="_Toc517231489"/>
+      <w:bookmarkStart w:id="170" w:name="_Toc517232072"/>
+      <w:bookmarkStart w:id="171" w:name="_Toc517233861"/>
+      <w:bookmarkStart w:id="172" w:name="_Toc517233914"/>
+      <w:bookmarkStart w:id="173" w:name="_Toc517234099"/>
+      <w:bookmarkStart w:id="174" w:name="_Toc517252567"/>
+      <w:bookmarkStart w:id="175" w:name="_Toc517257911"/>
+      <w:bookmarkStart w:id="176" w:name="_Toc517330245"/>
+      <w:bookmarkStart w:id="177" w:name="_Toc517333501"/>
+      <w:bookmarkStart w:id="178" w:name="_Toc517586296"/>
+      <w:bookmarkStart w:id="179" w:name="_Toc517594826"/>
+      <w:bookmarkStart w:id="180" w:name="_Toc517595962"/>
+      <w:bookmarkStart w:id="181" w:name="_Toc517596600"/>
+      <w:bookmarkStart w:id="182" w:name="_Toc517598249"/>
+      <w:bookmarkStart w:id="183" w:name="_Toc517598588"/>
+      <w:bookmarkStart w:id="184" w:name="_Toc517603669"/>
+      <w:bookmarkStart w:id="185" w:name="_Toc517604154"/>
+      <w:bookmarkStart w:id="186" w:name="_Toc517608082"/>
+      <w:bookmarkStart w:id="187" w:name="_Toc11013439"/>
       <w:bookmarkEnd w:id="125"/>
       <w:r>
         <w:rPr>
@@ -3288,7 +3426,7 @@
       <w:bookmarkEnd w:id="149"/>
       <w:bookmarkEnd w:id="150"/>
       <w:bookmarkEnd w:id="151"/>
-      <w:bookmarkEnd w:id="152"/>
+      <w:bookmarkEnd w:id="187"/>
     </w:p>
     <w:p>
       <w:pPr>
@@ -3319,7 +3457,7 @@
     </w:p>
     <w:p>
       <w:pPr>
-        <w:pStyle w:val="Heading3"/>
+        <w:pStyle w:val="3"/>
         <w:spacing w:before="0" w:line="276" w:lineRule="auto"/>
       </w:pPr>
       <w:bookmarkStart w:id="188" w:name="_Toc517168176"/>
@@ -3349,7 +3487,7 @@
       <w:bookmarkStart w:id="212" w:name="_Toc517666544"/>
       <w:bookmarkStart w:id="213" w:name="_Toc517667259"/>
       <w:bookmarkStart w:id="214" w:name="_Toc517672398"/>
-      <w:bookmarkStart w:id="215" w:name="_Toc10501397"/>
+      <w:bookmarkStart w:id="215" w:name="_Toc11013440"/>
       <w:bookmarkEnd w:id="188"/>
       <w:r>
         <w:t>2.1.1. Elemente și etichete HTML</w:t>
@@ -3425,7 +3563,7 @@
           <w:lang w:val="en-US"/>
         </w:rPr>
         <w:drawing>
-          <wp:inline distT="0" distB="0" distL="0" distR="0">
+          <wp:inline distT="0" distB="0" distL="0" distR="0" wp14:anchorId="11144D0D" wp14:editId="52DCA09F">
             <wp:extent cx="5935980" cy="929640"/>
             <wp:effectExtent l="19050" t="0" r="7620" b="0"/>
             <wp:docPr id="9" name="Picture 3"/>
@@ -3473,7 +3611,7 @@
     </w:p>
     <w:p>
       <w:pPr>
-        <w:pStyle w:val="Caption"/>
+        <w:pStyle w:val="af8"/>
         <w:spacing w:after="40" w:line="276" w:lineRule="auto"/>
       </w:pPr>
       <w:bookmarkStart w:id="216" w:name="_Toc517324195"/>
@@ -3561,6 +3699,7 @@
         <w:spacing w:before="0" w:line="276" w:lineRule="auto"/>
       </w:pPr>
       <w:r>
+        <w:lastRenderedPageBreak/>
         <w:t xml:space="preserve">Etapele introducerii  imaginii în document: în următorul exemplu pentru afișarea unei imagini pe o pagină acest element nu se închide și trebuie utilizat atributul </w:t>
       </w:r>
       <w:r>
@@ -3585,7 +3724,7 @@
           <w:lang w:val="en-US"/>
         </w:rPr>
         <w:drawing>
-          <wp:inline distT="0" distB="0" distL="0" distR="0">
+          <wp:inline distT="0" distB="0" distL="0" distR="0" wp14:anchorId="750AD6BD" wp14:editId="3BDD0ED7">
             <wp:extent cx="4838700" cy="213360"/>
             <wp:effectExtent l="19050" t="0" r="0" b="0"/>
             <wp:docPr id="10" name="Picture 6"/>
@@ -3666,7 +3805,7 @@
     </w:p>
     <w:p>
       <w:pPr>
-        <w:pStyle w:val="Heading3"/>
+        <w:pStyle w:val="3"/>
         <w:spacing w:before="0" w:line="276" w:lineRule="auto"/>
       </w:pPr>
       <w:bookmarkStart w:id="236" w:name="_Toc517168177"/>
@@ -3696,7 +3835,7 @@
       <w:bookmarkStart w:id="260" w:name="_Toc517666545"/>
       <w:bookmarkStart w:id="261" w:name="_Toc517667260"/>
       <w:bookmarkStart w:id="262" w:name="_Toc517672399"/>
-      <w:bookmarkStart w:id="263" w:name="_Toc10501398"/>
+      <w:bookmarkStart w:id="263" w:name="_Toc11013441"/>
       <w:bookmarkEnd w:id="236"/>
       <w:r>
         <w:t>2.1.2. Atribute</w:t>
@@ -3730,7 +3869,7 @@
       <w:bookmarkEnd w:id="263"/>
       <w:r>
         <w:rPr>
-          <w:rStyle w:val="Strong"/>
+          <w:rStyle w:val="a6"/>
         </w:rPr>
         <w:t xml:space="preserve"> </w:t>
       </w:r>
@@ -3768,7 +3907,7 @@
     </w:p>
     <w:p>
       <w:pPr>
-        <w:pStyle w:val="Heading3"/>
+        <w:pStyle w:val="3"/>
         <w:spacing w:before="0" w:line="276" w:lineRule="auto"/>
       </w:pPr>
       <w:bookmarkStart w:id="270" w:name="_Toc517168179"/>
@@ -3789,7 +3928,7 @@
       <w:bookmarkStart w:id="285" w:name="_Toc517666547"/>
       <w:bookmarkStart w:id="286" w:name="_Toc517667262"/>
       <w:bookmarkStart w:id="287" w:name="_Toc517672401"/>
-      <w:bookmarkStart w:id="288" w:name="_Toc10501399"/>
+      <w:bookmarkStart w:id="288" w:name="_Toc11013442"/>
       <w:bookmarkEnd w:id="264"/>
       <w:bookmarkEnd w:id="265"/>
       <w:bookmarkEnd w:id="266"/>
@@ -3829,7 +3968,7 @@
           <w:lang w:val="en-US"/>
         </w:rPr>
         <w:drawing>
-          <wp:inline distT="0" distB="0" distL="0" distR="0">
+          <wp:inline distT="0" distB="0" distL="0" distR="0" wp14:anchorId="2A8F2373" wp14:editId="504FC858">
             <wp:extent cx="5935980" cy="1783080"/>
             <wp:effectExtent l="19050" t="0" r="7620" b="0"/>
             <wp:docPr id="15" name="Picture 7"/>
@@ -3877,7 +4016,7 @@
     </w:p>
     <w:p>
       <w:pPr>
-        <w:pStyle w:val="Caption"/>
+        <w:pStyle w:val="af8"/>
         <w:spacing w:after="40" w:line="276" w:lineRule="auto"/>
       </w:pPr>
       <w:bookmarkStart w:id="289" w:name="_Toc10501367"/>
@@ -3927,7 +4066,7 @@
     </w:p>
     <w:p>
       <w:pPr>
-        <w:pStyle w:val="Heading3"/>
+        <w:pStyle w:val="3"/>
         <w:spacing w:before="0" w:line="276" w:lineRule="auto"/>
       </w:pPr>
       <w:bookmarkStart w:id="290" w:name="_Toc517596580"/>
@@ -3944,7 +4083,7 @@
       <w:bookmarkStart w:id="301" w:name="_Toc517666548"/>
       <w:bookmarkStart w:id="302" w:name="_Toc517667263"/>
       <w:bookmarkStart w:id="303" w:name="_Toc517672402"/>
-      <w:bookmarkStart w:id="304" w:name="_Toc10501400"/>
+      <w:bookmarkStart w:id="304" w:name="_Toc11013443"/>
       <w:r>
         <w:t>2.1.4</w:t>
       </w:r>
@@ -4010,7 +4149,7 @@
           <w:lang w:val="en-US"/>
         </w:rPr>
         <w:drawing>
-          <wp:inline distT="0" distB="0" distL="0" distR="0">
+          <wp:inline distT="0" distB="0" distL="0" distR="0" wp14:anchorId="1FC5C272" wp14:editId="00C1472A">
             <wp:extent cx="5825490" cy="222422"/>
             <wp:effectExtent l="19050" t="19050" r="60960" b="63500"/>
             <wp:docPr id="18" name="Picture 25"/>
@@ -4065,7 +4204,7 @@
     </w:p>
     <w:p>
       <w:pPr>
-        <w:pStyle w:val="Heading2"/>
+        <w:pStyle w:val="2"/>
         <w:spacing w:after="40" w:line="276" w:lineRule="auto"/>
         <w:rPr>
           <w:szCs w:val="24"/>
@@ -4098,13 +4237,14 @@
       <w:bookmarkStart w:id="329" w:name="_Toc517666549"/>
       <w:bookmarkStart w:id="330" w:name="_Toc517667264"/>
       <w:bookmarkStart w:id="331" w:name="_Toc517672403"/>
-      <w:bookmarkStart w:id="332" w:name="_Toc10501401"/>
+      <w:bookmarkStart w:id="332" w:name="_Toc11013444"/>
       <w:bookmarkEnd w:id="305"/>
       <w:bookmarkEnd w:id="306"/>
       <w:r>
         <w:rPr>
           <w:szCs w:val="24"/>
         </w:rPr>
+        <w:lastRenderedPageBreak/>
         <w:t>2.2. CSS</w:t>
       </w:r>
       <w:bookmarkEnd w:id="307"/>
@@ -4143,7 +4283,7 @@
       </w:r>
       <w:r>
         <w:rPr>
-          <w:rStyle w:val="FootnoteReference"/>
+          <w:rStyle w:val="af5"/>
         </w:rPr>
         <w:footnoteReference w:id="2"/>
       </w:r>
@@ -4167,7 +4307,7 @@
           <w:lang w:val="en-US"/>
         </w:rPr>
         <w:drawing>
-          <wp:inline distT="0" distB="0" distL="0" distR="0">
+          <wp:inline distT="0" distB="0" distL="0" distR="0" wp14:anchorId="11D3CF22" wp14:editId="05BDF9AA">
             <wp:extent cx="5832389" cy="523875"/>
             <wp:effectExtent l="19050" t="19050" r="54610" b="47625"/>
             <wp:docPr id="19" name="Picture 153"/>
@@ -4244,7 +4384,7 @@
     </w:p>
     <w:p>
       <w:pPr>
-        <w:pStyle w:val="Heading2"/>
+        <w:pStyle w:val="2"/>
         <w:spacing w:after="40" w:line="276" w:lineRule="auto"/>
         <w:ind w:firstLine="0"/>
         <w:rPr>
@@ -4269,7 +4409,7 @@
       <w:bookmarkStart w:id="361" w:name="_Toc517666564"/>
       <w:bookmarkStart w:id="362" w:name="_Toc517667280"/>
       <w:bookmarkStart w:id="363" w:name="_Toc517672419"/>
-      <w:bookmarkStart w:id="364" w:name="_Toc10501402"/>
+      <w:bookmarkStart w:id="364" w:name="_Toc11013445"/>
       <w:bookmarkEnd w:id="334"/>
       <w:bookmarkEnd w:id="335"/>
       <w:bookmarkEnd w:id="336"/>
@@ -4373,31 +4513,24 @@
     </w:p>
     <w:p>
       <w:pPr>
-        <w:spacing w:before="0" w:line="276" w:lineRule="auto"/>
-        <w:rPr>
-          <w:color w:val="000000"/>
-        </w:rPr>
-      </w:pPr>
-    </w:p>
-    <w:p>
-      <w:pPr>
-        <w:pStyle w:val="Heading1"/>
-        <w:rPr>
-          <w:rStyle w:val="Strong"/>
+        <w:pStyle w:val="1"/>
+        <w:rPr>
+          <w:rStyle w:val="a6"/>
           <w:b/>
           <w:bCs w:val="0"/>
         </w:rPr>
       </w:pPr>
       <w:bookmarkStart w:id="373" w:name="_Toc517672423"/>
-      <w:bookmarkStart w:id="374" w:name="_Toc10501403"/>
-      <w:r>
-        <w:rPr>
-          <w:rStyle w:val="Strong"/>
+      <w:bookmarkStart w:id="374" w:name="_Toc11013446"/>
+      <w:r>
+        <w:rPr>
+          <w:rStyle w:val="a6"/>
           <w:b/>
           <w:bCs w:val="0"/>
         </w:rPr>
         <w:t>CAPITOLUL III SPECIFICAŢIILE APLICAŢIEI</w:t>
       </w:r>
+      <w:bookmarkEnd w:id="152"/>
       <w:bookmarkEnd w:id="153"/>
       <w:bookmarkEnd w:id="154"/>
       <w:bookmarkEnd w:id="155"/>
@@ -4432,7 +4565,6 @@
       <w:bookmarkEnd w:id="184"/>
       <w:bookmarkEnd w:id="185"/>
       <w:bookmarkEnd w:id="186"/>
-      <w:bookmarkEnd w:id="187"/>
       <w:bookmarkEnd w:id="366"/>
       <w:bookmarkEnd w:id="367"/>
       <w:bookmarkEnd w:id="368"/>
@@ -4445,7 +4577,7 @@
     </w:p>
     <w:p>
       <w:pPr>
-        <w:pStyle w:val="Heading2"/>
+        <w:pStyle w:val="2"/>
         <w:spacing w:after="40" w:line="276" w:lineRule="auto"/>
       </w:pPr>
       <w:bookmarkStart w:id="375" w:name="_Toc516463816"/>
@@ -4491,29 +4623,29 @@
       <w:bookmarkStart w:id="415" w:name="_Toc517666569"/>
       <w:bookmarkStart w:id="416" w:name="_Toc517667285"/>
       <w:bookmarkStart w:id="417" w:name="_Toc517672424"/>
-      <w:bookmarkStart w:id="418" w:name="_Toc10501404"/>
-      <w:bookmarkStart w:id="419" w:name="_Toc516542108"/>
-      <w:bookmarkStart w:id="420" w:name="_Toc516541816"/>
-      <w:bookmarkStart w:id="421" w:name="_Toc516540867"/>
-      <w:bookmarkStart w:id="422" w:name="_Toc516540325"/>
-      <w:bookmarkStart w:id="423" w:name="_Toc516463820"/>
-      <w:bookmarkStart w:id="424" w:name="_Toc516619054"/>
-      <w:bookmarkStart w:id="425" w:name="_Toc516800653"/>
-      <w:bookmarkStart w:id="426" w:name="_Toc516825113"/>
-      <w:bookmarkStart w:id="427" w:name="_Toc517052639"/>
-      <w:bookmarkStart w:id="428" w:name="_Toc517053808"/>
-      <w:bookmarkStart w:id="429" w:name="_Toc517063333"/>
-      <w:bookmarkStart w:id="430" w:name="_Toc517063989"/>
-      <w:bookmarkStart w:id="431" w:name="_Toc517065773"/>
-      <w:bookmarkStart w:id="432" w:name="_Toc517068722"/>
-      <w:bookmarkStart w:id="433" w:name="_Toc517091489"/>
-      <w:bookmarkStart w:id="434" w:name="_Toc517095898"/>
-      <w:bookmarkStart w:id="435" w:name="_Toc517168209"/>
-      <w:bookmarkStart w:id="436" w:name="_Toc517231494"/>
-      <w:bookmarkStart w:id="437" w:name="_Toc517232077"/>
-      <w:bookmarkStart w:id="438" w:name="_Toc517233866"/>
-      <w:bookmarkStart w:id="439" w:name="_Toc517233942"/>
-      <w:bookmarkStart w:id="440" w:name="_Toc517234104"/>
+      <w:bookmarkStart w:id="418" w:name="_Toc516542108"/>
+      <w:bookmarkStart w:id="419" w:name="_Toc516541816"/>
+      <w:bookmarkStart w:id="420" w:name="_Toc516540867"/>
+      <w:bookmarkStart w:id="421" w:name="_Toc516540325"/>
+      <w:bookmarkStart w:id="422" w:name="_Toc516463820"/>
+      <w:bookmarkStart w:id="423" w:name="_Toc516619054"/>
+      <w:bookmarkStart w:id="424" w:name="_Toc516800653"/>
+      <w:bookmarkStart w:id="425" w:name="_Toc516825113"/>
+      <w:bookmarkStart w:id="426" w:name="_Toc517052639"/>
+      <w:bookmarkStart w:id="427" w:name="_Toc517053808"/>
+      <w:bookmarkStart w:id="428" w:name="_Toc517063333"/>
+      <w:bookmarkStart w:id="429" w:name="_Toc517063989"/>
+      <w:bookmarkStart w:id="430" w:name="_Toc517065773"/>
+      <w:bookmarkStart w:id="431" w:name="_Toc517068722"/>
+      <w:bookmarkStart w:id="432" w:name="_Toc517091489"/>
+      <w:bookmarkStart w:id="433" w:name="_Toc517095898"/>
+      <w:bookmarkStart w:id="434" w:name="_Toc517168209"/>
+      <w:bookmarkStart w:id="435" w:name="_Toc517231494"/>
+      <w:bookmarkStart w:id="436" w:name="_Toc517232077"/>
+      <w:bookmarkStart w:id="437" w:name="_Toc517233866"/>
+      <w:bookmarkStart w:id="438" w:name="_Toc517233942"/>
+      <w:bookmarkStart w:id="439" w:name="_Toc517234104"/>
+      <w:bookmarkStart w:id="440" w:name="_Toc11013447"/>
       <w:r>
         <w:t>3.1. Prezentare generală</w:t>
       </w:r>
@@ -4560,7 +4692,7 @@
       <w:bookmarkEnd w:id="415"/>
       <w:bookmarkEnd w:id="416"/>
       <w:bookmarkEnd w:id="417"/>
-      <w:bookmarkEnd w:id="418"/>
+      <w:bookmarkEnd w:id="440"/>
     </w:p>
     <w:p>
       <w:pPr>
@@ -4602,7 +4734,7 @@
       <w:hyperlink r:id="rId19" w:history="1">
         <w:r>
           <w:rPr>
-            <w:rStyle w:val="Hyperlink"/>
+            <w:rStyle w:val="a5"/>
             <w:color w:val="000000" w:themeColor="text1"/>
             <w:u w:val="none"/>
           </w:rPr>
@@ -4749,6 +4881,7 @@
         <w:spacing w:before="0" w:line="276" w:lineRule="auto"/>
       </w:pPr>
       <w:r>
+        <w:lastRenderedPageBreak/>
         <w:t xml:space="preserve">Profesorii și studenți </w:t>
       </w:r>
       <w:r>
@@ -4822,7 +4955,7 @@
     </w:p>
     <w:p>
       <w:pPr>
-        <w:pStyle w:val="ListParagraph"/>
+        <w:pStyle w:val="a9"/>
         <w:numPr>
           <w:ilvl w:val="0"/>
           <w:numId w:val="11"/>
@@ -4838,7 +4971,7 @@
     </w:p>
     <w:p>
       <w:pPr>
-        <w:pStyle w:val="ListParagraph"/>
+        <w:pStyle w:val="a9"/>
         <w:numPr>
           <w:ilvl w:val="0"/>
           <w:numId w:val="11"/>
@@ -4851,7 +4984,7 @@
     </w:p>
     <w:p>
       <w:pPr>
-        <w:pStyle w:val="ListParagraph"/>
+        <w:pStyle w:val="a9"/>
         <w:numPr>
           <w:ilvl w:val="0"/>
           <w:numId w:val="11"/>
@@ -4864,7 +4997,7 @@
     </w:p>
     <w:p>
       <w:pPr>
-        <w:pStyle w:val="ListParagraph"/>
+        <w:pStyle w:val="a9"/>
         <w:numPr>
           <w:ilvl w:val="0"/>
           <w:numId w:val="11"/>
@@ -4877,7 +5010,7 @@
     </w:p>
     <w:p>
       <w:pPr>
-        <w:pStyle w:val="ListParagraph"/>
+        <w:pStyle w:val="a9"/>
         <w:numPr>
           <w:ilvl w:val="0"/>
           <w:numId w:val="11"/>
@@ -4893,7 +5026,7 @@
     </w:p>
     <w:p>
       <w:pPr>
-        <w:pStyle w:val="ListParagraph"/>
+        <w:pStyle w:val="a9"/>
         <w:numPr>
           <w:ilvl w:val="0"/>
           <w:numId w:val="11"/>
@@ -4909,7 +5042,7 @@
     </w:p>
     <w:p>
       <w:pPr>
-        <w:pStyle w:val="ListParagraph"/>
+        <w:pStyle w:val="a9"/>
         <w:numPr>
           <w:ilvl w:val="0"/>
           <w:numId w:val="11"/>
@@ -5120,7 +5253,7 @@
     </w:p>
     <w:p>
       <w:pPr>
-        <w:pStyle w:val="Caption"/>
+        <w:pStyle w:val="af8"/>
         <w:spacing w:after="40" w:line="276" w:lineRule="auto"/>
       </w:pPr>
       <w:bookmarkStart w:id="442" w:name="_Toc10501368"/>
@@ -5225,6 +5358,7 @@
           <w:color w:val="000000"/>
           <w:lang w:val="en-US"/>
         </w:rPr>
+        <w:lastRenderedPageBreak/>
         <w:drawing>
           <wp:inline distT="0" distB="0" distL="0" distR="0">
             <wp:extent cx="4808220" cy="2865120"/>
@@ -5274,7 +5408,7 @@
     </w:p>
     <w:p>
       <w:pPr>
-        <w:pStyle w:val="Caption"/>
+        <w:pStyle w:val="af8"/>
         <w:spacing w:after="40" w:line="276" w:lineRule="auto"/>
       </w:pPr>
       <w:bookmarkStart w:id="461" w:name="_Toc10501369"/>
@@ -5341,7 +5475,7 @@
     </w:p>
     <w:p>
       <w:pPr>
-        <w:pStyle w:val="ListParagraph"/>
+        <w:pStyle w:val="a9"/>
         <w:numPr>
           <w:ilvl w:val="0"/>
           <w:numId w:val="3"/>
@@ -5407,7 +5541,7 @@
     </w:p>
     <w:p>
       <w:pPr>
-        <w:pStyle w:val="ListParagraph"/>
+        <w:pStyle w:val="a9"/>
         <w:numPr>
           <w:ilvl w:val="0"/>
           <w:numId w:val="3"/>
@@ -5431,7 +5565,7 @@
     </w:p>
     <w:p>
       <w:pPr>
-        <w:pStyle w:val="ListParagraph"/>
+        <w:pStyle w:val="a9"/>
         <w:numPr>
           <w:ilvl w:val="0"/>
           <w:numId w:val="3"/>
@@ -5553,7 +5687,7 @@
     </w:p>
     <w:p>
       <w:pPr>
-        <w:pStyle w:val="Caption"/>
+        <w:pStyle w:val="af8"/>
         <w:spacing w:after="40" w:line="276" w:lineRule="auto"/>
       </w:pPr>
       <w:bookmarkStart w:id="462" w:name="_Toc10501370"/>
@@ -5617,6 +5751,7 @@
           <w:noProof/>
           <w:lang w:val="en-US"/>
         </w:rPr>
+        <w:lastRenderedPageBreak/>
         <w:drawing>
           <wp:inline distT="0" distB="0" distL="0" distR="0">
             <wp:extent cx="4817645" cy="2803358"/>
@@ -5666,7 +5801,7 @@
     </w:p>
     <w:p>
       <w:pPr>
-        <w:pStyle w:val="Caption"/>
+        <w:pStyle w:val="af8"/>
         <w:spacing w:after="40" w:line="276" w:lineRule="auto"/>
       </w:pPr>
       <w:bookmarkStart w:id="463" w:name="_Toc10501371"/>
@@ -5751,7 +5886,7 @@
     </w:p>
     <w:p>
       <w:pPr>
-        <w:pStyle w:val="Caption"/>
+        <w:pStyle w:val="af8"/>
         <w:spacing w:after="40" w:line="276" w:lineRule="auto"/>
       </w:pPr>
       <w:bookmarkStart w:id="464" w:name="_Toc10501372"/>
@@ -5798,46 +5933,46 @@
     </w:p>
     <w:p>
       <w:pPr>
-        <w:pStyle w:val="Heading1"/>
-      </w:pPr>
-      <w:bookmarkStart w:id="465" w:name="_Toc10501405"/>
-      <w:bookmarkStart w:id="466" w:name="_Toc516542114"/>
-      <w:bookmarkStart w:id="467" w:name="_Toc516541822"/>
-      <w:bookmarkStart w:id="468" w:name="_Toc516540869"/>
-      <w:bookmarkStart w:id="469" w:name="_Toc516540327"/>
-      <w:bookmarkStart w:id="470" w:name="_Toc516463822"/>
-      <w:bookmarkStart w:id="471" w:name="_Toc516619064"/>
-      <w:bookmarkStart w:id="472" w:name="_Toc516800663"/>
-      <w:bookmarkStart w:id="473" w:name="_Toc516825123"/>
-      <w:bookmarkStart w:id="474" w:name="_Toc517052650"/>
-      <w:bookmarkStart w:id="475" w:name="_Toc517053819"/>
-      <w:bookmarkStart w:id="476" w:name="_Toc517063344"/>
-      <w:bookmarkStart w:id="477" w:name="_Toc517064000"/>
-      <w:bookmarkStart w:id="478" w:name="_Toc517065784"/>
-      <w:bookmarkStart w:id="479" w:name="_Toc517068733"/>
-      <w:bookmarkStart w:id="480" w:name="_Toc517091500"/>
-      <w:bookmarkStart w:id="481" w:name="_Toc517095909"/>
-      <w:bookmarkStart w:id="482" w:name="_Toc517168220"/>
-      <w:bookmarkStart w:id="483" w:name="_Toc517231505"/>
-      <w:bookmarkStart w:id="484" w:name="_Toc517232088"/>
-      <w:bookmarkStart w:id="485" w:name="_Toc517233877"/>
-      <w:bookmarkStart w:id="486" w:name="_Toc517233966"/>
-      <w:bookmarkStart w:id="487" w:name="_Toc517234115"/>
-      <w:bookmarkStart w:id="488" w:name="_Toc517252584"/>
-      <w:bookmarkStart w:id="489" w:name="_Toc517257928"/>
-      <w:bookmarkStart w:id="490" w:name="_Toc517330262"/>
-      <w:bookmarkStart w:id="491" w:name="_Toc517333518"/>
-      <w:bookmarkStart w:id="492" w:name="_Toc517586312"/>
-      <w:bookmarkStart w:id="493" w:name="_Toc517594844"/>
-      <w:bookmarkStart w:id="494" w:name="_Toc517595980"/>
-      <w:bookmarkStart w:id="495" w:name="_Toc517596618"/>
-      <w:bookmarkStart w:id="496" w:name="_Toc517598267"/>
-      <w:bookmarkStart w:id="497" w:name="_Toc517598606"/>
-      <w:bookmarkStart w:id="498" w:name="_Toc517603687"/>
-      <w:bookmarkStart w:id="499" w:name="_Toc517604172"/>
-      <w:bookmarkStart w:id="500" w:name="_Toc517608100"/>
-      <w:bookmarkStart w:id="501" w:name="_Toc517609289"/>
-      <w:bookmarkStart w:id="502" w:name="_Toc517609835"/>
+        <w:pStyle w:val="1"/>
+      </w:pPr>
+      <w:bookmarkStart w:id="465" w:name="_Toc516542114"/>
+      <w:bookmarkStart w:id="466" w:name="_Toc516541822"/>
+      <w:bookmarkStart w:id="467" w:name="_Toc516540869"/>
+      <w:bookmarkStart w:id="468" w:name="_Toc516540327"/>
+      <w:bookmarkStart w:id="469" w:name="_Toc516463822"/>
+      <w:bookmarkStart w:id="470" w:name="_Toc516619064"/>
+      <w:bookmarkStart w:id="471" w:name="_Toc516800663"/>
+      <w:bookmarkStart w:id="472" w:name="_Toc516825123"/>
+      <w:bookmarkStart w:id="473" w:name="_Toc517052650"/>
+      <w:bookmarkStart w:id="474" w:name="_Toc517053819"/>
+      <w:bookmarkStart w:id="475" w:name="_Toc517063344"/>
+      <w:bookmarkStart w:id="476" w:name="_Toc517064000"/>
+      <w:bookmarkStart w:id="477" w:name="_Toc517065784"/>
+      <w:bookmarkStart w:id="478" w:name="_Toc517068733"/>
+      <w:bookmarkStart w:id="479" w:name="_Toc517091500"/>
+      <w:bookmarkStart w:id="480" w:name="_Toc517095909"/>
+      <w:bookmarkStart w:id="481" w:name="_Toc517168220"/>
+      <w:bookmarkStart w:id="482" w:name="_Toc517231505"/>
+      <w:bookmarkStart w:id="483" w:name="_Toc517232088"/>
+      <w:bookmarkStart w:id="484" w:name="_Toc517233877"/>
+      <w:bookmarkStart w:id="485" w:name="_Toc517233966"/>
+      <w:bookmarkStart w:id="486" w:name="_Toc517234115"/>
+      <w:bookmarkStart w:id="487" w:name="_Toc517252584"/>
+      <w:bookmarkStart w:id="488" w:name="_Toc517257928"/>
+      <w:bookmarkStart w:id="489" w:name="_Toc517330262"/>
+      <w:bookmarkStart w:id="490" w:name="_Toc517333518"/>
+      <w:bookmarkStart w:id="491" w:name="_Toc517586312"/>
+      <w:bookmarkStart w:id="492" w:name="_Toc517594844"/>
+      <w:bookmarkStart w:id="493" w:name="_Toc517595980"/>
+      <w:bookmarkStart w:id="494" w:name="_Toc517596618"/>
+      <w:bookmarkStart w:id="495" w:name="_Toc517598267"/>
+      <w:bookmarkStart w:id="496" w:name="_Toc517598606"/>
+      <w:bookmarkStart w:id="497" w:name="_Toc517603687"/>
+      <w:bookmarkStart w:id="498" w:name="_Toc517604172"/>
+      <w:bookmarkStart w:id="499" w:name="_Toc517608100"/>
+      <w:bookmarkStart w:id="500" w:name="_Toc517609289"/>
+      <w:bookmarkStart w:id="501" w:name="_Toc517609835"/>
+      <w:bookmarkStart w:id="502" w:name="_Toc11013448"/>
       <w:r>
         <w:t>CAPITOLUL IV</w:t>
       </w:r>
@@ -5853,7 +5988,7 @@
       <w:r>
         <w:t>MOBIL</w:t>
       </w:r>
-      <w:bookmarkEnd w:id="465"/>
+      <w:bookmarkEnd w:id="502"/>
       <w:r>
         <w:t xml:space="preserve"> </w:t>
       </w:r>
@@ -5895,6 +6030,7 @@
         <w:spacing w:before="0" w:line="276" w:lineRule="auto"/>
       </w:pPr>
       <w:r>
+        <w:lastRenderedPageBreak/>
         <w:t>Butoanele de navigare mai mari, conținutul reformat și imaginile optimizate diferit apar atunci când utilizatorul se află pe un iPhone sau pe alt dispozitiv.</w:t>
       </w:r>
       <w:r>
@@ -6210,7 +6346,7 @@
     </w:p>
     <w:p>
       <w:pPr>
-        <w:pStyle w:val="Caption"/>
+        <w:pStyle w:val="af8"/>
         <w:spacing w:after="40" w:line="276" w:lineRule="auto"/>
         <w:rPr>
           <w:kern w:val="36"/>
@@ -6409,7 +6545,7 @@
     </w:p>
     <w:p>
       <w:pPr>
-        <w:pStyle w:val="Caption"/>
+        <w:pStyle w:val="af8"/>
         <w:rPr>
           <w:noProof/>
         </w:rPr>
@@ -6458,6 +6594,1367 @@
         <w:t>Secțiunea Despre și Contact vizualizare de pe telefon</w:t>
       </w:r>
       <w:bookmarkEnd w:id="510"/>
+    </w:p>
+    <w:p>
+      <w:pPr>
+        <w:pStyle w:val="1"/>
+        <w:rPr>
+          <w:sz w:val="24"/>
+          <w:szCs w:val="24"/>
+        </w:rPr>
+      </w:pPr>
+      <w:bookmarkStart w:id="511" w:name="_Toc11013449"/>
+      <w:r>
+        <w:rPr>
+          <w:sz w:val="24"/>
+          <w:szCs w:val="24"/>
+        </w:rPr>
+        <w:t xml:space="preserve">CAPITOLUL </w:t>
+      </w:r>
+      <w:r>
+        <w:rPr>
+          <w:sz w:val="24"/>
+          <w:szCs w:val="24"/>
+        </w:rPr>
+        <w:t>V</w:t>
+      </w:r>
+      <w:r>
+        <w:rPr>
+          <w:sz w:val="24"/>
+          <w:szCs w:val="24"/>
+        </w:rPr>
+        <w:t xml:space="preserve"> </w:t>
+      </w:r>
+      <w:r>
+        <w:rPr>
+          <w:sz w:val="24"/>
+          <w:szCs w:val="24"/>
+        </w:rPr>
+        <w:t>DEZVOLTARI ULTERIOARE</w:t>
+      </w:r>
+      <w:bookmarkEnd w:id="511"/>
+    </w:p>
+    <w:p>
+      <w:pPr>
+        <w:pStyle w:val="2"/>
+        <w:rPr>
+          <w:color w:val="000000"/>
+        </w:rPr>
+      </w:pPr>
+      <w:bookmarkStart w:id="512" w:name="_Toc11013450"/>
+      <w:bookmarkStart w:id="513" w:name="_GoBack"/>
+      <w:bookmarkEnd w:id="513"/>
+      <w:proofErr w:type="spellStart"/>
+      <w:r>
+        <w:rPr>
+          <w:color w:val="000000"/>
+        </w:rPr>
+        <w:t>Firebase</w:t>
+      </w:r>
+      <w:proofErr w:type="spellEnd"/>
+      <w:r>
+        <w:rPr>
+          <w:color w:val="000000"/>
+        </w:rPr>
+        <w:t xml:space="preserve"> </w:t>
+      </w:r>
+      <w:proofErr w:type="spellStart"/>
+      <w:r>
+        <w:rPr>
+          <w:color w:val="000000"/>
+        </w:rPr>
+        <w:t>Realtime</w:t>
+      </w:r>
+      <w:proofErr w:type="spellEnd"/>
+      <w:r>
+        <w:rPr>
+          <w:color w:val="000000"/>
+        </w:rPr>
+        <w:t xml:space="preserve"> </w:t>
+      </w:r>
+      <w:proofErr w:type="spellStart"/>
+      <w:r>
+        <w:rPr>
+          <w:color w:val="000000"/>
+        </w:rPr>
+        <w:t>Database</w:t>
+      </w:r>
+      <w:bookmarkEnd w:id="512"/>
+      <w:proofErr w:type="spellEnd"/>
+    </w:p>
+    <w:p>
+      <w:pPr>
+        <w:spacing w:line="276" w:lineRule="auto"/>
+        <w:ind w:firstLine="0"/>
+        <w:rPr>
+          <w:color w:val="000000"/>
+        </w:rPr>
+      </w:pPr>
+      <w:r>
+        <w:rPr>
+          <w:b/>
+          <w:color w:val="000000"/>
+        </w:rPr>
+        <w:tab/>
+      </w:r>
+      <w:r>
+        <w:rPr>
+          <w:color w:val="000000"/>
+        </w:rPr>
+        <w:t>I</w:t>
+      </w:r>
+      <w:r>
+        <w:rPr>
+          <w:color w:val="000000"/>
+        </w:rPr>
+        <w:t xml:space="preserve">n timpul de fata in </w:t>
+      </w:r>
+      <w:proofErr w:type="spellStart"/>
+      <w:r>
+        <w:rPr>
+          <w:color w:val="000000"/>
+        </w:rPr>
+        <w:t>aplicatie</w:t>
+      </w:r>
+      <w:proofErr w:type="spellEnd"/>
+      <w:r>
+        <w:rPr>
+          <w:color w:val="000000"/>
+        </w:rPr>
+        <w:t xml:space="preserve"> toate datele sunt in codul sursa sub format HTML, </w:t>
+      </w:r>
+      <w:proofErr w:type="spellStart"/>
+      <w:r>
+        <w:rPr>
+          <w:color w:val="000000"/>
+        </w:rPr>
+        <w:t>intrebarile</w:t>
+      </w:r>
+      <w:proofErr w:type="spellEnd"/>
+      <w:r>
+        <w:rPr>
+          <w:color w:val="000000"/>
+        </w:rPr>
+        <w:t>,</w:t>
+      </w:r>
+      <w:r>
+        <w:rPr>
+          <w:color w:val="000000"/>
+        </w:rPr>
+        <w:t xml:space="preserve"> </w:t>
+      </w:r>
+      <w:proofErr w:type="spellStart"/>
+      <w:r>
+        <w:rPr>
+          <w:color w:val="000000"/>
+        </w:rPr>
+        <w:t>raspunsurile</w:t>
+      </w:r>
+      <w:proofErr w:type="spellEnd"/>
+      <w:r>
+        <w:rPr>
+          <w:color w:val="000000"/>
+        </w:rPr>
+        <w:t xml:space="preserve">, datele despre </w:t>
+      </w:r>
+      <w:proofErr w:type="spellStart"/>
+      <w:r>
+        <w:rPr>
+          <w:color w:val="000000"/>
+        </w:rPr>
+        <w:t>studenti</w:t>
+      </w:r>
+      <w:proofErr w:type="spellEnd"/>
+      <w:r>
+        <w:rPr>
+          <w:color w:val="000000"/>
+        </w:rPr>
+        <w:t>, etc. Aceasta nu ar fi cea mai</w:t>
+      </w:r>
+      <w:r>
+        <w:rPr>
+          <w:color w:val="000000"/>
+        </w:rPr>
+        <w:t xml:space="preserve"> buna </w:t>
+      </w:r>
+      <w:proofErr w:type="spellStart"/>
+      <w:r>
+        <w:rPr>
+          <w:color w:val="000000"/>
+        </w:rPr>
+        <w:t>solutie</w:t>
+      </w:r>
+      <w:proofErr w:type="spellEnd"/>
+      <w:r>
+        <w:rPr>
+          <w:color w:val="000000"/>
+        </w:rPr>
+        <w:t xml:space="preserve">. O </w:t>
+      </w:r>
+      <w:proofErr w:type="spellStart"/>
+      <w:r>
+        <w:rPr>
+          <w:color w:val="000000"/>
+        </w:rPr>
+        <w:t>solutie</w:t>
+      </w:r>
+      <w:proofErr w:type="spellEnd"/>
+      <w:r>
+        <w:rPr>
+          <w:color w:val="000000"/>
+        </w:rPr>
+        <w:t xml:space="preserve"> mai buna ar fi in </w:t>
+      </w:r>
+      <w:proofErr w:type="spellStart"/>
+      <w:r>
+        <w:rPr>
+          <w:color w:val="000000"/>
+        </w:rPr>
+        <w:t>dezvoltari</w:t>
+      </w:r>
+      <w:proofErr w:type="spellEnd"/>
+      <w:r>
+        <w:rPr>
+          <w:color w:val="000000"/>
+        </w:rPr>
+        <w:t xml:space="preserve"> ulterioare </w:t>
+      </w:r>
+      <w:r>
+        <w:rPr>
+          <w:color w:val="000000"/>
+        </w:rPr>
+        <w:t xml:space="preserve">de a </w:t>
+      </w:r>
+      <w:proofErr w:type="spellStart"/>
+      <w:r>
+        <w:rPr>
+          <w:color w:val="000000"/>
+        </w:rPr>
+        <w:t>incarca</w:t>
+      </w:r>
+      <w:proofErr w:type="spellEnd"/>
+      <w:r>
+        <w:rPr>
+          <w:color w:val="000000"/>
+        </w:rPr>
+        <w:t xml:space="preserve"> </w:t>
+      </w:r>
+      <w:proofErr w:type="spellStart"/>
+      <w:r>
+        <w:rPr>
+          <w:color w:val="000000"/>
+        </w:rPr>
+        <w:t>toatte</w:t>
+      </w:r>
+      <w:proofErr w:type="spellEnd"/>
+      <w:r>
+        <w:rPr>
+          <w:color w:val="000000"/>
+        </w:rPr>
+        <w:t xml:space="preserve"> datele </w:t>
+      </w:r>
+      <w:proofErr w:type="spellStart"/>
+      <w:r>
+        <w:rPr>
+          <w:color w:val="000000"/>
+        </w:rPr>
+        <w:t>intr-o</w:t>
+      </w:r>
+      <w:proofErr w:type="spellEnd"/>
+      <w:r>
+        <w:rPr>
+          <w:color w:val="000000"/>
+        </w:rPr>
+        <w:t xml:space="preserve"> baza de date </w:t>
+      </w:r>
+      <w:r>
+        <w:rPr>
+          <w:color w:val="000000"/>
+        </w:rPr>
+        <w:t xml:space="preserve">real </w:t>
+      </w:r>
+      <w:proofErr w:type="spellStart"/>
+      <w:r>
+        <w:rPr>
+          <w:color w:val="000000"/>
+        </w:rPr>
+        <w:lastRenderedPageBreak/>
+        <w:t>time</w:t>
+      </w:r>
+      <w:proofErr w:type="spellEnd"/>
+      <w:r>
+        <w:rPr>
+          <w:color w:val="000000"/>
+        </w:rPr>
+        <w:t xml:space="preserve"> </w:t>
+      </w:r>
+      <w:proofErr w:type="spellStart"/>
+      <w:r>
+        <w:rPr>
+          <w:color w:val="000000"/>
+        </w:rPr>
+        <w:t>database</w:t>
+      </w:r>
+      <w:proofErr w:type="spellEnd"/>
+      <w:r>
+        <w:rPr>
+          <w:color w:val="000000"/>
+        </w:rPr>
+        <w:t xml:space="preserve"> pentru </w:t>
+      </w:r>
+      <w:proofErr w:type="spellStart"/>
+      <w:r>
+        <w:rPr>
+          <w:color w:val="000000"/>
+        </w:rPr>
+        <w:t>siguranta</w:t>
+      </w:r>
+      <w:proofErr w:type="spellEnd"/>
+      <w:r>
+        <w:rPr>
+          <w:color w:val="000000"/>
+        </w:rPr>
+        <w:t xml:space="preserve"> datelor.</w:t>
+      </w:r>
+      <w:r>
+        <w:rPr>
+          <w:color w:val="000000"/>
+        </w:rPr>
+        <w:t xml:space="preserve"> O</w:t>
+      </w:r>
+      <w:r>
+        <w:rPr>
+          <w:color w:val="000000"/>
+        </w:rPr>
+        <w:t xml:space="preserve"> baza de date </w:t>
+      </w:r>
+      <w:r>
+        <w:rPr>
+          <w:color w:val="000000"/>
+        </w:rPr>
+        <w:t xml:space="preserve">care va fi foarte </w:t>
+      </w:r>
+      <w:proofErr w:type="spellStart"/>
+      <w:r>
+        <w:rPr>
+          <w:color w:val="000000"/>
+        </w:rPr>
+        <w:t>usor</w:t>
+      </w:r>
+      <w:proofErr w:type="spellEnd"/>
+      <w:r>
+        <w:rPr>
+          <w:color w:val="000000"/>
+        </w:rPr>
+        <w:t xml:space="preserve"> de utilizat</w:t>
+      </w:r>
+      <w:r>
+        <w:rPr>
+          <w:color w:val="000000"/>
+        </w:rPr>
+        <w:t xml:space="preserve"> la </w:t>
+      </w:r>
+      <w:proofErr w:type="spellStart"/>
+      <w:r>
+        <w:rPr>
+          <w:color w:val="000000"/>
+        </w:rPr>
+        <w:t>orce</w:t>
+      </w:r>
+      <w:proofErr w:type="spellEnd"/>
+      <w:r>
+        <w:rPr>
+          <w:color w:val="000000"/>
+        </w:rPr>
+        <w:t xml:space="preserve"> pas de implementare.</w:t>
+      </w:r>
+      <w:r>
+        <w:rPr>
+          <w:color w:val="000000"/>
+        </w:rPr>
+        <w:t xml:space="preserve"> </w:t>
+      </w:r>
+      <w:r>
+        <w:rPr>
+          <w:szCs w:val="23"/>
+        </w:rPr>
+        <w:t xml:space="preserve">Printre cele mai bune </w:t>
+      </w:r>
+      <w:proofErr w:type="spellStart"/>
+      <w:r>
+        <w:rPr>
+          <w:szCs w:val="23"/>
+        </w:rPr>
+        <w:t>și</w:t>
+      </w:r>
+      <w:proofErr w:type="spellEnd"/>
+      <w:r>
+        <w:rPr>
+          <w:szCs w:val="23"/>
+        </w:rPr>
+        <w:t xml:space="preserve"> </w:t>
+      </w:r>
+      <w:proofErr w:type="spellStart"/>
+      <w:r>
+        <w:rPr>
+          <w:szCs w:val="23"/>
+        </w:rPr>
+        <w:t>mai</w:t>
+      </w:r>
+      <w:proofErr w:type="spellEnd"/>
+      <w:r>
+        <w:rPr>
+          <w:szCs w:val="23"/>
+        </w:rPr>
+        <w:t xml:space="preserve"> </w:t>
+      </w:r>
+      <w:proofErr w:type="spellStart"/>
+      <w:r>
+        <w:rPr>
+          <w:szCs w:val="23"/>
+        </w:rPr>
+        <w:t>populare</w:t>
+      </w:r>
+      <w:proofErr w:type="spellEnd"/>
+      <w:r>
+        <w:rPr>
+          <w:szCs w:val="23"/>
+        </w:rPr>
+        <w:t xml:space="preserve"> </w:t>
+      </w:r>
+      <w:proofErr w:type="spellStart"/>
+      <w:r>
+        <w:rPr>
+          <w:szCs w:val="23"/>
+        </w:rPr>
+        <w:t>baze</w:t>
+      </w:r>
+      <w:proofErr w:type="spellEnd"/>
+      <w:r>
+        <w:rPr>
+          <w:szCs w:val="23"/>
+        </w:rPr>
+        <w:t xml:space="preserve"> de date </w:t>
+      </w:r>
+      <w:proofErr w:type="spellStart"/>
+      <w:r>
+        <w:rPr>
+          <w:szCs w:val="23"/>
+        </w:rPr>
+        <w:t>în</w:t>
+      </w:r>
+      <w:proofErr w:type="spellEnd"/>
+      <w:r>
+        <w:rPr>
+          <w:szCs w:val="23"/>
+        </w:rPr>
+        <w:t xml:space="preserve"> </w:t>
+      </w:r>
+      <w:proofErr w:type="spellStart"/>
+      <w:r>
+        <w:rPr>
+          <w:szCs w:val="23"/>
+        </w:rPr>
+        <w:t>timp</w:t>
+      </w:r>
+      <w:proofErr w:type="spellEnd"/>
+      <w:r>
+        <w:rPr>
+          <w:szCs w:val="23"/>
+        </w:rPr>
+        <w:t xml:space="preserve"> real </w:t>
+      </w:r>
+      <w:proofErr w:type="spellStart"/>
+      <w:r>
+        <w:rPr>
+          <w:szCs w:val="23"/>
+        </w:rPr>
+        <w:t>este</w:t>
+      </w:r>
+      <w:proofErr w:type="spellEnd"/>
+      <w:r>
+        <w:rPr>
+          <w:szCs w:val="23"/>
+        </w:rPr>
+        <w:t xml:space="preserve"> Firebase de la Google. </w:t>
+      </w:r>
+      <w:proofErr w:type="spellStart"/>
+      <w:r>
+        <w:rPr>
+          <w:szCs w:val="23"/>
+        </w:rPr>
+        <w:t>În</w:t>
+      </w:r>
+      <w:proofErr w:type="spellEnd"/>
+      <w:r>
+        <w:rPr>
+          <w:szCs w:val="23"/>
+        </w:rPr>
+        <w:t xml:space="preserve"> </w:t>
+      </w:r>
+      <w:proofErr w:type="spellStart"/>
+      <w:r>
+        <w:rPr>
+          <w:szCs w:val="23"/>
+        </w:rPr>
+        <w:t>esență</w:t>
+      </w:r>
+      <w:proofErr w:type="spellEnd"/>
+      <w:r>
+        <w:rPr>
+          <w:szCs w:val="23"/>
+        </w:rPr>
+        <w:t xml:space="preserve">, Firebase </w:t>
+      </w:r>
+      <w:proofErr w:type="spellStart"/>
+      <w:proofErr w:type="gramStart"/>
+      <w:r>
+        <w:rPr>
+          <w:szCs w:val="23"/>
+        </w:rPr>
+        <w:t>este</w:t>
+      </w:r>
+      <w:proofErr w:type="spellEnd"/>
+      <w:proofErr w:type="gramEnd"/>
+      <w:r>
+        <w:rPr>
+          <w:szCs w:val="23"/>
+        </w:rPr>
+        <w:t xml:space="preserve"> </w:t>
+      </w:r>
+      <w:proofErr w:type="spellStart"/>
+      <w:r>
+        <w:rPr>
+          <w:szCs w:val="23"/>
+        </w:rPr>
+        <w:t>absolut</w:t>
+      </w:r>
+      <w:proofErr w:type="spellEnd"/>
+      <w:r>
+        <w:rPr>
+          <w:szCs w:val="23"/>
+        </w:rPr>
+        <w:t xml:space="preserve"> </w:t>
+      </w:r>
+      <w:proofErr w:type="spellStart"/>
+      <w:r>
+        <w:rPr>
+          <w:szCs w:val="23"/>
+        </w:rPr>
+        <w:t>uimitor</w:t>
+      </w:r>
+      <w:proofErr w:type="spellEnd"/>
+      <w:r>
+        <w:rPr>
+          <w:szCs w:val="23"/>
+        </w:rPr>
+        <w:t xml:space="preserve"> </w:t>
+      </w:r>
+      <w:proofErr w:type="spellStart"/>
+      <w:r>
+        <w:rPr>
+          <w:szCs w:val="23"/>
+        </w:rPr>
+        <w:t>în</w:t>
+      </w:r>
+      <w:proofErr w:type="spellEnd"/>
+      <w:r>
+        <w:rPr>
+          <w:szCs w:val="23"/>
+        </w:rPr>
+        <w:t xml:space="preserve"> </w:t>
+      </w:r>
+      <w:proofErr w:type="spellStart"/>
+      <w:r>
+        <w:rPr>
+          <w:szCs w:val="23"/>
+        </w:rPr>
+        <w:t>performanță</w:t>
+      </w:r>
+      <w:proofErr w:type="spellEnd"/>
+      <w:r>
+        <w:rPr>
+          <w:szCs w:val="23"/>
+        </w:rPr>
+        <w:t xml:space="preserve">, </w:t>
+      </w:r>
+      <w:proofErr w:type="spellStart"/>
+      <w:r>
+        <w:rPr>
+          <w:szCs w:val="23"/>
+        </w:rPr>
+        <w:t>implementare</w:t>
+      </w:r>
+      <w:proofErr w:type="spellEnd"/>
+      <w:r>
+        <w:rPr>
+          <w:szCs w:val="23"/>
+        </w:rPr>
+        <w:t xml:space="preserve"> </w:t>
+      </w:r>
+      <w:proofErr w:type="spellStart"/>
+      <w:r>
+        <w:rPr>
+          <w:szCs w:val="23"/>
+        </w:rPr>
+        <w:t>și</w:t>
+      </w:r>
+      <w:proofErr w:type="spellEnd"/>
+      <w:r>
+        <w:rPr>
+          <w:szCs w:val="23"/>
+        </w:rPr>
+        <w:t xml:space="preserve"> </w:t>
+      </w:r>
+      <w:proofErr w:type="spellStart"/>
+      <w:r>
+        <w:rPr>
+          <w:szCs w:val="23"/>
+        </w:rPr>
+        <w:t>operare</w:t>
+      </w:r>
+      <w:proofErr w:type="spellEnd"/>
+      <w:r>
+        <w:rPr>
+          <w:szCs w:val="23"/>
+        </w:rPr>
+        <w:t xml:space="preserve">. Firebase </w:t>
+      </w:r>
+      <w:proofErr w:type="spellStart"/>
+      <w:r>
+        <w:rPr>
+          <w:szCs w:val="23"/>
+        </w:rPr>
+        <w:t>servește</w:t>
+      </w:r>
+      <w:proofErr w:type="spellEnd"/>
+      <w:r>
+        <w:rPr>
+          <w:szCs w:val="23"/>
+        </w:rPr>
+        <w:t xml:space="preserve"> ca o </w:t>
+      </w:r>
+      <w:proofErr w:type="spellStart"/>
+      <w:r>
+        <w:rPr>
+          <w:szCs w:val="23"/>
+        </w:rPr>
+        <w:t>bază</w:t>
+      </w:r>
+      <w:proofErr w:type="spellEnd"/>
+      <w:r>
+        <w:rPr>
+          <w:szCs w:val="23"/>
+        </w:rPr>
+        <w:t xml:space="preserve"> de date care se </w:t>
+      </w:r>
+      <w:proofErr w:type="spellStart"/>
+      <w:r>
+        <w:rPr>
+          <w:szCs w:val="23"/>
+        </w:rPr>
+        <w:t>schimbă</w:t>
+      </w:r>
+      <w:proofErr w:type="spellEnd"/>
+      <w:r>
+        <w:rPr>
+          <w:szCs w:val="23"/>
+        </w:rPr>
+        <w:t xml:space="preserve"> </w:t>
+      </w:r>
+      <w:proofErr w:type="spellStart"/>
+      <w:r>
+        <w:rPr>
+          <w:szCs w:val="23"/>
+        </w:rPr>
+        <w:t>în</w:t>
+      </w:r>
+      <w:proofErr w:type="spellEnd"/>
+      <w:r>
+        <w:rPr>
+          <w:szCs w:val="23"/>
+        </w:rPr>
+        <w:t xml:space="preserve"> </w:t>
+      </w:r>
+      <w:proofErr w:type="spellStart"/>
+      <w:r>
+        <w:rPr>
+          <w:szCs w:val="23"/>
+        </w:rPr>
+        <w:t>timp</w:t>
+      </w:r>
+      <w:proofErr w:type="spellEnd"/>
+      <w:r>
+        <w:rPr>
+          <w:szCs w:val="23"/>
+        </w:rPr>
+        <w:t xml:space="preserve"> real </w:t>
+      </w:r>
+      <w:proofErr w:type="spellStart"/>
+      <w:r>
+        <w:rPr>
+          <w:szCs w:val="23"/>
+        </w:rPr>
+        <w:t>și</w:t>
+      </w:r>
+      <w:proofErr w:type="spellEnd"/>
+      <w:r>
+        <w:rPr>
+          <w:szCs w:val="23"/>
+        </w:rPr>
+        <w:t xml:space="preserve"> </w:t>
+      </w:r>
+      <w:proofErr w:type="spellStart"/>
+      <w:r>
+        <w:rPr>
+          <w:szCs w:val="23"/>
+        </w:rPr>
+        <w:t>stochează</w:t>
+      </w:r>
+      <w:proofErr w:type="spellEnd"/>
+      <w:r>
+        <w:rPr>
+          <w:szCs w:val="23"/>
+        </w:rPr>
+        <w:t xml:space="preserve"> date </w:t>
+      </w:r>
+      <w:proofErr w:type="spellStart"/>
+      <w:r>
+        <w:rPr>
+          <w:szCs w:val="23"/>
+        </w:rPr>
+        <w:t>în</w:t>
+      </w:r>
+      <w:proofErr w:type="spellEnd"/>
+      <w:r>
+        <w:rPr>
+          <w:szCs w:val="23"/>
+        </w:rPr>
+        <w:t xml:space="preserve"> JSON. </w:t>
+      </w:r>
+      <w:proofErr w:type="spellStart"/>
+      <w:r>
+        <w:rPr>
+          <w:szCs w:val="23"/>
+        </w:rPr>
+        <w:t>Orice</w:t>
+      </w:r>
+      <w:proofErr w:type="spellEnd"/>
+      <w:r>
+        <w:rPr>
+          <w:szCs w:val="23"/>
+        </w:rPr>
+        <w:t xml:space="preserve"> </w:t>
+      </w:r>
+      <w:proofErr w:type="spellStart"/>
+      <w:r>
+        <w:rPr>
+          <w:szCs w:val="23"/>
+        </w:rPr>
+        <w:t>modificare</w:t>
+      </w:r>
+      <w:proofErr w:type="spellEnd"/>
+      <w:r>
+        <w:rPr>
+          <w:szCs w:val="23"/>
+        </w:rPr>
+        <w:t xml:space="preserve"> a </w:t>
+      </w:r>
+      <w:proofErr w:type="spellStart"/>
+      <w:r>
+        <w:rPr>
+          <w:szCs w:val="23"/>
+        </w:rPr>
+        <w:t>bazei</w:t>
+      </w:r>
+      <w:proofErr w:type="spellEnd"/>
+      <w:r>
+        <w:rPr>
+          <w:szCs w:val="23"/>
+        </w:rPr>
+        <w:t xml:space="preserve"> de date </w:t>
+      </w:r>
+      <w:proofErr w:type="spellStart"/>
+      <w:proofErr w:type="gramStart"/>
+      <w:r>
+        <w:rPr>
+          <w:szCs w:val="23"/>
+        </w:rPr>
+        <w:t>este</w:t>
+      </w:r>
+      <w:proofErr w:type="spellEnd"/>
+      <w:proofErr w:type="gramEnd"/>
+      <w:r>
+        <w:rPr>
+          <w:szCs w:val="23"/>
+        </w:rPr>
+        <w:t xml:space="preserve"> </w:t>
+      </w:r>
+      <w:proofErr w:type="spellStart"/>
+      <w:r>
+        <w:rPr>
+          <w:szCs w:val="23"/>
+        </w:rPr>
+        <w:t>sincronizată</w:t>
+      </w:r>
+      <w:proofErr w:type="spellEnd"/>
+      <w:r>
+        <w:rPr>
+          <w:szCs w:val="23"/>
+        </w:rPr>
+        <w:t xml:space="preserve"> </w:t>
+      </w:r>
+      <w:proofErr w:type="spellStart"/>
+      <w:r>
+        <w:rPr>
+          <w:szCs w:val="23"/>
+        </w:rPr>
+        <w:t>imediat</w:t>
+      </w:r>
+      <w:proofErr w:type="spellEnd"/>
+      <w:r>
+        <w:rPr>
+          <w:szCs w:val="23"/>
+        </w:rPr>
+        <w:t xml:space="preserve"> </w:t>
+      </w:r>
+      <w:proofErr w:type="spellStart"/>
+      <w:r>
+        <w:rPr>
+          <w:szCs w:val="23"/>
+        </w:rPr>
+        <w:t>între</w:t>
+      </w:r>
+      <w:proofErr w:type="spellEnd"/>
+      <w:r>
+        <w:rPr>
+          <w:szCs w:val="23"/>
+        </w:rPr>
+        <w:t xml:space="preserve"> </w:t>
+      </w:r>
+      <w:proofErr w:type="spellStart"/>
+      <w:r>
+        <w:rPr>
+          <w:szCs w:val="23"/>
+        </w:rPr>
+        <w:t>toți</w:t>
+      </w:r>
+      <w:proofErr w:type="spellEnd"/>
+      <w:r>
+        <w:rPr>
+          <w:szCs w:val="23"/>
+        </w:rPr>
+        <w:t xml:space="preserve"> </w:t>
+      </w:r>
+      <w:proofErr w:type="spellStart"/>
+      <w:r>
+        <w:rPr>
+          <w:szCs w:val="23"/>
+        </w:rPr>
+        <w:t>clienții</w:t>
+      </w:r>
+      <w:proofErr w:type="spellEnd"/>
+      <w:r>
+        <w:rPr>
+          <w:szCs w:val="23"/>
+        </w:rPr>
+        <w:t xml:space="preserve"> </w:t>
+      </w:r>
+      <w:proofErr w:type="spellStart"/>
+      <w:r>
+        <w:rPr>
+          <w:szCs w:val="23"/>
+        </w:rPr>
+        <w:t>sau</w:t>
+      </w:r>
+      <w:proofErr w:type="spellEnd"/>
+      <w:r>
+        <w:rPr>
+          <w:szCs w:val="23"/>
+        </w:rPr>
+        <w:t xml:space="preserve"> </w:t>
+      </w:r>
+      <w:proofErr w:type="spellStart"/>
+      <w:r>
+        <w:rPr>
+          <w:szCs w:val="23"/>
+        </w:rPr>
+        <w:t>dispozitivele</w:t>
+      </w:r>
+      <w:proofErr w:type="spellEnd"/>
+      <w:r>
+        <w:rPr>
+          <w:szCs w:val="23"/>
+        </w:rPr>
+        <w:t xml:space="preserve"> care </w:t>
+      </w:r>
+      <w:proofErr w:type="spellStart"/>
+      <w:r>
+        <w:rPr>
+          <w:szCs w:val="23"/>
+        </w:rPr>
+        <w:t>utilizează</w:t>
+      </w:r>
+      <w:proofErr w:type="spellEnd"/>
+      <w:r>
+        <w:rPr>
+          <w:szCs w:val="23"/>
+        </w:rPr>
+        <w:t xml:space="preserve"> </w:t>
+      </w:r>
+      <w:proofErr w:type="spellStart"/>
+      <w:r>
+        <w:rPr>
+          <w:szCs w:val="23"/>
+        </w:rPr>
+        <w:t>aceeași</w:t>
+      </w:r>
+      <w:proofErr w:type="spellEnd"/>
+      <w:r>
+        <w:rPr>
+          <w:szCs w:val="23"/>
+        </w:rPr>
+        <w:t xml:space="preserve"> </w:t>
+      </w:r>
+      <w:proofErr w:type="spellStart"/>
+      <w:r>
+        <w:rPr>
+          <w:szCs w:val="23"/>
+        </w:rPr>
+        <w:t>bază</w:t>
+      </w:r>
+      <w:proofErr w:type="spellEnd"/>
+      <w:r>
+        <w:rPr>
+          <w:szCs w:val="23"/>
+        </w:rPr>
+        <w:t xml:space="preserve"> de date. Cu </w:t>
+      </w:r>
+      <w:proofErr w:type="spellStart"/>
+      <w:r>
+        <w:rPr>
+          <w:szCs w:val="23"/>
+        </w:rPr>
+        <w:t>alte</w:t>
+      </w:r>
+      <w:proofErr w:type="spellEnd"/>
+      <w:r>
+        <w:rPr>
+          <w:szCs w:val="23"/>
+        </w:rPr>
+        <w:t xml:space="preserve"> </w:t>
+      </w:r>
+      <w:proofErr w:type="spellStart"/>
+      <w:r>
+        <w:rPr>
+          <w:szCs w:val="23"/>
+        </w:rPr>
+        <w:t>cuvinte</w:t>
+      </w:r>
+      <w:proofErr w:type="spellEnd"/>
+      <w:r>
+        <w:rPr>
+          <w:szCs w:val="23"/>
+        </w:rPr>
+        <w:t xml:space="preserve">, </w:t>
+      </w:r>
+      <w:proofErr w:type="spellStart"/>
+      <w:r>
+        <w:rPr>
+          <w:szCs w:val="23"/>
+        </w:rPr>
+        <w:t>actualizarea</w:t>
+      </w:r>
+      <w:proofErr w:type="spellEnd"/>
+      <w:r>
+        <w:rPr>
+          <w:szCs w:val="23"/>
+        </w:rPr>
+        <w:t xml:space="preserve"> Firebase are </w:t>
+      </w:r>
+      <w:proofErr w:type="spellStart"/>
+      <w:r>
+        <w:rPr>
+          <w:szCs w:val="23"/>
+        </w:rPr>
+        <w:t>loc</w:t>
+      </w:r>
+      <w:proofErr w:type="spellEnd"/>
+      <w:r>
+        <w:rPr>
+          <w:szCs w:val="23"/>
+        </w:rPr>
+        <w:t xml:space="preserve"> </w:t>
+      </w:r>
+      <w:proofErr w:type="spellStart"/>
+      <w:r>
+        <w:rPr>
+          <w:szCs w:val="23"/>
+        </w:rPr>
+        <w:t>instantaneu</w:t>
+      </w:r>
+      <w:proofErr w:type="spellEnd"/>
+      <w:r>
+        <w:rPr>
+          <w:szCs w:val="23"/>
+        </w:rPr>
+        <w:t xml:space="preserve">. </w:t>
+      </w:r>
+    </w:p>
+    <w:p>
+      <w:pPr>
+        <w:spacing w:before="0" w:line="276" w:lineRule="auto"/>
+        <w:rPr>
+          <w:szCs w:val="23"/>
+        </w:rPr>
+      </w:pPr>
+      <w:r>
+        <w:rPr>
+          <w:szCs w:val="23"/>
+        </w:rPr>
+        <w:t xml:space="preserve">Împreună cu spațiul de stocare, </w:t>
+      </w:r>
+      <w:proofErr w:type="spellStart"/>
+      <w:r>
+        <w:rPr>
+          <w:szCs w:val="23"/>
+        </w:rPr>
+        <w:t>Firebase</w:t>
+      </w:r>
+      <w:proofErr w:type="spellEnd"/>
+      <w:r>
+        <w:rPr>
+          <w:szCs w:val="23"/>
+        </w:rPr>
+        <w:t xml:space="preserve"> oferă și autentificarea utilizatorilor, și prin urmare, toate datele sunt transmise printr-o conexiune securizată SSL. Putem alege orice combinație de e-mail și parolă pentru autentificare, fie că este vorba de Facebook, </w:t>
+      </w:r>
+      <w:proofErr w:type="spellStart"/>
+      <w:r>
+        <w:rPr>
+          <w:szCs w:val="23"/>
+        </w:rPr>
+        <w:t>Twitter</w:t>
+      </w:r>
+      <w:proofErr w:type="spellEnd"/>
+      <w:r>
+        <w:rPr>
+          <w:szCs w:val="23"/>
+        </w:rPr>
+        <w:t xml:space="preserve">, </w:t>
+      </w:r>
+      <w:proofErr w:type="spellStart"/>
+      <w:r>
+        <w:rPr>
+          <w:szCs w:val="23"/>
+        </w:rPr>
+        <w:t>GitHub</w:t>
+      </w:r>
+      <w:proofErr w:type="spellEnd"/>
+      <w:r>
+        <w:rPr>
+          <w:szCs w:val="23"/>
+        </w:rPr>
+        <w:t>, Google sau altceva. Pe lângă SDK-</w:t>
+      </w:r>
+      <w:proofErr w:type="spellStart"/>
+      <w:r>
+        <w:rPr>
+          <w:szCs w:val="23"/>
+        </w:rPr>
+        <w:t>ul</w:t>
+      </w:r>
+      <w:proofErr w:type="spellEnd"/>
+      <w:r>
+        <w:rPr>
+          <w:szCs w:val="23"/>
+        </w:rPr>
+        <w:t xml:space="preserve"> </w:t>
+      </w:r>
+      <w:proofErr w:type="spellStart"/>
+      <w:r>
+        <w:rPr>
+          <w:szCs w:val="23"/>
+        </w:rPr>
+        <w:t>iOS</w:t>
+      </w:r>
+      <w:proofErr w:type="spellEnd"/>
+      <w:r>
+        <w:rPr>
+          <w:szCs w:val="23"/>
+        </w:rPr>
+        <w:t xml:space="preserve">, </w:t>
+      </w:r>
+      <w:proofErr w:type="spellStart"/>
+      <w:r>
+        <w:rPr>
+          <w:szCs w:val="23"/>
+        </w:rPr>
+        <w:t>Firebase</w:t>
+      </w:r>
+      <w:proofErr w:type="spellEnd"/>
+      <w:r>
+        <w:rPr>
+          <w:szCs w:val="23"/>
+        </w:rPr>
+        <w:t xml:space="preserve"> are un SDK pentru Android și </w:t>
+      </w:r>
+      <w:proofErr w:type="spellStart"/>
+      <w:r>
+        <w:rPr>
+          <w:szCs w:val="23"/>
+        </w:rPr>
+        <w:t>JavaScript</w:t>
+      </w:r>
+      <w:proofErr w:type="spellEnd"/>
+      <w:r>
+        <w:rPr>
+          <w:szCs w:val="23"/>
+        </w:rPr>
+        <w:t xml:space="preserve">. Toate platformele pot utiliza o bază de date. Este greu de imaginat că </w:t>
+      </w:r>
+      <w:proofErr w:type="spellStart"/>
+      <w:r>
+        <w:rPr>
+          <w:szCs w:val="23"/>
+        </w:rPr>
+        <w:t>Firebase</w:t>
+      </w:r>
+      <w:proofErr w:type="spellEnd"/>
+      <w:r>
+        <w:rPr>
+          <w:szCs w:val="23"/>
+        </w:rPr>
+        <w:t xml:space="preserve"> cu toate aceste caracteristici este o soluție bugetară, dar așa este. </w:t>
+      </w:r>
+      <w:proofErr w:type="spellStart"/>
+      <w:r>
+        <w:rPr>
+          <w:szCs w:val="23"/>
+        </w:rPr>
+        <w:t>Firebase</w:t>
+      </w:r>
+      <w:proofErr w:type="spellEnd"/>
+      <w:r>
+        <w:rPr>
+          <w:szCs w:val="23"/>
+        </w:rPr>
+        <w:t xml:space="preserve"> poate procesa până la 100 de conexiuni simultane într-un pachet gratuit. Acest lucru este suficient pentru o aplicație populară.</w:t>
+      </w:r>
+    </w:p>
+    <w:p>
+      <w:pPr>
+        <w:spacing w:before="0" w:line="276" w:lineRule="auto"/>
+        <w:rPr>
+          <w:szCs w:val="23"/>
+        </w:rPr>
+      </w:pPr>
+      <w:r>
+        <w:rPr>
+          <w:szCs w:val="23"/>
+        </w:rPr>
+        <w:t>In cadrul acestui proiect baza de date poarta denumirea „</w:t>
+      </w:r>
+      <w:proofErr w:type="spellStart"/>
+      <w:r>
+        <w:rPr>
+          <w:szCs w:val="23"/>
+        </w:rPr>
+        <w:t>knowledge-base-faq-database</w:t>
+      </w:r>
+      <w:proofErr w:type="spellEnd"/>
+      <w:r>
+        <w:rPr>
+          <w:szCs w:val="23"/>
+        </w:rPr>
+        <w:t xml:space="preserve">” in care avem o structura </w:t>
+      </w:r>
+      <w:proofErr w:type="spellStart"/>
+      <w:r>
+        <w:rPr>
+          <w:szCs w:val="23"/>
+        </w:rPr>
+        <w:t>arborifica</w:t>
+      </w:r>
+      <w:proofErr w:type="spellEnd"/>
+      <w:r>
+        <w:rPr>
+          <w:szCs w:val="23"/>
+        </w:rPr>
+        <w:t xml:space="preserve"> a </w:t>
+      </w:r>
+      <w:proofErr w:type="spellStart"/>
+      <w:r>
+        <w:rPr>
+          <w:szCs w:val="23"/>
+        </w:rPr>
+        <w:t>intrebarilor</w:t>
+      </w:r>
+      <w:proofErr w:type="spellEnd"/>
+      <w:r>
+        <w:rPr>
+          <w:szCs w:val="23"/>
+        </w:rPr>
+        <w:t xml:space="preserve"> si </w:t>
+      </w:r>
+      <w:proofErr w:type="spellStart"/>
+      <w:r>
+        <w:rPr>
+          <w:szCs w:val="23"/>
+        </w:rPr>
+        <w:t>raspunsurilor</w:t>
+      </w:r>
+      <w:proofErr w:type="spellEnd"/>
+      <w:r>
+        <w:rPr>
+          <w:szCs w:val="23"/>
+        </w:rPr>
+        <w:t xml:space="preserve">. Baza de date in formatul </w:t>
+      </w:r>
+      <w:proofErr w:type="spellStart"/>
+      <w:r>
+        <w:rPr>
+          <w:szCs w:val="23"/>
+        </w:rPr>
+        <w:t>json</w:t>
+      </w:r>
+      <w:proofErr w:type="spellEnd"/>
+      <w:r>
+        <w:rPr>
+          <w:szCs w:val="23"/>
+        </w:rPr>
+        <w:t xml:space="preserve"> este </w:t>
+      </w:r>
+      <w:proofErr w:type="spellStart"/>
+      <w:r>
+        <w:rPr>
+          <w:szCs w:val="23"/>
+        </w:rPr>
+        <w:t>atasata</w:t>
+      </w:r>
+      <w:proofErr w:type="spellEnd"/>
+      <w:r>
+        <w:rPr>
+          <w:szCs w:val="23"/>
+        </w:rPr>
+        <w:t xml:space="preserve"> proiectului si </w:t>
+      </w:r>
+      <w:proofErr w:type="spellStart"/>
+      <w:r>
+        <w:rPr>
+          <w:szCs w:val="23"/>
+        </w:rPr>
+        <w:t>incarcat</w:t>
+      </w:r>
+      <w:proofErr w:type="spellEnd"/>
+      <w:r>
+        <w:rPr>
+          <w:szCs w:val="23"/>
+        </w:rPr>
+        <w:t xml:space="preserve"> cu codul sursa pe </w:t>
+      </w:r>
+      <w:proofErr w:type="spellStart"/>
+      <w:r>
+        <w:rPr>
+          <w:szCs w:val="23"/>
+        </w:rPr>
+        <w:t>github</w:t>
+      </w:r>
+      <w:proofErr w:type="spellEnd"/>
+      <w:r>
+        <w:rPr>
+          <w:szCs w:val="23"/>
+        </w:rPr>
+        <w:t xml:space="preserve">. Putem </w:t>
+      </w:r>
+      <w:proofErr w:type="spellStart"/>
+      <w:r>
+        <w:rPr>
+          <w:szCs w:val="23"/>
+        </w:rPr>
+        <w:t>urmari</w:t>
+      </w:r>
+      <w:proofErr w:type="spellEnd"/>
+      <w:r>
+        <w:rPr>
+          <w:szCs w:val="23"/>
+        </w:rPr>
+        <w:t xml:space="preserve"> baza de date mai jos:</w:t>
+      </w:r>
+    </w:p>
+    <w:p>
+      <w:pPr>
+        <w:spacing w:before="0" w:line="276" w:lineRule="auto"/>
+        <w:jc w:val="center"/>
+        <w:rPr>
+          <w:b/>
+          <w:color w:val="000000"/>
+          <w:sz w:val="28"/>
+        </w:rPr>
+      </w:pPr>
+      <w:r>
+        <w:rPr>
+          <w:b/>
+          <w:noProof/>
+          <w:color w:val="000000"/>
+          <w:sz w:val="28"/>
+          <w:lang w:val="en-US"/>
+        </w:rPr>
+        <w:drawing>
+          <wp:inline distT="0" distB="0" distL="0" distR="0" wp14:anchorId="24A2CF09" wp14:editId="14ED442B">
+            <wp:extent cx="5097780" cy="2786332"/>
+            <wp:effectExtent l="0" t="0" r="0" b="0"/>
+            <wp:docPr id="4" name="Рисунок 4" descr="C:\Users\Kovanzhy\Desktop\firebase-twaaos.PNG"/>
+            <wp:cNvGraphicFramePr>
+              <a:graphicFrameLocks xmlns:a="http://schemas.openxmlformats.org/drawingml/2006/main" noChangeAspect="1"/>
+            </wp:cNvGraphicFramePr>
+            <a:graphic xmlns:a="http://schemas.openxmlformats.org/drawingml/2006/main">
+              <a:graphicData uri="http://schemas.openxmlformats.org/drawingml/2006/picture">
+                <pic:pic xmlns:pic="http://schemas.openxmlformats.org/drawingml/2006/picture">
+                  <pic:nvPicPr>
+                    <pic:cNvPr id="0" name="Picture 2" descr="C:\Users\Kovanzhy\Desktop\firebase-twaaos.PNG"/>
+                    <pic:cNvPicPr>
+                      <a:picLocks noChangeAspect="1" noChangeArrowheads="1"/>
+                    </pic:cNvPicPr>
+                  </pic:nvPicPr>
+                  <pic:blipFill>
+                    <a:blip r:embed="rId31">
+                      <a:extLst>
+                        <a:ext uri="{28A0092B-C50C-407E-A947-70E740481C1C}">
+                          <a14:useLocalDpi xmlns:a14="http://schemas.microsoft.com/office/drawing/2010/main" val="0"/>
+                        </a:ext>
+                      </a:extLst>
+                    </a:blip>
+                    <a:srcRect/>
+                    <a:stretch>
+                      <a:fillRect/>
+                    </a:stretch>
+                  </pic:blipFill>
+                  <pic:spPr bwMode="auto">
+                    <a:xfrm>
+                      <a:off x="0" y="0"/>
+                      <a:ext cx="5104379" cy="2789939"/>
+                    </a:xfrm>
+                    <a:prstGeom prst="rect">
+                      <a:avLst/>
+                    </a:prstGeom>
+                    <a:noFill/>
+                    <a:ln>
+                      <a:noFill/>
+                    </a:ln>
+                  </pic:spPr>
+                </pic:pic>
+              </a:graphicData>
+            </a:graphic>
+          </wp:inline>
+        </w:drawing>
+      </w:r>
+    </w:p>
+    <w:p>
+      <w:pPr>
+        <w:rPr>
+          <w:b/>
+        </w:rPr>
+      </w:pPr>
     </w:p>
     <w:p>
       <w:pPr>
@@ -6478,52 +7975,53 @@
     </w:p>
     <w:p>
       <w:pPr>
-        <w:pStyle w:val="Heading2"/>
-      </w:pPr>
-      <w:bookmarkStart w:id="511" w:name="_Toc516542115"/>
-      <w:bookmarkStart w:id="512" w:name="_Toc516541823"/>
-      <w:bookmarkStart w:id="513" w:name="_Toc516540870"/>
-      <w:bookmarkStart w:id="514" w:name="_Toc516540328"/>
-      <w:bookmarkStart w:id="515" w:name="_Toc516463823"/>
-      <w:bookmarkStart w:id="516" w:name="_Toc516619065"/>
-      <w:bookmarkStart w:id="517" w:name="_Toc516800664"/>
-      <w:bookmarkStart w:id="518" w:name="_Toc516825124"/>
-      <w:bookmarkStart w:id="519" w:name="_Toc517052651"/>
-      <w:bookmarkStart w:id="520" w:name="_Toc517053820"/>
-      <w:bookmarkStart w:id="521" w:name="_Toc517063345"/>
-      <w:bookmarkStart w:id="522" w:name="_Toc517064001"/>
-      <w:bookmarkStart w:id="523" w:name="_Toc517065785"/>
-      <w:bookmarkStart w:id="524" w:name="_Toc517068734"/>
-      <w:bookmarkStart w:id="525" w:name="_Toc517091501"/>
-      <w:bookmarkStart w:id="526" w:name="_Toc517095910"/>
-      <w:bookmarkStart w:id="527" w:name="_Toc517168221"/>
-      <w:bookmarkStart w:id="528" w:name="_Toc517231506"/>
-      <w:bookmarkStart w:id="529" w:name="_Toc517232089"/>
-      <w:bookmarkStart w:id="530" w:name="_Toc517233878"/>
-      <w:bookmarkStart w:id="531" w:name="_Toc517233967"/>
-      <w:bookmarkStart w:id="532" w:name="_Toc517234116"/>
-      <w:bookmarkStart w:id="533" w:name="_Toc517252585"/>
-      <w:bookmarkStart w:id="534" w:name="_Toc517257929"/>
-      <w:bookmarkStart w:id="535" w:name="_Toc517330263"/>
-      <w:bookmarkStart w:id="536" w:name="_Toc517333519"/>
-      <w:bookmarkStart w:id="537" w:name="_Toc517586313"/>
-      <w:bookmarkStart w:id="538" w:name="_Toc517594845"/>
-      <w:bookmarkStart w:id="539" w:name="_Toc517595981"/>
-      <w:bookmarkStart w:id="540" w:name="_Toc517596619"/>
-      <w:bookmarkStart w:id="541" w:name="_Toc517598268"/>
-      <w:bookmarkStart w:id="542" w:name="_Toc517598607"/>
-      <w:bookmarkStart w:id="543" w:name="_Toc517603688"/>
-      <w:bookmarkStart w:id="544" w:name="_Toc517604173"/>
-      <w:bookmarkStart w:id="545" w:name="_Toc517608101"/>
-      <w:bookmarkStart w:id="546" w:name="_Toc517609290"/>
-      <w:bookmarkStart w:id="547" w:name="_Toc517609836"/>
-      <w:bookmarkStart w:id="548" w:name="_Toc517611199"/>
-      <w:bookmarkStart w:id="549" w:name="_Toc517611936"/>
-      <w:bookmarkStart w:id="550" w:name="_Toc517661471"/>
-      <w:bookmarkStart w:id="551" w:name="_Toc517666587"/>
-      <w:bookmarkStart w:id="552" w:name="_Toc517667304"/>
-      <w:bookmarkStart w:id="553" w:name="_Toc517672443"/>
-      <w:bookmarkStart w:id="554" w:name="_Toc10501406"/>
+        <w:pStyle w:val="2"/>
+      </w:pPr>
+      <w:bookmarkStart w:id="514" w:name="_Toc516542115"/>
+      <w:bookmarkStart w:id="515" w:name="_Toc516541823"/>
+      <w:bookmarkStart w:id="516" w:name="_Toc516540870"/>
+      <w:bookmarkStart w:id="517" w:name="_Toc516540328"/>
+      <w:bookmarkStart w:id="518" w:name="_Toc516463823"/>
+      <w:bookmarkStart w:id="519" w:name="_Toc516619065"/>
+      <w:bookmarkStart w:id="520" w:name="_Toc516800664"/>
+      <w:bookmarkStart w:id="521" w:name="_Toc516825124"/>
+      <w:bookmarkStart w:id="522" w:name="_Toc517052651"/>
+      <w:bookmarkStart w:id="523" w:name="_Toc517053820"/>
+      <w:bookmarkStart w:id="524" w:name="_Toc517063345"/>
+      <w:bookmarkStart w:id="525" w:name="_Toc517064001"/>
+      <w:bookmarkStart w:id="526" w:name="_Toc517065785"/>
+      <w:bookmarkStart w:id="527" w:name="_Toc517068734"/>
+      <w:bookmarkStart w:id="528" w:name="_Toc517091501"/>
+      <w:bookmarkStart w:id="529" w:name="_Toc517095910"/>
+      <w:bookmarkStart w:id="530" w:name="_Toc517168221"/>
+      <w:bookmarkStart w:id="531" w:name="_Toc517231506"/>
+      <w:bookmarkStart w:id="532" w:name="_Toc517232089"/>
+      <w:bookmarkStart w:id="533" w:name="_Toc517233878"/>
+      <w:bookmarkStart w:id="534" w:name="_Toc517233967"/>
+      <w:bookmarkStart w:id="535" w:name="_Toc517234116"/>
+      <w:bookmarkStart w:id="536" w:name="_Toc517252585"/>
+      <w:bookmarkStart w:id="537" w:name="_Toc517257929"/>
+      <w:bookmarkStart w:id="538" w:name="_Toc517330263"/>
+      <w:bookmarkStart w:id="539" w:name="_Toc517333519"/>
+      <w:bookmarkStart w:id="540" w:name="_Toc517586313"/>
+      <w:bookmarkStart w:id="541" w:name="_Toc517594845"/>
+      <w:bookmarkStart w:id="542" w:name="_Toc517595981"/>
+      <w:bookmarkStart w:id="543" w:name="_Toc517596619"/>
+      <w:bookmarkStart w:id="544" w:name="_Toc517598268"/>
+      <w:bookmarkStart w:id="545" w:name="_Toc517598607"/>
+      <w:bookmarkStart w:id="546" w:name="_Toc517603688"/>
+      <w:bookmarkStart w:id="547" w:name="_Toc517604173"/>
+      <w:bookmarkStart w:id="548" w:name="_Toc517608101"/>
+      <w:bookmarkStart w:id="549" w:name="_Toc517609290"/>
+      <w:bookmarkStart w:id="550" w:name="_Toc517609836"/>
+      <w:bookmarkStart w:id="551" w:name="_Toc517611199"/>
+      <w:bookmarkStart w:id="552" w:name="_Toc517611936"/>
+      <w:bookmarkStart w:id="553" w:name="_Toc517661471"/>
+      <w:bookmarkStart w:id="554" w:name="_Toc517666587"/>
+      <w:bookmarkStart w:id="555" w:name="_Toc517667304"/>
+      <w:bookmarkStart w:id="556" w:name="_Toc517672443"/>
+      <w:bookmarkStart w:id="557" w:name="_Toc11013451"/>
+      <w:bookmarkEnd w:id="465"/>
       <w:bookmarkEnd w:id="466"/>
       <w:bookmarkEnd w:id="467"/>
       <w:bookmarkEnd w:id="468"/>
@@ -6560,7 +8058,6 @@
       <w:bookmarkEnd w:id="499"/>
       <w:bookmarkEnd w:id="500"/>
       <w:bookmarkEnd w:id="501"/>
-      <w:bookmarkEnd w:id="502"/>
       <w:bookmarkEnd w:id="503"/>
       <w:bookmarkEnd w:id="504"/>
       <w:bookmarkEnd w:id="505"/>
@@ -6570,9 +8067,6 @@
       <w:r>
         <w:t>CONCLUZI</w:t>
       </w:r>
-      <w:bookmarkEnd w:id="511"/>
-      <w:bookmarkEnd w:id="512"/>
-      <w:bookmarkEnd w:id="513"/>
       <w:bookmarkEnd w:id="514"/>
       <w:bookmarkEnd w:id="515"/>
       <w:bookmarkEnd w:id="516"/>
@@ -6613,10 +8107,13 @@
       <w:bookmarkEnd w:id="551"/>
       <w:bookmarkEnd w:id="552"/>
       <w:bookmarkEnd w:id="553"/>
+      <w:bookmarkEnd w:id="554"/>
+      <w:bookmarkEnd w:id="555"/>
+      <w:bookmarkEnd w:id="556"/>
       <w:r>
         <w:t>E</w:t>
       </w:r>
-      <w:bookmarkEnd w:id="554"/>
+      <w:bookmarkEnd w:id="557"/>
     </w:p>
     <w:p>
       <w:pPr>
@@ -6637,50 +8134,50 @@
         <w:spacing w:before="0" w:line="276" w:lineRule="auto"/>
         <w:ind w:firstLine="0"/>
         <w:sectPr>
-          <w:footerReference w:type="default" r:id="rId31"/>
+          <w:footerReference w:type="default" r:id="rId32"/>
           <w:pgSz w:w="11907" w:h="16839"/>
           <w:pgMar w:top="1134" w:right="1134" w:bottom="1134" w:left="1418" w:header="720" w:footer="720" w:gutter="0"/>
           <w:cols w:space="720"/>
         </w:sectPr>
       </w:pPr>
-      <w:bookmarkStart w:id="555" w:name="_Toc517232090"/>
-      <w:bookmarkStart w:id="556" w:name="_Toc517233879"/>
-      <w:bookmarkStart w:id="557" w:name="_Toc517233968"/>
-      <w:bookmarkStart w:id="558" w:name="_Toc517234117"/>
-      <w:bookmarkStart w:id="559" w:name="_Toc517252586"/>
-      <w:bookmarkStart w:id="560" w:name="_Toc517257930"/>
-      <w:bookmarkStart w:id="561" w:name="_Toc517330264"/>
-      <w:bookmarkStart w:id="562" w:name="_Toc517333520"/>
-      <w:bookmarkStart w:id="563" w:name="_Toc517586314"/>
-      <w:bookmarkStart w:id="564" w:name="_Toc517594846"/>
-      <w:bookmarkStart w:id="565" w:name="_Toc517595982"/>
-      <w:bookmarkStart w:id="566" w:name="_Toc517596620"/>
-      <w:bookmarkStart w:id="567" w:name="_Toc517598269"/>
-      <w:bookmarkStart w:id="568" w:name="_Toc517598608"/>
-      <w:bookmarkStart w:id="569" w:name="_Toc517603689"/>
-      <w:bookmarkStart w:id="570" w:name="_Toc517604174"/>
-      <w:bookmarkStart w:id="571" w:name="_Toc517608102"/>
-      <w:bookmarkStart w:id="572" w:name="_Toc517609291"/>
-      <w:bookmarkStart w:id="573" w:name="_Toc517609837"/>
-      <w:bookmarkStart w:id="574" w:name="_Toc517611200"/>
-      <w:bookmarkStart w:id="575" w:name="_Toc517611937"/>
-      <w:bookmarkStart w:id="576" w:name="_Toc517661472"/>
-      <w:bookmarkStart w:id="577" w:name="_Toc517666588"/>
-      <w:bookmarkStart w:id="578" w:name="_Toc517667305"/>
-      <w:bookmarkStart w:id="579" w:name="_Toc517672444"/>
-      <w:bookmarkStart w:id="580" w:name="_Toc516800665"/>
-      <w:bookmarkStart w:id="581" w:name="_Toc516825125"/>
-      <w:bookmarkStart w:id="582" w:name="_Toc517052652"/>
-      <w:bookmarkStart w:id="583" w:name="_Toc517053821"/>
-      <w:bookmarkStart w:id="584" w:name="_Toc517063346"/>
-      <w:bookmarkStart w:id="585" w:name="_Toc517064002"/>
-      <w:bookmarkStart w:id="586" w:name="_Toc517065786"/>
-      <w:bookmarkStart w:id="587" w:name="_Toc517068735"/>
-      <w:bookmarkStart w:id="588" w:name="_Toc517091502"/>
-      <w:bookmarkStart w:id="589" w:name="_Toc517095911"/>
-      <w:bookmarkStart w:id="590" w:name="_Toc517168222"/>
-      <w:bookmarkStart w:id="591" w:name="_Toc517231507"/>
-      <w:bookmarkStart w:id="592" w:name="_GoBack"/>
+      <w:bookmarkStart w:id="558" w:name="_Toc517232090"/>
+      <w:bookmarkStart w:id="559" w:name="_Toc517233879"/>
+      <w:bookmarkStart w:id="560" w:name="_Toc517233968"/>
+      <w:bookmarkStart w:id="561" w:name="_Toc517234117"/>
+      <w:bookmarkStart w:id="562" w:name="_Toc517252586"/>
+      <w:bookmarkStart w:id="563" w:name="_Toc517257930"/>
+      <w:bookmarkStart w:id="564" w:name="_Toc517330264"/>
+      <w:bookmarkStart w:id="565" w:name="_Toc517333520"/>
+      <w:bookmarkStart w:id="566" w:name="_Toc517586314"/>
+      <w:bookmarkStart w:id="567" w:name="_Toc517594846"/>
+      <w:bookmarkStart w:id="568" w:name="_Toc517595982"/>
+      <w:bookmarkStart w:id="569" w:name="_Toc517596620"/>
+      <w:bookmarkStart w:id="570" w:name="_Toc517598269"/>
+      <w:bookmarkStart w:id="571" w:name="_Toc517598608"/>
+      <w:bookmarkStart w:id="572" w:name="_Toc517603689"/>
+      <w:bookmarkStart w:id="573" w:name="_Toc517604174"/>
+      <w:bookmarkStart w:id="574" w:name="_Toc517608102"/>
+      <w:bookmarkStart w:id="575" w:name="_Toc517609291"/>
+      <w:bookmarkStart w:id="576" w:name="_Toc517609837"/>
+      <w:bookmarkStart w:id="577" w:name="_Toc517611200"/>
+      <w:bookmarkStart w:id="578" w:name="_Toc517611937"/>
+      <w:bookmarkStart w:id="579" w:name="_Toc517661472"/>
+      <w:bookmarkStart w:id="580" w:name="_Toc517666588"/>
+      <w:bookmarkStart w:id="581" w:name="_Toc517667305"/>
+      <w:bookmarkStart w:id="582" w:name="_Toc517672444"/>
+      <w:bookmarkStart w:id="583" w:name="_Toc516800665"/>
+      <w:bookmarkStart w:id="584" w:name="_Toc516825125"/>
+      <w:bookmarkStart w:id="585" w:name="_Toc517052652"/>
+      <w:bookmarkStart w:id="586" w:name="_Toc517053821"/>
+      <w:bookmarkStart w:id="587" w:name="_Toc517063346"/>
+      <w:bookmarkStart w:id="588" w:name="_Toc517064002"/>
+      <w:bookmarkStart w:id="589" w:name="_Toc517065786"/>
+      <w:bookmarkStart w:id="590" w:name="_Toc517068735"/>
+      <w:bookmarkStart w:id="591" w:name="_Toc517091502"/>
+      <w:bookmarkStart w:id="592" w:name="_Toc517095911"/>
+      <w:bookmarkStart w:id="593" w:name="_Toc517168222"/>
+      <w:bookmarkStart w:id="594" w:name="_Toc517231507"/>
+      <w:bookmarkEnd w:id="418"/>
       <w:bookmarkEnd w:id="419"/>
       <w:bookmarkEnd w:id="420"/>
       <w:bookmarkEnd w:id="421"/>
@@ -6702,20 +8199,16 @@
       <w:bookmarkEnd w:id="437"/>
       <w:bookmarkEnd w:id="438"/>
       <w:bookmarkEnd w:id="439"/>
-      <w:bookmarkEnd w:id="440"/>
-      <w:bookmarkEnd w:id="592"/>
-    </w:p>
-    <w:p>
-      <w:pPr>
-        <w:pStyle w:val="Heading2"/>
-      </w:pPr>
-      <w:bookmarkStart w:id="593" w:name="_Toc10501407"/>
-      <w:r>
+    </w:p>
+    <w:p>
+      <w:pPr>
+        <w:pStyle w:val="2"/>
+      </w:pPr>
+      <w:bookmarkStart w:id="595" w:name="_Toc11013452"/>
+      <w:r>
+        <w:lastRenderedPageBreak/>
         <w:t>BIBLIOGRAFIE</w:t>
       </w:r>
-      <w:bookmarkEnd w:id="555"/>
-      <w:bookmarkEnd w:id="556"/>
-      <w:bookmarkEnd w:id="557"/>
       <w:bookmarkEnd w:id="558"/>
       <w:bookmarkEnd w:id="559"/>
       <w:bookmarkEnd w:id="560"/>
@@ -6738,11 +8231,14 @@
       <w:bookmarkEnd w:id="577"/>
       <w:bookmarkEnd w:id="578"/>
       <w:bookmarkEnd w:id="579"/>
-      <w:bookmarkEnd w:id="593"/>
-    </w:p>
-    <w:p>
-      <w:pPr>
-        <w:pStyle w:val="ListParagraph"/>
+      <w:bookmarkEnd w:id="580"/>
+      <w:bookmarkEnd w:id="581"/>
+      <w:bookmarkEnd w:id="582"/>
+      <w:bookmarkEnd w:id="595"/>
+    </w:p>
+    <w:p>
+      <w:pPr>
+        <w:pStyle w:val="a9"/>
         <w:numPr>
           <w:ilvl w:val="0"/>
           <w:numId w:val="7"/>
@@ -6755,17 +8251,17 @@
     </w:p>
     <w:p>
       <w:pPr>
-        <w:pStyle w:val="ListParagraph"/>
+        <w:pStyle w:val="a9"/>
         <w:numPr>
           <w:ilvl w:val="0"/>
           <w:numId w:val="7"/>
         </w:numPr>
         <w:spacing w:before="0" w:after="40"/>
       </w:pPr>
-      <w:hyperlink r:id="rId32" w:history="1">
+      <w:hyperlink r:id="rId33" w:history="1">
         <w:r>
           <w:rPr>
-            <w:rStyle w:val="Hyperlink"/>
+            <w:rStyle w:val="a5"/>
             <w:color w:val="000000"/>
           </w:rPr>
           <w:t>https://developer.mozilla.org/en-US/docs/Web/JavaScript/Guide/Introduction</w:t>
@@ -6777,7 +8273,7 @@
     </w:p>
     <w:p>
       <w:pPr>
-        <w:pStyle w:val="ListParagraph"/>
+        <w:pStyle w:val="a9"/>
         <w:numPr>
           <w:ilvl w:val="0"/>
           <w:numId w:val="7"/>
@@ -6790,7 +8286,7 @@
     </w:p>
     <w:p>
       <w:pPr>
-        <w:pStyle w:val="ListParagraph"/>
+        <w:pStyle w:val="a9"/>
         <w:numPr>
           <w:ilvl w:val="0"/>
           <w:numId w:val="7"/>
@@ -6803,17 +8299,17 @@
     </w:p>
     <w:p>
       <w:pPr>
-        <w:pStyle w:val="ListParagraph"/>
+        <w:pStyle w:val="a9"/>
         <w:numPr>
           <w:ilvl w:val="0"/>
           <w:numId w:val="7"/>
         </w:numPr>
         <w:spacing w:before="0" w:after="40"/>
       </w:pPr>
-      <w:hyperlink r:id="rId33" w:history="1">
+      <w:hyperlink r:id="rId34" w:history="1">
         <w:r>
           <w:rPr>
-            <w:rStyle w:val="Hyperlink"/>
+            <w:rStyle w:val="a5"/>
             <w:color w:val="000000"/>
           </w:rPr>
           <w:t>https://en.wikipedia.org/wiki/</w:t>
@@ -6822,17 +8318,17 @@
     </w:p>
     <w:p>
       <w:pPr>
-        <w:pStyle w:val="ListParagraph"/>
+        <w:pStyle w:val="a9"/>
         <w:numPr>
           <w:ilvl w:val="0"/>
           <w:numId w:val="7"/>
         </w:numPr>
         <w:spacing w:before="0" w:after="40"/>
       </w:pPr>
-      <w:hyperlink r:id="rId34" w:history="1">
+      <w:hyperlink r:id="rId35" w:history="1">
         <w:r>
           <w:rPr>
-            <w:rStyle w:val="Hyperlink"/>
+            <w:rStyle w:val="a5"/>
             <w:color w:val="000000"/>
           </w:rPr>
           <w:t>https://sites.google.com/site/tehnologiiwebhtml/modulul-i-notiuni-generale-despre-pagini-web/tema-2-tipuri-de-documnente-web</w:t>
@@ -6844,17 +8340,17 @@
     </w:p>
     <w:p>
       <w:pPr>
-        <w:pStyle w:val="ListParagraph"/>
+        <w:pStyle w:val="a9"/>
         <w:numPr>
           <w:ilvl w:val="0"/>
           <w:numId w:val="7"/>
         </w:numPr>
         <w:spacing w:before="0" w:after="40"/>
       </w:pPr>
-      <w:hyperlink r:id="rId35" w:history="1">
+      <w:hyperlink r:id="rId36" w:history="1">
         <w:r>
           <w:rPr>
-            <w:rStyle w:val="Hyperlink"/>
+            <w:rStyle w:val="a5"/>
             <w:color w:val="000000"/>
           </w:rPr>
           <w:t>http://www.sinuc.utilajutcb.ro/SINUC-2013/SECTIA--IV/IV-10.pdf</w:t>
@@ -6863,17 +8359,17 @@
     </w:p>
     <w:p>
       <w:pPr>
-        <w:pStyle w:val="ListParagraph"/>
+        <w:pStyle w:val="a9"/>
         <w:numPr>
           <w:ilvl w:val="0"/>
           <w:numId w:val="7"/>
         </w:numPr>
         <w:spacing w:before="0" w:after="40"/>
       </w:pPr>
-      <w:hyperlink r:id="rId36" w:history="1">
+      <w:hyperlink r:id="rId37" w:history="1">
         <w:r>
           <w:rPr>
-            <w:rStyle w:val="Hyperlink"/>
+            <w:rStyle w:val="a5"/>
             <w:color w:val="000000"/>
           </w:rPr>
           <w:t>https://marplo.net/ajax/multiple-select-dropdown-list-ajax.html</w:t>
@@ -6882,17 +8378,17 @@
     </w:p>
     <w:p>
       <w:pPr>
-        <w:pStyle w:val="ListParagraph"/>
+        <w:pStyle w:val="a9"/>
         <w:numPr>
           <w:ilvl w:val="0"/>
           <w:numId w:val="7"/>
         </w:numPr>
         <w:spacing w:before="0" w:after="40"/>
       </w:pPr>
-      <w:hyperlink r:id="rId37" w:history="1">
+      <w:hyperlink r:id="rId38" w:history="1">
         <w:r>
           <w:rPr>
-            <w:rStyle w:val="Hyperlink"/>
+            <w:rStyle w:val="a5"/>
             <w:color w:val="000000"/>
           </w:rPr>
           <w:t>https://nanduri2kalyan.files.wordpress.com/2012/12/html_dhtml_javascript-infosys-material.pdf</w:t>
@@ -6907,17 +8403,17 @@
     </w:p>
     <w:p>
       <w:pPr>
-        <w:pStyle w:val="ListParagraph"/>
+        <w:pStyle w:val="a9"/>
         <w:numPr>
           <w:ilvl w:val="0"/>
           <w:numId w:val="7"/>
         </w:numPr>
         <w:spacing w:before="0" w:after="40"/>
       </w:pPr>
-      <w:hyperlink r:id="rId38" w:history="1">
+      <w:hyperlink r:id="rId39" w:history="1">
         <w:r>
           <w:rPr>
-            <w:rStyle w:val="Hyperlink"/>
+            <w:rStyle w:val="a5"/>
             <w:color w:val="000000"/>
           </w:rPr>
           <w:t>http://www.mclibre.org/consultar/htmlcss/html/html-listas.html</w:t>
@@ -6929,14 +8425,11 @@
         <w:spacing w:before="0" w:line="276" w:lineRule="auto"/>
         <w:ind w:firstLine="0"/>
       </w:pPr>
-      <w:bookmarkStart w:id="594" w:name="_Toc517065681"/>
-      <w:bookmarkStart w:id="595" w:name="_Toc517068622"/>
-      <w:bookmarkStart w:id="596" w:name="_Toc517091397"/>
-      <w:bookmarkStart w:id="597" w:name="_Toc517095808"/>
-      <w:bookmarkStart w:id="598" w:name="_Toc517333421"/>
-      <w:bookmarkEnd w:id="580"/>
-      <w:bookmarkEnd w:id="581"/>
-      <w:bookmarkEnd w:id="582"/>
+      <w:bookmarkStart w:id="596" w:name="_Toc517065681"/>
+      <w:bookmarkStart w:id="597" w:name="_Toc517068622"/>
+      <w:bookmarkStart w:id="598" w:name="_Toc517091397"/>
+      <w:bookmarkStart w:id="599" w:name="_Toc517095808"/>
+      <w:bookmarkStart w:id="600" w:name="_Toc517333421"/>
       <w:bookmarkEnd w:id="583"/>
       <w:bookmarkEnd w:id="584"/>
       <w:bookmarkEnd w:id="585"/>
@@ -6946,11 +8439,14 @@
       <w:bookmarkEnd w:id="589"/>
       <w:bookmarkEnd w:id="590"/>
       <w:bookmarkEnd w:id="591"/>
+      <w:bookmarkEnd w:id="592"/>
+      <w:bookmarkEnd w:id="593"/>
       <w:bookmarkEnd w:id="594"/>
-      <w:bookmarkEnd w:id="595"/>
       <w:bookmarkEnd w:id="596"/>
       <w:bookmarkEnd w:id="597"/>
       <w:bookmarkEnd w:id="598"/>
+      <w:bookmarkEnd w:id="599"/>
+      <w:bookmarkEnd w:id="600"/>
     </w:p>
     <w:p>
       <w:pPr>
@@ -7061,7 +8557,7 @@
 <w:ftr xmlns:wpc="http://schemas.microsoft.com/office/word/2010/wordprocessingCanvas" xmlns:mc="http://schemas.openxmlformats.org/markup-compatibility/2006" xmlns:o="urn:schemas-microsoft-com:office:office" xmlns:r="http://schemas.openxmlformats.org/officeDocument/2006/relationships" xmlns:m="http://schemas.openxmlformats.org/officeDocument/2006/math" xmlns:v="urn:schemas-microsoft-com:vml" xmlns:wp14="http://schemas.microsoft.com/office/word/2010/wordprocessingDrawing" xmlns:wp="http://schemas.openxmlformats.org/drawingml/2006/wordprocessingDrawing" xmlns:w10="urn:schemas-microsoft-com:office:word" xmlns:w="http://schemas.openxmlformats.org/wordprocessingml/2006/main" xmlns:w14="http://schemas.microsoft.com/office/word/2010/wordml" xmlns:w15="http://schemas.microsoft.com/office/word/2012/wordml" xmlns:wpg="http://schemas.microsoft.com/office/word/2010/wordprocessingGroup" xmlns:wpi="http://schemas.microsoft.com/office/word/2010/wordprocessingInk" xmlns:wne="http://schemas.microsoft.com/office/word/2006/wordml" xmlns:wps="http://schemas.microsoft.com/office/word/2010/wordprocessingShape" mc:Ignorable="w14 w15 wp14">
   <w:p>
     <w:pPr>
-      <w:pStyle w:val="Footer"/>
+      <w:pStyle w:val="a3"/>
       <w:jc w:val="center"/>
       <w:rPr>
         <w:color w:val="215868" w:themeColor="accent5" w:themeShade="80"/>
@@ -7092,7 +8588,7 @@
 <w:ftr xmlns:wpc="http://schemas.microsoft.com/office/word/2010/wordprocessingCanvas" xmlns:mc="http://schemas.openxmlformats.org/markup-compatibility/2006" xmlns:o="urn:schemas-microsoft-com:office:office" xmlns:r="http://schemas.openxmlformats.org/officeDocument/2006/relationships" xmlns:m="http://schemas.openxmlformats.org/officeDocument/2006/math" xmlns:v="urn:schemas-microsoft-com:vml" xmlns:wp14="http://schemas.microsoft.com/office/word/2010/wordprocessingDrawing" xmlns:wp="http://schemas.openxmlformats.org/drawingml/2006/wordprocessingDrawing" xmlns:w10="urn:schemas-microsoft-com:office:word" xmlns:w="http://schemas.openxmlformats.org/wordprocessingml/2006/main" xmlns:w14="http://schemas.microsoft.com/office/word/2010/wordml" xmlns:w15="http://schemas.microsoft.com/office/word/2012/wordml" xmlns:wpg="http://schemas.microsoft.com/office/word/2010/wordprocessingGroup" xmlns:wpi="http://schemas.microsoft.com/office/word/2010/wordprocessingInk" xmlns:wne="http://schemas.microsoft.com/office/word/2006/wordml" xmlns:wps="http://schemas.microsoft.com/office/word/2010/wordprocessingShape" mc:Ignorable="w14 w15 wp14">
   <w:p>
     <w:pPr>
-      <w:pStyle w:val="Footer"/>
+      <w:pStyle w:val="a3"/>
       <w:jc w:val="center"/>
     </w:pPr>
   </w:p>
@@ -7113,7 +8609,7 @@
     <w:sdtContent>
       <w:p>
         <w:pPr>
-          <w:pStyle w:val="Footer"/>
+          <w:pStyle w:val="a3"/>
           <w:jc w:val="center"/>
         </w:pPr>
         <w:r>
@@ -7156,7 +8652,7 @@
   </w:sdt>
   <w:p>
     <w:pPr>
-      <w:pStyle w:val="Footer"/>
+      <w:pStyle w:val="a3"/>
     </w:pPr>
   </w:p>
 </w:ftr>
@@ -7176,7 +8672,7 @@
     <w:sdtContent>
       <w:p>
         <w:pPr>
-          <w:pStyle w:val="Footer"/>
+          <w:pStyle w:val="a3"/>
           <w:jc w:val="center"/>
         </w:pPr>
         <w:r>
@@ -7219,7 +8715,7 @@
   </w:sdt>
   <w:p>
     <w:pPr>
-      <w:pStyle w:val="Footer"/>
+      <w:pStyle w:val="a3"/>
     </w:pPr>
   </w:p>
 </w:ftr>
@@ -7229,7 +8725,7 @@
 <w:ftr xmlns:wpc="http://schemas.microsoft.com/office/word/2010/wordprocessingCanvas" xmlns:mc="http://schemas.openxmlformats.org/markup-compatibility/2006" xmlns:o="urn:schemas-microsoft-com:office:office" xmlns:r="http://schemas.openxmlformats.org/officeDocument/2006/relationships" xmlns:m="http://schemas.openxmlformats.org/officeDocument/2006/math" xmlns:v="urn:schemas-microsoft-com:vml" xmlns:wp14="http://schemas.microsoft.com/office/word/2010/wordprocessingDrawing" xmlns:wp="http://schemas.openxmlformats.org/drawingml/2006/wordprocessingDrawing" xmlns:w10="urn:schemas-microsoft-com:office:word" xmlns:w="http://schemas.openxmlformats.org/wordprocessingml/2006/main" xmlns:w14="http://schemas.microsoft.com/office/word/2010/wordml" xmlns:w15="http://schemas.microsoft.com/office/word/2012/wordml" xmlns:wpg="http://schemas.microsoft.com/office/word/2010/wordprocessingGroup" xmlns:wpi="http://schemas.microsoft.com/office/word/2010/wordprocessingInk" xmlns:wne="http://schemas.microsoft.com/office/word/2006/wordml" xmlns:wps="http://schemas.microsoft.com/office/word/2010/wordprocessingShape" mc:Ignorable="w14 w15 wp14">
   <w:p>
     <w:pPr>
-      <w:pStyle w:val="Footer"/>
+      <w:pStyle w:val="a3"/>
       <w:ind w:firstLine="0"/>
       <w:jc w:val="center"/>
     </w:pPr>
@@ -7293,7 +8789,7 @@
     <w:p>
       <w:r>
         <w:rPr>
-          <w:rStyle w:val="FootnoteReference"/>
+          <w:rStyle w:val="af5"/>
         </w:rPr>
         <w:footnoteRef/>
       </w:r>
@@ -7317,7 +8813,7 @@
       </w:pPr>
       <w:r>
         <w:rPr>
-          <w:rStyle w:val="FootnoteReference"/>
+          <w:rStyle w:val="af5"/>
         </w:rPr>
         <w:footnoteRef/>
       </w:r>
@@ -7326,14 +8822,7 @@
           <w:sz w:val="18"/>
           <w:szCs w:val="18"/>
         </w:rPr>
-        <w:t xml:space="preserve"> </w:t>
-      </w:r>
-      <w:r>
-        <w:rPr>
-          <w:sz w:val="18"/>
-          <w:szCs w:val="18"/>
-        </w:rPr>
-        <w:t xml:space="preserve">https://en.wikipedia.org/wiki/Cascading_Style_Sheets </w:t>
+        <w:t xml:space="preserve"> https://en.wikipedia.org/wiki/Cascading_Style_Sheets </w:t>
       </w:r>
     </w:p>
   </w:footnote>
@@ -7344,7 +8833,7 @@
 <w:hdr xmlns:wpc="http://schemas.microsoft.com/office/word/2010/wordprocessingCanvas" xmlns:mc="http://schemas.openxmlformats.org/markup-compatibility/2006" xmlns:o="urn:schemas-microsoft-com:office:office" xmlns:r="http://schemas.openxmlformats.org/officeDocument/2006/relationships" xmlns:m="http://schemas.openxmlformats.org/officeDocument/2006/math" xmlns:v="urn:schemas-microsoft-com:vml" xmlns:wp14="http://schemas.microsoft.com/office/word/2010/wordprocessingDrawing" xmlns:wp="http://schemas.openxmlformats.org/drawingml/2006/wordprocessingDrawing" xmlns:w10="urn:schemas-microsoft-com:office:word" xmlns:w="http://schemas.openxmlformats.org/wordprocessingml/2006/main" xmlns:w14="http://schemas.microsoft.com/office/word/2010/wordml" xmlns:w15="http://schemas.microsoft.com/office/word/2012/wordml" xmlns:wpg="http://schemas.microsoft.com/office/word/2010/wordprocessingGroup" xmlns:wpi="http://schemas.microsoft.com/office/word/2010/wordprocessingInk" xmlns:wne="http://schemas.microsoft.com/office/word/2006/wordml" xmlns:wps="http://schemas.microsoft.com/office/word/2010/wordprocessingShape" mc:Ignorable="w14 w15 wp14">
   <w:p>
     <w:pPr>
-      <w:pStyle w:val="Header"/>
+      <w:pStyle w:val="af1"/>
     </w:pPr>
   </w:p>
 </w:hdr>
@@ -7373,7 +8862,7 @@
         <v:path o:extrusionok="f" gradientshapeok="t" o:connecttype="rect"/>
         <o:lock v:ext="edit" aspectratio="t"/>
       </v:shapetype>
-      <v:shape id="_x0000_i1026" type="#_x0000_t75" style="width:11.25pt;height:11.25pt" o:bullet="t">
+      <v:shape id="_x0000_i1081" type="#_x0000_t75" style="width:11.25pt;height:11.25pt" o:bullet="t">
         <v:imagedata r:id="rId1" o:title=""/>
       </v:shape>
     </w:pict>
@@ -8170,6 +9659,92 @@
     </w:lvl>
   </w:abstractNum>
   <w:abstractNum w:abstractNumId="7" w15:restartNumberingAfterBreak="0">
+    <w:nsid w:val="3B0747F0"/>
+    <w:multiLevelType w:val="hybridMultilevel"/>
+    <w:tmpl w:val="00620D66"/>
+    <w:lvl w:ilvl="0" w:tplc="0409000F">
+      <w:start w:val="1"/>
+      <w:numFmt w:val="decimal"/>
+      <w:lvlText w:val="%1."/>
+      <w:lvlJc w:val="left"/>
+      <w:pPr>
+        <w:ind w:left="720" w:hanging="360"/>
+      </w:pPr>
+    </w:lvl>
+    <w:lvl w:ilvl="1" w:tplc="04090019" w:tentative="1">
+      <w:start w:val="1"/>
+      <w:numFmt w:val="lowerLetter"/>
+      <w:lvlText w:val="%2."/>
+      <w:lvlJc w:val="left"/>
+      <w:pPr>
+        <w:ind w:left="1440" w:hanging="360"/>
+      </w:pPr>
+    </w:lvl>
+    <w:lvl w:ilvl="2" w:tplc="0409001B" w:tentative="1">
+      <w:start w:val="1"/>
+      <w:numFmt w:val="lowerRoman"/>
+      <w:lvlText w:val="%3."/>
+      <w:lvlJc w:val="right"/>
+      <w:pPr>
+        <w:ind w:left="2160" w:hanging="180"/>
+      </w:pPr>
+    </w:lvl>
+    <w:lvl w:ilvl="3" w:tplc="0409000F" w:tentative="1">
+      <w:start w:val="1"/>
+      <w:numFmt w:val="decimal"/>
+      <w:lvlText w:val="%4."/>
+      <w:lvlJc w:val="left"/>
+      <w:pPr>
+        <w:ind w:left="2880" w:hanging="360"/>
+      </w:pPr>
+    </w:lvl>
+    <w:lvl w:ilvl="4" w:tplc="04090019" w:tentative="1">
+      <w:start w:val="1"/>
+      <w:numFmt w:val="lowerLetter"/>
+      <w:lvlText w:val="%5."/>
+      <w:lvlJc w:val="left"/>
+      <w:pPr>
+        <w:ind w:left="3600" w:hanging="360"/>
+      </w:pPr>
+    </w:lvl>
+    <w:lvl w:ilvl="5" w:tplc="0409001B" w:tentative="1">
+      <w:start w:val="1"/>
+      <w:numFmt w:val="lowerRoman"/>
+      <w:lvlText w:val="%6."/>
+      <w:lvlJc w:val="right"/>
+      <w:pPr>
+        <w:ind w:left="4320" w:hanging="180"/>
+      </w:pPr>
+    </w:lvl>
+    <w:lvl w:ilvl="6" w:tplc="0409000F" w:tentative="1">
+      <w:start w:val="1"/>
+      <w:numFmt w:val="decimal"/>
+      <w:lvlText w:val="%7."/>
+      <w:lvlJc w:val="left"/>
+      <w:pPr>
+        <w:ind w:left="5040" w:hanging="360"/>
+      </w:pPr>
+    </w:lvl>
+    <w:lvl w:ilvl="7" w:tplc="04090019" w:tentative="1">
+      <w:start w:val="1"/>
+      <w:numFmt w:val="lowerLetter"/>
+      <w:lvlText w:val="%8."/>
+      <w:lvlJc w:val="left"/>
+      <w:pPr>
+        <w:ind w:left="5760" w:hanging="360"/>
+      </w:pPr>
+    </w:lvl>
+    <w:lvl w:ilvl="8" w:tplc="0409001B" w:tentative="1">
+      <w:start w:val="1"/>
+      <w:numFmt w:val="lowerRoman"/>
+      <w:lvlText w:val="%9."/>
+      <w:lvlJc w:val="right"/>
+      <w:pPr>
+        <w:ind w:left="6480" w:hanging="180"/>
+      </w:pPr>
+    </w:lvl>
+  </w:abstractNum>
+  <w:abstractNum w:abstractNumId="8" w15:restartNumberingAfterBreak="0">
     <w:nsid w:val="3B932F27"/>
     <w:multiLevelType w:val="multilevel"/>
     <w:tmpl w:val="36F267BC"/>
@@ -8318,7 +9893,7 @@
       </w:rPr>
     </w:lvl>
   </w:abstractNum>
-  <w:abstractNum w:abstractNumId="8" w15:restartNumberingAfterBreak="0">
+  <w:abstractNum w:abstractNumId="9" w15:restartNumberingAfterBreak="0">
     <w:nsid w:val="56C2268E"/>
     <w:multiLevelType w:val="multilevel"/>
     <w:tmpl w:val="9E301884"/>
@@ -8424,7 +9999,7 @@
       </w:rPr>
     </w:lvl>
   </w:abstractNum>
-  <w:abstractNum w:abstractNumId="9" w15:restartNumberingAfterBreak="0">
+  <w:abstractNum w:abstractNumId="10" w15:restartNumberingAfterBreak="0">
     <w:nsid w:val="56E31553"/>
     <w:multiLevelType w:val="multilevel"/>
     <w:tmpl w:val="6C94D88C"/>
@@ -8528,7 +10103,7 @@
       </w:rPr>
     </w:lvl>
   </w:abstractNum>
-  <w:abstractNum w:abstractNumId="10" w15:restartNumberingAfterBreak="0">
+  <w:abstractNum w:abstractNumId="11" w15:restartNumberingAfterBreak="0">
     <w:nsid w:val="60072CCE"/>
     <w:multiLevelType w:val="multilevel"/>
     <w:tmpl w:val="2318D55E"/>
@@ -8632,23 +10207,109 @@
       </w:rPr>
     </w:lvl>
   </w:abstractNum>
+  <w:abstractNum w:abstractNumId="12" w15:restartNumberingAfterBreak="0">
+    <w:nsid w:val="7CD55B78"/>
+    <w:multiLevelType w:val="hybridMultilevel"/>
+    <w:tmpl w:val="B2528A90"/>
+    <w:lvl w:ilvl="0" w:tplc="0409000F">
+      <w:start w:val="1"/>
+      <w:numFmt w:val="decimal"/>
+      <w:lvlText w:val="%1."/>
+      <w:lvlJc w:val="left"/>
+      <w:pPr>
+        <w:ind w:left="720" w:hanging="360"/>
+      </w:pPr>
+    </w:lvl>
+    <w:lvl w:ilvl="1" w:tplc="04090019" w:tentative="1">
+      <w:start w:val="1"/>
+      <w:numFmt w:val="lowerLetter"/>
+      <w:lvlText w:val="%2."/>
+      <w:lvlJc w:val="left"/>
+      <w:pPr>
+        <w:ind w:left="1440" w:hanging="360"/>
+      </w:pPr>
+    </w:lvl>
+    <w:lvl w:ilvl="2" w:tplc="0409001B" w:tentative="1">
+      <w:start w:val="1"/>
+      <w:numFmt w:val="lowerRoman"/>
+      <w:lvlText w:val="%3."/>
+      <w:lvlJc w:val="right"/>
+      <w:pPr>
+        <w:ind w:left="2160" w:hanging="180"/>
+      </w:pPr>
+    </w:lvl>
+    <w:lvl w:ilvl="3" w:tplc="0409000F" w:tentative="1">
+      <w:start w:val="1"/>
+      <w:numFmt w:val="decimal"/>
+      <w:lvlText w:val="%4."/>
+      <w:lvlJc w:val="left"/>
+      <w:pPr>
+        <w:ind w:left="2880" w:hanging="360"/>
+      </w:pPr>
+    </w:lvl>
+    <w:lvl w:ilvl="4" w:tplc="04090019" w:tentative="1">
+      <w:start w:val="1"/>
+      <w:numFmt w:val="lowerLetter"/>
+      <w:lvlText w:val="%5."/>
+      <w:lvlJc w:val="left"/>
+      <w:pPr>
+        <w:ind w:left="3600" w:hanging="360"/>
+      </w:pPr>
+    </w:lvl>
+    <w:lvl w:ilvl="5" w:tplc="0409001B" w:tentative="1">
+      <w:start w:val="1"/>
+      <w:numFmt w:val="lowerRoman"/>
+      <w:lvlText w:val="%6."/>
+      <w:lvlJc w:val="right"/>
+      <w:pPr>
+        <w:ind w:left="4320" w:hanging="180"/>
+      </w:pPr>
+    </w:lvl>
+    <w:lvl w:ilvl="6" w:tplc="0409000F" w:tentative="1">
+      <w:start w:val="1"/>
+      <w:numFmt w:val="decimal"/>
+      <w:lvlText w:val="%7."/>
+      <w:lvlJc w:val="left"/>
+      <w:pPr>
+        <w:ind w:left="5040" w:hanging="360"/>
+      </w:pPr>
+    </w:lvl>
+    <w:lvl w:ilvl="7" w:tplc="04090019" w:tentative="1">
+      <w:start w:val="1"/>
+      <w:numFmt w:val="lowerLetter"/>
+      <w:lvlText w:val="%8."/>
+      <w:lvlJc w:val="left"/>
+      <w:pPr>
+        <w:ind w:left="5760" w:hanging="360"/>
+      </w:pPr>
+    </w:lvl>
+    <w:lvl w:ilvl="8" w:tplc="0409001B" w:tentative="1">
+      <w:start w:val="1"/>
+      <w:numFmt w:val="lowerRoman"/>
+      <w:lvlText w:val="%9."/>
+      <w:lvlJc w:val="right"/>
+      <w:pPr>
+        <w:ind w:left="6480" w:hanging="180"/>
+      </w:pPr>
+    </w:lvl>
+  </w:abstractNum>
   <w:num w:numId="1">
     <w:abstractNumId w:val="3"/>
   </w:num>
   <w:num w:numId="2">
-    <w:abstractNumId w:val="10"/>
+    <w:abstractNumId w:val="11"/>
   </w:num>
   <w:num w:numId="3">
     <w:abstractNumId w:val="1"/>
   </w:num>
   <w:num w:numId="4">
-    <w:abstractNumId w:val="9"/>
+    <w:abstractNumId w:val="10"/>
   </w:num>
   <w:num w:numId="5">
     <w:abstractNumId w:val="5"/>
   </w:num>
   <w:num w:numId="6">
-    <w:abstractNumId w:val="8"/>
+    <w:abstractNumId w:val="9"/>
   </w:num>
   <w:num w:numId="7">
     <w:abstractNumId w:val="2"/>
@@ -8660,10 +10321,16 @@
     <w:abstractNumId w:val="0"/>
   </w:num>
   <w:num w:numId="10">
-    <w:abstractNumId w:val="7"/>
+    <w:abstractNumId w:val="8"/>
   </w:num>
   <w:num w:numId="11">
     <w:abstractNumId w:val="6"/>
+  </w:num>
+  <w:num w:numId="12">
+    <w:abstractNumId w:val="12"/>
+  </w:num>
+  <w:num w:numId="13">
+    <w:abstractNumId w:val="7"/>
   </w:num>
 </w:numbering>
 </file>
@@ -9058,7 +10725,7 @@
     <w:lsdException w:name="List Table 6 Colorful Accent 6" w:uiPriority="51"/>
     <w:lsdException w:name="List Table 7 Colorful Accent 6" w:uiPriority="52"/>
   </w:latentStyles>
-  <w:style w:type="paragraph" w:default="1" w:styleId="Normal">
+  <w:style w:type="paragraph" w:default="1" w:styleId="a">
     <w:name w:val="Normal"/>
     <w:rsid w:val="00C0658D"/>
     <w:pPr>
@@ -9076,11 +10743,11 @@
       <w:lang w:val="ro-RO"/>
     </w:rPr>
   </w:style>
-  <w:style w:type="paragraph" w:styleId="Heading1">
+  <w:style w:type="paragraph" w:styleId="1">
     <w:name w:val="heading 1"/>
-    <w:basedOn w:val="Normal"/>
-    <w:next w:val="Normal"/>
-    <w:link w:val="Heading1Char"/>
+    <w:basedOn w:val="a"/>
+    <w:next w:val="a"/>
+    <w:link w:val="10"/>
     <w:rsid w:val="00C0658D"/>
     <w:pPr>
       <w:keepNext/>
@@ -9095,11 +10762,11 @@
       <w:szCs w:val="32"/>
     </w:rPr>
   </w:style>
-  <w:style w:type="paragraph" w:styleId="Heading2">
+  <w:style w:type="paragraph" w:styleId="2">
     <w:name w:val="heading 2"/>
-    <w:basedOn w:val="Normal"/>
-    <w:next w:val="Normal"/>
-    <w:link w:val="Heading2Char"/>
+    <w:basedOn w:val="a"/>
+    <w:next w:val="a"/>
+    <w:link w:val="20"/>
     <w:rsid w:val="00C0658D"/>
     <w:pPr>
       <w:keepNext/>
@@ -9112,11 +10779,11 @@
       <w:szCs w:val="26"/>
     </w:rPr>
   </w:style>
-  <w:style w:type="paragraph" w:styleId="Heading3">
+  <w:style w:type="paragraph" w:styleId="3">
     <w:name w:val="heading 3"/>
-    <w:basedOn w:val="Normal"/>
-    <w:next w:val="Normal"/>
-    <w:link w:val="Heading3Char"/>
+    <w:basedOn w:val="a"/>
+    <w:next w:val="a"/>
+    <w:link w:val="30"/>
     <w:rsid w:val="00C0658D"/>
     <w:pPr>
       <w:keepNext/>
@@ -9127,11 +10794,11 @@
       <w:i/>
     </w:rPr>
   </w:style>
-  <w:style w:type="paragraph" w:styleId="Heading4">
+  <w:style w:type="paragraph" w:styleId="4">
     <w:name w:val="heading 4"/>
-    <w:basedOn w:val="Normal"/>
-    <w:next w:val="Normal"/>
-    <w:link w:val="Heading4Char"/>
+    <w:basedOn w:val="a"/>
+    <w:next w:val="a"/>
+    <w:link w:val="40"/>
     <w:rsid w:val="00C0658D"/>
     <w:pPr>
       <w:keepNext/>
@@ -9146,11 +10813,11 @@
       <w:color w:val="2E74B5"/>
     </w:rPr>
   </w:style>
-  <w:style w:type="paragraph" w:styleId="Heading5">
+  <w:style w:type="paragraph" w:styleId="5">
     <w:name w:val="heading 5"/>
-    <w:basedOn w:val="Normal"/>
-    <w:next w:val="Normal"/>
-    <w:link w:val="Heading5Char"/>
+    <w:basedOn w:val="a"/>
+    <w:next w:val="a"/>
+    <w:link w:val="50"/>
     <w:rsid w:val="00C0658D"/>
     <w:pPr>
       <w:keepNext/>
@@ -9164,11 +10831,11 @@
       <w:sz w:val="22"/>
     </w:rPr>
   </w:style>
-  <w:style w:type="paragraph" w:styleId="Heading6">
+  <w:style w:type="paragraph" w:styleId="6">
     <w:name w:val="heading 6"/>
-    <w:basedOn w:val="Normal"/>
-    <w:next w:val="Normal"/>
-    <w:link w:val="Heading6Char"/>
+    <w:basedOn w:val="a"/>
+    <w:next w:val="a"/>
+    <w:link w:val="60"/>
     <w:rsid w:val="00C0658D"/>
     <w:pPr>
       <w:keepNext/>
@@ -9181,11 +10848,11 @@
       <w:color w:val="1F4D78"/>
     </w:rPr>
   </w:style>
-  <w:style w:type="paragraph" w:styleId="Heading7">
+  <w:style w:type="paragraph" w:styleId="7">
     <w:name w:val="heading 7"/>
-    <w:basedOn w:val="Normal"/>
-    <w:next w:val="Normal"/>
-    <w:link w:val="Heading7Char"/>
+    <w:basedOn w:val="a"/>
+    <w:next w:val="a"/>
+    <w:link w:val="70"/>
     <w:uiPriority w:val="9"/>
     <w:unhideWhenUsed/>
     <w:qFormat/>
@@ -9203,13 +10870,13 @@
       <w:color w:val="243F60" w:themeColor="accent1" w:themeShade="7F"/>
     </w:rPr>
   </w:style>
-  <w:style w:type="character" w:default="1" w:styleId="DefaultParagraphFont">
+  <w:style w:type="character" w:default="1" w:styleId="a0">
     <w:name w:val="Default Paragraph Font"/>
     <w:uiPriority w:val="1"/>
     <w:semiHidden/>
     <w:unhideWhenUsed/>
   </w:style>
-  <w:style w:type="table" w:default="1" w:styleId="TableNormal">
+  <w:style w:type="table" w:default="1" w:styleId="a1">
     <w:name w:val="Normal Table"/>
     <w:uiPriority w:val="99"/>
     <w:semiHidden/>
@@ -9224,16 +10891,16 @@
       </w:tblCellMar>
     </w:tblPr>
   </w:style>
-  <w:style w:type="numbering" w:default="1" w:styleId="NoList">
+  <w:style w:type="numbering" w:default="1" w:styleId="a2">
     <w:name w:val="No List"/>
     <w:uiPriority w:val="99"/>
     <w:semiHidden/>
     <w:unhideWhenUsed/>
   </w:style>
-  <w:style w:type="character" w:customStyle="1" w:styleId="Heading1Char">
-    <w:name w:val="Heading 1 Char"/>
-    <w:basedOn w:val="DefaultParagraphFont"/>
-    <w:link w:val="Heading1"/>
+  <w:style w:type="character" w:customStyle="1" w:styleId="10">
+    <w:name w:val="Заголовок 1 Знак"/>
+    <w:basedOn w:val="a0"/>
+    <w:link w:val="1"/>
     <w:rsid w:val="00C0658D"/>
     <w:rPr>
       <w:rFonts w:ascii="Times New Roman" w:eastAsia="Calibri" w:hAnsi="Times New Roman" w:cs="Times New Roman"/>
@@ -9243,10 +10910,10 @@
       <w:lang w:val="ro-RO"/>
     </w:rPr>
   </w:style>
-  <w:style w:type="character" w:customStyle="1" w:styleId="Heading2Char">
-    <w:name w:val="Heading 2 Char"/>
-    <w:basedOn w:val="DefaultParagraphFont"/>
-    <w:link w:val="Heading2"/>
+  <w:style w:type="character" w:customStyle="1" w:styleId="20">
+    <w:name w:val="Заголовок 2 Знак"/>
+    <w:basedOn w:val="a0"/>
+    <w:link w:val="2"/>
     <w:rsid w:val="00C0658D"/>
     <w:rPr>
       <w:rFonts w:ascii="Times New Roman" w:eastAsia="Calibri" w:hAnsi="Times New Roman" w:cs="Times New Roman"/>
@@ -9256,10 +10923,10 @@
       <w:lang w:val="ro-RO"/>
     </w:rPr>
   </w:style>
-  <w:style w:type="character" w:customStyle="1" w:styleId="Heading3Char">
-    <w:name w:val="Heading 3 Char"/>
-    <w:basedOn w:val="DefaultParagraphFont"/>
-    <w:link w:val="Heading3"/>
+  <w:style w:type="character" w:customStyle="1" w:styleId="30">
+    <w:name w:val="Заголовок 3 Знак"/>
+    <w:basedOn w:val="a0"/>
+    <w:link w:val="3"/>
     <w:rsid w:val="00C0658D"/>
     <w:rPr>
       <w:rFonts w:ascii="Times New Roman" w:eastAsia="Calibri" w:hAnsi="Times New Roman" w:cs="Times New Roman"/>
@@ -9269,10 +10936,10 @@
       <w:lang w:val="ro-RO"/>
     </w:rPr>
   </w:style>
-  <w:style w:type="character" w:customStyle="1" w:styleId="Heading4Char">
-    <w:name w:val="Heading 4 Char"/>
-    <w:basedOn w:val="DefaultParagraphFont"/>
-    <w:link w:val="Heading4"/>
+  <w:style w:type="character" w:customStyle="1" w:styleId="40">
+    <w:name w:val="Заголовок 4 Знак"/>
+    <w:basedOn w:val="a0"/>
+    <w:link w:val="4"/>
     <w:rsid w:val="00C0658D"/>
     <w:rPr>
       <w:rFonts w:ascii="Calibri Light" w:eastAsia="Calibri" w:hAnsi="Calibri Light" w:cs="Times New Roman"/>
@@ -9284,10 +10951,10 @@
       <w:lang w:val="ro-RO"/>
     </w:rPr>
   </w:style>
-  <w:style w:type="character" w:customStyle="1" w:styleId="Heading5Char">
-    <w:name w:val="Heading 5 Char"/>
-    <w:basedOn w:val="DefaultParagraphFont"/>
-    <w:link w:val="Heading5"/>
+  <w:style w:type="character" w:customStyle="1" w:styleId="50">
+    <w:name w:val="Заголовок 5 Знак"/>
+    <w:basedOn w:val="a0"/>
+    <w:link w:val="5"/>
     <w:rsid w:val="00C0658D"/>
     <w:rPr>
       <w:rFonts w:ascii="Times New Roman" w:eastAsia="Calibri" w:hAnsi="Times New Roman" w:cs="Times New Roman"/>
@@ -9296,10 +10963,10 @@
       <w:lang w:val="ro-RO"/>
     </w:rPr>
   </w:style>
-  <w:style w:type="character" w:customStyle="1" w:styleId="Heading6Char">
-    <w:name w:val="Heading 6 Char"/>
-    <w:basedOn w:val="DefaultParagraphFont"/>
-    <w:link w:val="Heading6"/>
+  <w:style w:type="character" w:customStyle="1" w:styleId="60">
+    <w:name w:val="Заголовок 6 Знак"/>
+    <w:basedOn w:val="a0"/>
+    <w:link w:val="6"/>
     <w:rsid w:val="00C0658D"/>
     <w:rPr>
       <w:rFonts w:ascii="Calibri Light" w:eastAsia="Calibri" w:hAnsi="Calibri Light" w:cs="Times New Roman"/>
@@ -9309,10 +10976,10 @@
       <w:lang w:val="ro-RO"/>
     </w:rPr>
   </w:style>
-  <w:style w:type="paragraph" w:styleId="Footer">
+  <w:style w:type="paragraph" w:styleId="a3">
     <w:name w:val="footer"/>
-    <w:basedOn w:val="Normal"/>
-    <w:link w:val="FooterChar"/>
+    <w:basedOn w:val="a"/>
+    <w:link w:val="a4"/>
     <w:uiPriority w:val="99"/>
     <w:rsid w:val="00C0658D"/>
     <w:pPr>
@@ -9323,10 +10990,10 @@
       <w:spacing w:after="0"/>
     </w:pPr>
   </w:style>
-  <w:style w:type="character" w:customStyle="1" w:styleId="FooterChar">
-    <w:name w:val="Footer Char"/>
-    <w:basedOn w:val="DefaultParagraphFont"/>
-    <w:link w:val="Footer"/>
+  <w:style w:type="character" w:customStyle="1" w:styleId="a4">
+    <w:name w:val="Нижний колонтитул Знак"/>
+    <w:basedOn w:val="a0"/>
+    <w:link w:val="a3"/>
     <w:uiPriority w:val="99"/>
     <w:rsid w:val="00C0658D"/>
     <w:rPr>
@@ -9336,9 +11003,9 @@
       <w:lang w:val="ro-RO"/>
     </w:rPr>
   </w:style>
-  <w:style w:type="character" w:styleId="Hyperlink">
+  <w:style w:type="character" w:styleId="a5">
     <w:name w:val="Hyperlink"/>
-    <w:basedOn w:val="DefaultParagraphFont"/>
+    <w:basedOn w:val="a0"/>
     <w:uiPriority w:val="99"/>
     <w:rsid w:val="00C0658D"/>
     <w:rPr>
@@ -9346,9 +11013,9 @@
       <w:u w:val="single"/>
     </w:rPr>
   </w:style>
-  <w:style w:type="character" w:styleId="Strong">
+  <w:style w:type="character" w:styleId="a6">
     <w:name w:val="Strong"/>
-    <w:basedOn w:val="CommentReference"/>
+    <w:basedOn w:val="a7"/>
     <w:uiPriority w:val="22"/>
     <w:qFormat/>
     <w:rsid w:val="00835F43"/>
@@ -9360,7 +11027,7 @@
       <w:szCs w:val="16"/>
     </w:rPr>
   </w:style>
-  <w:style w:type="paragraph" w:styleId="NoSpacing">
+  <w:style w:type="paragraph" w:styleId="a8">
     <w:name w:val="No Spacing"/>
     <w:rsid w:val="00C0658D"/>
     <w:pPr>
@@ -9375,17 +11042,17 @@
   </w:style>
   <w:style w:type="character" w:customStyle="1" w:styleId="def">
     <w:name w:val="def"/>
-    <w:basedOn w:val="DefaultParagraphFont"/>
+    <w:basedOn w:val="a0"/>
     <w:rsid w:val="00C0658D"/>
   </w:style>
   <w:style w:type="character" w:customStyle="1" w:styleId="mw">
     <w:name w:val="_mw"/>
-    <w:basedOn w:val="DefaultParagraphFont"/>
+    <w:basedOn w:val="a0"/>
     <w:rsid w:val="00C0658D"/>
   </w:style>
-  <w:style w:type="character" w:styleId="HTMLCode">
+  <w:style w:type="character" w:styleId="HTML">
     <w:name w:val="HTML Code"/>
-    <w:basedOn w:val="DefaultParagraphFont"/>
+    <w:basedOn w:val="a0"/>
     <w:rsid w:val="00C0658D"/>
     <w:rPr>
       <w:rFonts w:ascii="Courier New" w:eastAsia="Times New Roman" w:hAnsi="Courier New" w:cs="Courier New"/>
@@ -9393,28 +11060,28 @@
       <w:szCs w:val="20"/>
     </w:rPr>
   </w:style>
-  <w:style w:type="paragraph" w:styleId="ListParagraph">
+  <w:style w:type="paragraph" w:styleId="a9">
     <w:name w:val="List Paragraph"/>
-    <w:basedOn w:val="Normal"/>
+    <w:basedOn w:val="a"/>
     <w:rsid w:val="00C0658D"/>
     <w:pPr>
       <w:spacing w:after="200" w:line="276" w:lineRule="auto"/>
       <w:ind w:left="720"/>
     </w:pPr>
   </w:style>
-  <w:style w:type="paragraph" w:styleId="NormalWeb">
+  <w:style w:type="paragraph" w:styleId="aa">
     <w:name w:val="Normal (Web)"/>
-    <w:basedOn w:val="Normal"/>
+    <w:basedOn w:val="a"/>
     <w:uiPriority w:val="99"/>
     <w:rsid w:val="00C0658D"/>
     <w:pPr>
       <w:spacing w:before="100" w:after="100"/>
     </w:pPr>
   </w:style>
-  <w:style w:type="paragraph" w:styleId="HTMLPreformatted">
+  <w:style w:type="paragraph" w:styleId="HTML0">
     <w:name w:val="HTML Preformatted"/>
-    <w:basedOn w:val="Normal"/>
-    <w:link w:val="HTMLPreformattedChar"/>
+    <w:basedOn w:val="a"/>
+    <w:link w:val="HTML1"/>
     <w:rsid w:val="00C0658D"/>
     <w:pPr>
       <w:tabs>
@@ -9443,10 +11110,10 @@
       <w:szCs w:val="20"/>
     </w:rPr>
   </w:style>
-  <w:style w:type="character" w:customStyle="1" w:styleId="HTMLPreformattedChar">
-    <w:name w:val="HTML Preformatted Char"/>
-    <w:basedOn w:val="DefaultParagraphFont"/>
-    <w:link w:val="HTMLPreformatted"/>
+  <w:style w:type="character" w:customStyle="1" w:styleId="HTML1">
+    <w:name w:val="Стандартный HTML Знак"/>
+    <w:basedOn w:val="a0"/>
+    <w:link w:val="HTML0"/>
     <w:rsid w:val="00C0658D"/>
     <w:rPr>
       <w:rFonts w:ascii="Courier New" w:eastAsia="Calibri" w:hAnsi="Courier New" w:cs="Courier New"/>
@@ -9457,34 +11124,34 @@
   </w:style>
   <w:style w:type="character" w:customStyle="1" w:styleId="nt">
     <w:name w:val="nt"/>
-    <w:basedOn w:val="DefaultParagraphFont"/>
+    <w:basedOn w:val="a0"/>
     <w:rsid w:val="00C0658D"/>
   </w:style>
   <w:style w:type="character" w:customStyle="1" w:styleId="p">
     <w:name w:val="p"/>
-    <w:basedOn w:val="DefaultParagraphFont"/>
+    <w:basedOn w:val="a0"/>
     <w:rsid w:val="00C0658D"/>
   </w:style>
   <w:style w:type="character" w:customStyle="1" w:styleId="cp">
     <w:name w:val="cp"/>
-    <w:basedOn w:val="DefaultParagraphFont"/>
+    <w:basedOn w:val="a0"/>
     <w:rsid w:val="00C0658D"/>
   </w:style>
   <w:style w:type="character" w:customStyle="1" w:styleId="mw-headline">
     <w:name w:val="mw-headline"/>
-    <w:basedOn w:val="DefaultParagraphFont"/>
+    <w:basedOn w:val="a0"/>
     <w:rsid w:val="00C0658D"/>
   </w:style>
   <w:style w:type="character" w:customStyle="1" w:styleId="c">
     <w:name w:val="c"/>
-    <w:basedOn w:val="DefaultParagraphFont"/>
+    <w:basedOn w:val="a0"/>
     <w:rsid w:val="00C0658D"/>
   </w:style>
-  <w:style w:type="paragraph" w:styleId="Title">
+  <w:style w:type="paragraph" w:styleId="ab">
     <w:name w:val="Title"/>
-    <w:basedOn w:val="Normal"/>
-    <w:next w:val="Normal"/>
-    <w:link w:val="TitleChar"/>
+    <w:basedOn w:val="a"/>
+    <w:next w:val="a"/>
+    <w:link w:val="ac"/>
     <w:rsid w:val="00C0658D"/>
     <w:pPr>
       <w:spacing w:after="0"/>
@@ -9497,10 +11164,10 @@
       <w:szCs w:val="56"/>
     </w:rPr>
   </w:style>
-  <w:style w:type="character" w:customStyle="1" w:styleId="TitleChar">
-    <w:name w:val="Title Char"/>
-    <w:basedOn w:val="DefaultParagraphFont"/>
-    <w:link w:val="Title"/>
+  <w:style w:type="character" w:customStyle="1" w:styleId="ac">
+    <w:name w:val="Название Знак"/>
+    <w:basedOn w:val="a0"/>
+    <w:link w:val="ab"/>
     <w:rsid w:val="00C0658D"/>
     <w:rPr>
       <w:rFonts w:ascii="Calibri Light" w:eastAsia="Calibri" w:hAnsi="Calibri Light" w:cs="Times New Roman"/>
@@ -9511,19 +11178,19 @@
       <w:lang w:val="ro-RO"/>
     </w:rPr>
   </w:style>
-  <w:style w:type="character" w:styleId="FollowedHyperlink">
+  <w:style w:type="character" w:styleId="ad">
     <w:name w:val="FollowedHyperlink"/>
-    <w:basedOn w:val="DefaultParagraphFont"/>
+    <w:basedOn w:val="a0"/>
     <w:rsid w:val="00C0658D"/>
     <w:rPr>
       <w:color w:val="954F72"/>
       <w:u w:val="single"/>
     </w:rPr>
   </w:style>
-  <w:style w:type="paragraph" w:styleId="BalloonText">
+  <w:style w:type="paragraph" w:styleId="ae">
     <w:name w:val="Balloon Text"/>
-    <w:basedOn w:val="Normal"/>
-    <w:link w:val="BalloonTextChar"/>
+    <w:basedOn w:val="a"/>
+    <w:link w:val="af"/>
     <w:rsid w:val="00C0658D"/>
     <w:pPr>
       <w:spacing w:after="0"/>
@@ -9534,10 +11201,10 @@
       <w:szCs w:val="18"/>
     </w:rPr>
   </w:style>
-  <w:style w:type="character" w:customStyle="1" w:styleId="BalloonTextChar">
-    <w:name w:val="Balloon Text Char"/>
-    <w:basedOn w:val="DefaultParagraphFont"/>
-    <w:link w:val="BalloonText"/>
+  <w:style w:type="character" w:customStyle="1" w:styleId="af">
+    <w:name w:val="Текст выноски Знак"/>
+    <w:basedOn w:val="a0"/>
+    <w:link w:val="ae"/>
     <w:rsid w:val="00C0658D"/>
     <w:rPr>
       <w:rFonts w:ascii="Segoe UI" w:eastAsia="Calibri" w:hAnsi="Segoe UI" w:cs="Segoe UI"/>
@@ -9546,10 +11213,10 @@
       <w:lang w:val="ro-RO"/>
     </w:rPr>
   </w:style>
-  <w:style w:type="paragraph" w:styleId="TOCHeading">
+  <w:style w:type="paragraph" w:styleId="af0">
     <w:name w:val="TOC Heading"/>
-    <w:basedOn w:val="Heading1"/>
-    <w:next w:val="Normal"/>
+    <w:basedOn w:val="1"/>
+    <w:next w:val="a"/>
     <w:uiPriority w:val="39"/>
     <w:qFormat/>
     <w:rsid w:val="00C0658D"/>
@@ -9564,10 +11231,10 @@
       <w:lang w:val="en-US"/>
     </w:rPr>
   </w:style>
-  <w:style w:type="paragraph" w:styleId="TOC3">
+  <w:style w:type="paragraph" w:styleId="31">
     <w:name w:val="toc 3"/>
-    <w:basedOn w:val="Normal"/>
-    <w:next w:val="Normal"/>
+    <w:basedOn w:val="a"/>
+    <w:next w:val="a"/>
     <w:autoRedefine/>
     <w:uiPriority w:val="39"/>
     <w:rsid w:val="00C0658D"/>
@@ -9582,10 +11249,10 @@
       <w:color w:val="000000"/>
     </w:rPr>
   </w:style>
-  <w:style w:type="paragraph" w:styleId="TOC1">
+  <w:style w:type="paragraph" w:styleId="11">
     <w:name w:val="toc 1"/>
-    <w:basedOn w:val="Normal"/>
-    <w:next w:val="Normal"/>
+    <w:basedOn w:val="a"/>
+    <w:next w:val="a"/>
     <w:autoRedefine/>
     <w:uiPriority w:val="39"/>
     <w:rsid w:val="00C0658D"/>
@@ -9597,10 +11264,10 @@
       <w:ind w:firstLine="0"/>
     </w:pPr>
   </w:style>
-  <w:style w:type="paragraph" w:styleId="TOC2">
+  <w:style w:type="paragraph" w:styleId="21">
     <w:name w:val="toc 2"/>
-    <w:basedOn w:val="Normal"/>
-    <w:next w:val="Normal"/>
+    <w:basedOn w:val="a"/>
+    <w:next w:val="a"/>
     <w:autoRedefine/>
     <w:uiPriority w:val="39"/>
     <w:rsid w:val="00C0658D"/>
@@ -9612,10 +11279,10 @@
       <w:ind w:left="518" w:hanging="78"/>
     </w:pPr>
   </w:style>
-  <w:style w:type="paragraph" w:styleId="Header">
+  <w:style w:type="paragraph" w:styleId="af1">
     <w:name w:val="header"/>
-    <w:basedOn w:val="Normal"/>
-    <w:link w:val="HeaderChar"/>
+    <w:basedOn w:val="a"/>
+    <w:link w:val="af2"/>
     <w:rsid w:val="00C0658D"/>
     <w:pPr>
       <w:tabs>
@@ -9625,10 +11292,10 @@
       <w:spacing w:after="0"/>
     </w:pPr>
   </w:style>
-  <w:style w:type="character" w:customStyle="1" w:styleId="HeaderChar">
-    <w:name w:val="Header Char"/>
-    <w:basedOn w:val="DefaultParagraphFont"/>
-    <w:link w:val="Header"/>
+  <w:style w:type="character" w:customStyle="1" w:styleId="af2">
+    <w:name w:val="Верхний колонтитул Знак"/>
+    <w:basedOn w:val="a0"/>
+    <w:link w:val="af1"/>
     <w:rsid w:val="00C0658D"/>
     <w:rPr>
       <w:rFonts w:ascii="Times New Roman" w:eastAsia="Calibri" w:hAnsi="Times New Roman" w:cs="Times New Roman"/>
@@ -9655,10 +11322,10 @@
       <w:lang w:val="ro-RO"/>
     </w:rPr>
   </w:style>
-  <w:style w:type="paragraph" w:styleId="FootnoteText">
+  <w:style w:type="paragraph" w:styleId="af3">
     <w:name w:val="footnote text"/>
-    <w:basedOn w:val="Normal"/>
-    <w:link w:val="FootnoteTextChar"/>
+    <w:basedOn w:val="a"/>
+    <w:link w:val="af4"/>
     <w:rsid w:val="00C0658D"/>
     <w:pPr>
       <w:spacing w:after="0"/>
@@ -9668,10 +11335,10 @@
       <w:szCs w:val="20"/>
     </w:rPr>
   </w:style>
-  <w:style w:type="character" w:customStyle="1" w:styleId="FootnoteTextChar">
-    <w:name w:val="Footnote Text Char"/>
-    <w:basedOn w:val="DefaultParagraphFont"/>
-    <w:link w:val="FootnoteText"/>
+  <w:style w:type="character" w:customStyle="1" w:styleId="af4">
+    <w:name w:val="Текст сноски Знак"/>
+    <w:basedOn w:val="a0"/>
+    <w:link w:val="af3"/>
     <w:rsid w:val="00C0658D"/>
     <w:rPr>
       <w:rFonts w:ascii="Times New Roman" w:eastAsia="Calibri" w:hAnsi="Times New Roman" w:cs="Times New Roman"/>
@@ -9680,19 +11347,19 @@
       <w:lang w:val="ro-RO"/>
     </w:rPr>
   </w:style>
-  <w:style w:type="character" w:styleId="FootnoteReference">
+  <w:style w:type="character" w:styleId="af5">
     <w:name w:val="footnote reference"/>
-    <w:basedOn w:val="DefaultParagraphFont"/>
+    <w:basedOn w:val="a0"/>
     <w:rsid w:val="00C0658D"/>
     <w:rPr>
       <w:position w:val="0"/>
       <w:vertAlign w:val="superscript"/>
     </w:rPr>
   </w:style>
-  <w:style w:type="paragraph" w:styleId="TableofFigures">
+  <w:style w:type="paragraph" w:styleId="af6">
     <w:name w:val="table of figures"/>
-    <w:basedOn w:val="Normal"/>
-    <w:next w:val="Normal"/>
+    <w:basedOn w:val="a"/>
+    <w:next w:val="a"/>
     <w:uiPriority w:val="99"/>
     <w:rsid w:val="00C0658D"/>
     <w:pPr>
@@ -9705,27 +11372,27 @@
   </w:style>
   <w:style w:type="character" w:customStyle="1" w:styleId="hl-reserved">
     <w:name w:val="hl-reserved"/>
-    <w:basedOn w:val="DefaultParagraphFont"/>
+    <w:basedOn w:val="a0"/>
     <w:rsid w:val="00C0658D"/>
   </w:style>
   <w:style w:type="character" w:customStyle="1" w:styleId="sb">
     <w:name w:val="sb"/>
-    <w:basedOn w:val="DefaultParagraphFont"/>
+    <w:basedOn w:val="a0"/>
     <w:rsid w:val="00C0658D"/>
   </w:style>
-  <w:style w:type="character" w:styleId="Emphasis">
+  <w:style w:type="character" w:styleId="af7">
     <w:name w:val="Emphasis"/>
-    <w:basedOn w:val="DefaultParagraphFont"/>
+    <w:basedOn w:val="a0"/>
     <w:rsid w:val="00C0658D"/>
     <w:rPr>
       <w:i/>
       <w:iCs/>
     </w:rPr>
   </w:style>
-  <w:style w:type="paragraph" w:styleId="TOC5">
+  <w:style w:type="paragraph" w:styleId="51">
     <w:name w:val="toc 5"/>
-    <w:basedOn w:val="Normal"/>
-    <w:next w:val="Normal"/>
+    <w:basedOn w:val="a"/>
+    <w:next w:val="a"/>
     <w:autoRedefine/>
     <w:rsid w:val="00C0658D"/>
     <w:pPr>
@@ -9733,10 +11400,10 @@
       <w:ind w:left="880"/>
     </w:pPr>
   </w:style>
-  <w:style w:type="paragraph" w:styleId="TOC4">
+  <w:style w:type="paragraph" w:styleId="41">
     <w:name w:val="toc 4"/>
-    <w:basedOn w:val="Normal"/>
-    <w:next w:val="Normal"/>
+    <w:basedOn w:val="a"/>
+    <w:next w:val="a"/>
     <w:autoRedefine/>
     <w:rsid w:val="00C0658D"/>
     <w:pPr>
@@ -9744,10 +11411,10 @@
       <w:ind w:left="660"/>
     </w:pPr>
   </w:style>
-  <w:style w:type="paragraph" w:styleId="Caption">
+  <w:style w:type="paragraph" w:styleId="af8">
     <w:name w:val="caption"/>
-    <w:basedOn w:val="Normal"/>
-    <w:next w:val="Normal"/>
+    <w:basedOn w:val="a"/>
+    <w:next w:val="a"/>
     <w:rsid w:val="00C0658D"/>
     <w:pPr>
       <w:spacing w:before="0" w:after="200"/>
@@ -9763,22 +11430,22 @@
   </w:style>
   <w:style w:type="character" w:customStyle="1" w:styleId="html-eti">
     <w:name w:val="html-eti"/>
-    <w:basedOn w:val="DefaultParagraphFont"/>
+    <w:basedOn w:val="a0"/>
     <w:rsid w:val="00C0658D"/>
   </w:style>
-  <w:style w:type="character" w:styleId="HTMLSample">
+  <w:style w:type="character" w:styleId="HTML2">
     <w:name w:val="HTML Sample"/>
-    <w:basedOn w:val="DefaultParagraphFont"/>
+    <w:basedOn w:val="a0"/>
     <w:rsid w:val="00C0658D"/>
     <w:rPr>
       <w:rFonts w:ascii="Courier New" w:eastAsia="Times New Roman" w:hAnsi="Courier New" w:cs="Courier New"/>
     </w:rPr>
   </w:style>
-  <w:style w:type="paragraph" w:styleId="Subtitle">
+  <w:style w:type="paragraph" w:styleId="af9">
     <w:name w:val="Subtitle"/>
-    <w:basedOn w:val="Normal"/>
-    <w:next w:val="Normal"/>
-    <w:link w:val="SubtitleChar"/>
+    <w:basedOn w:val="a"/>
+    <w:next w:val="a"/>
+    <w:link w:val="afa"/>
     <w:uiPriority w:val="11"/>
     <w:qFormat/>
     <w:rsid w:val="00CE091E"/>
@@ -9797,10 +11464,10 @@
       <w:szCs w:val="22"/>
     </w:rPr>
   </w:style>
-  <w:style w:type="character" w:customStyle="1" w:styleId="SubtitleChar">
-    <w:name w:val="Subtitle Char"/>
-    <w:basedOn w:val="DefaultParagraphFont"/>
-    <w:link w:val="Subtitle"/>
+  <w:style w:type="character" w:customStyle="1" w:styleId="afa">
+    <w:name w:val="Подзаголовок Знак"/>
+    <w:basedOn w:val="a0"/>
+    <w:link w:val="af9"/>
     <w:uiPriority w:val="11"/>
     <w:rsid w:val="00CE091E"/>
     <w:rPr>
@@ -9810,10 +11477,10 @@
       <w:lang w:val="ro-RO"/>
     </w:rPr>
   </w:style>
-  <w:style w:type="character" w:customStyle="1" w:styleId="Heading7Char">
-    <w:name w:val="Heading 7 Char"/>
-    <w:basedOn w:val="DefaultParagraphFont"/>
-    <w:link w:val="Heading7"/>
+  <w:style w:type="character" w:customStyle="1" w:styleId="70">
+    <w:name w:val="Заголовок 7 Знак"/>
+    <w:basedOn w:val="a0"/>
+    <w:link w:val="7"/>
     <w:uiPriority w:val="9"/>
     <w:rsid w:val="00CE091E"/>
     <w:rPr>
@@ -9826,9 +11493,9 @@
       <w:lang w:val="ro-RO"/>
     </w:rPr>
   </w:style>
-  <w:style w:type="character" w:styleId="CommentReference">
+  <w:style w:type="character" w:styleId="a7">
     <w:name w:val="annotation reference"/>
-    <w:basedOn w:val="DefaultParagraphFont"/>
+    <w:basedOn w:val="a0"/>
     <w:uiPriority w:val="99"/>
     <w:semiHidden/>
     <w:unhideWhenUsed/>
@@ -9836,6 +11503,22 @@
     <w:rPr>
       <w:sz w:val="16"/>
       <w:szCs w:val="16"/>
+    </w:rPr>
+  </w:style>
+  <w:style w:type="paragraph" w:customStyle="1" w:styleId="Default">
+    <w:name w:val="Default"/>
+    <w:rsid w:val="00120E1E"/>
+    <w:pPr>
+      <w:autoSpaceDE w:val="0"/>
+      <w:autoSpaceDN w:val="0"/>
+      <w:adjustRightInd w:val="0"/>
+      <w:spacing w:after="0" w:line="240" w:lineRule="auto"/>
+    </w:pPr>
+    <w:rPr>
+      <w:rFonts w:ascii="Times New Roman" w:hAnsi="Times New Roman" w:cs="Times New Roman"/>
+      <w:color w:val="000000"/>
+      <w:sz w:val="24"/>
+      <w:szCs w:val="24"/>
     </w:rPr>
   </w:style>
 </w:styles>
@@ -10129,7 +11812,7 @@
 </file>
 
 <file path=customXml/itemProps1.xml><?xml version="1.0" encoding="utf-8"?>
-<ds:datastoreItem xmlns:ds="http://schemas.openxmlformats.org/officeDocument/2006/customXml" ds:itemID="{87908011-B0C4-4964-86EA-131E80A711BB}">
+<ds:datastoreItem xmlns:ds="http://schemas.openxmlformats.org/officeDocument/2006/customXml" ds:itemID="{69565AB6-210A-48EC-B9CC-B4E62809B846}">
   <ds:schemaRefs>
     <ds:schemaRef ds:uri="http://schemas.openxmlformats.org/officeDocument/2006/bibliography"/>
   </ds:schemaRefs>

</xml_diff>